<commit_message>
Add more design information to the proposal
</commit_message>
<xml_diff>
--- a/proposal/Plant Selection Planner Proposal.docx
+++ b/proposal/Plant Selection Planner Proposal.docx
@@ -21,7 +21,7 @@
           <w:sz w:val="32"/>
           <w:szCs w:val="32"/>
         </w:rPr>
-        <w:t>Plant Selection Planner</w:t>
+        <w:t>Plant Selection Planner, June 25, 2022</w:t>
       </w:r>
     </w:p>
     <w:p>
@@ -896,7 +896,7 @@
       <w:hyperlink r:id="rId2">
         <w:r>
           <w:rPr>
-            <w:rStyle w:val="ListLabel28"/>
+            <w:rStyle w:val="ListLabel37"/>
             <w:color w:val="1155CC"/>
             <w:u w:val="single"/>
           </w:rPr>
@@ -910,7 +910,7 @@
       <w:hyperlink r:id="rId3">
         <w:r>
           <w:rPr>
-            <w:rStyle w:val="ListLabel28"/>
+            <w:rStyle w:val="ListLabel37"/>
             <w:color w:val="1155CC"/>
             <w:u w:val="single"/>
           </w:rPr>
@@ -942,7 +942,7 @@
         <w:keepNext w:val="true"/>
         <w:numPr>
           <w:ilvl w:val="0"/>
-          <w:numId w:val="4"/>
+          <w:numId w:val="5"/>
         </w:numPr>
         <w:bidi w:val="0"/>
         <w:spacing w:lineRule="auto" w:line="240"/>
@@ -961,7 +961,7 @@
         <w:keepNext w:val="true"/>
         <w:numPr>
           <w:ilvl w:val="1"/>
-          <w:numId w:val="4"/>
+          <w:numId w:val="5"/>
         </w:numPr>
         <w:bidi w:val="0"/>
         <w:spacing w:lineRule="auto" w:line="240"/>
@@ -980,7 +980,7 @@
         <w:keepNext w:val="true"/>
         <w:numPr>
           <w:ilvl w:val="1"/>
-          <w:numId w:val="4"/>
+          <w:numId w:val="5"/>
         </w:numPr>
         <w:bidi w:val="0"/>
         <w:spacing w:lineRule="auto" w:line="240"/>
@@ -999,7 +999,7 @@
         <w:keepNext w:val="true"/>
         <w:numPr>
           <w:ilvl w:val="1"/>
-          <w:numId w:val="4"/>
+          <w:numId w:val="5"/>
         </w:numPr>
         <w:bidi w:val="0"/>
         <w:spacing w:lineRule="auto" w:line="240"/>
@@ -1018,7 +1018,7 @@
         <w:keepNext w:val="true"/>
         <w:numPr>
           <w:ilvl w:val="1"/>
-          <w:numId w:val="4"/>
+          <w:numId w:val="5"/>
         </w:numPr>
         <w:bidi w:val="0"/>
         <w:spacing w:lineRule="auto" w:line="240"/>
@@ -1037,7 +1037,7 @@
         <w:keepNext w:val="true"/>
         <w:numPr>
           <w:ilvl w:val="1"/>
-          <w:numId w:val="4"/>
+          <w:numId w:val="5"/>
         </w:numPr>
         <w:bidi w:val="0"/>
         <w:spacing w:lineRule="auto" w:line="240"/>
@@ -1056,7 +1056,7 @@
         <w:keepNext w:val="true"/>
         <w:numPr>
           <w:ilvl w:val="1"/>
-          <w:numId w:val="4"/>
+          <w:numId w:val="5"/>
         </w:numPr>
         <w:bidi w:val="0"/>
         <w:spacing w:lineRule="auto" w:line="240"/>
@@ -1075,7 +1075,7 @@
         <w:keepNext w:val="true"/>
         <w:numPr>
           <w:ilvl w:val="1"/>
-          <w:numId w:val="4"/>
+          <w:numId w:val="5"/>
         </w:numPr>
         <w:bidi w:val="0"/>
         <w:spacing w:lineRule="auto" w:line="240"/>
@@ -1094,7 +1094,7 @@
         <w:keepNext w:val="true"/>
         <w:numPr>
           <w:ilvl w:val="1"/>
-          <w:numId w:val="4"/>
+          <w:numId w:val="5"/>
         </w:numPr>
         <w:bidi w:val="0"/>
         <w:spacing w:lineRule="auto" w:line="240"/>
@@ -1113,7 +1113,7 @@
         <w:keepNext w:val="true"/>
         <w:numPr>
           <w:ilvl w:val="1"/>
-          <w:numId w:val="4"/>
+          <w:numId w:val="5"/>
         </w:numPr>
         <w:bidi w:val="0"/>
         <w:spacing w:lineRule="auto" w:line="240"/>
@@ -1132,7 +1132,7 @@
         <w:keepNext w:val="true"/>
         <w:numPr>
           <w:ilvl w:val="1"/>
-          <w:numId w:val="4"/>
+          <w:numId w:val="5"/>
         </w:numPr>
         <w:bidi w:val="0"/>
         <w:spacing w:lineRule="auto" w:line="240"/>
@@ -1151,7 +1151,7 @@
         <w:keepNext w:val="true"/>
         <w:numPr>
           <w:ilvl w:val="1"/>
-          <w:numId w:val="4"/>
+          <w:numId w:val="5"/>
         </w:numPr>
         <w:bidi w:val="0"/>
         <w:spacing w:lineRule="auto" w:line="240"/>
@@ -1170,7 +1170,7 @@
         <w:keepNext w:val="true"/>
         <w:numPr>
           <w:ilvl w:val="1"/>
-          <w:numId w:val="4"/>
+          <w:numId w:val="5"/>
         </w:numPr>
         <w:bidi w:val="0"/>
         <w:spacing w:lineRule="auto" w:line="240"/>
@@ -1189,7 +1189,7 @@
         <w:keepNext w:val="true"/>
         <w:numPr>
           <w:ilvl w:val="0"/>
-          <w:numId w:val="4"/>
+          <w:numId w:val="5"/>
         </w:numPr>
         <w:bidi w:val="0"/>
         <w:spacing w:lineRule="auto" w:line="240"/>
@@ -1208,7 +1208,7 @@
         <w:keepNext w:val="true"/>
         <w:numPr>
           <w:ilvl w:val="1"/>
-          <w:numId w:val="4"/>
+          <w:numId w:val="5"/>
         </w:numPr>
         <w:bidi w:val="0"/>
         <w:spacing w:lineRule="auto" w:line="240"/>
@@ -1227,7 +1227,7 @@
         <w:keepNext w:val="true"/>
         <w:numPr>
           <w:ilvl w:val="1"/>
-          <w:numId w:val="4"/>
+          <w:numId w:val="5"/>
         </w:numPr>
         <w:bidi w:val="0"/>
         <w:spacing w:lineRule="auto" w:line="240"/>
@@ -1246,7 +1246,7 @@
         <w:keepNext w:val="true"/>
         <w:numPr>
           <w:ilvl w:val="1"/>
-          <w:numId w:val="4"/>
+          <w:numId w:val="5"/>
         </w:numPr>
         <w:bidi w:val="0"/>
         <w:spacing w:lineRule="auto" w:line="240"/>
@@ -1265,7 +1265,7 @@
         <w:keepNext w:val="true"/>
         <w:numPr>
           <w:ilvl w:val="2"/>
-          <w:numId w:val="4"/>
+          <w:numId w:val="5"/>
         </w:numPr>
         <w:bidi w:val="0"/>
         <w:spacing w:lineRule="auto" w:line="240"/>
@@ -1284,7 +1284,7 @@
         <w:keepNext w:val="true"/>
         <w:numPr>
           <w:ilvl w:val="2"/>
-          <w:numId w:val="4"/>
+          <w:numId w:val="5"/>
         </w:numPr>
         <w:bidi w:val="0"/>
         <w:spacing w:lineRule="auto" w:line="240"/>
@@ -1303,7 +1303,7 @@
         <w:keepNext w:val="true"/>
         <w:numPr>
           <w:ilvl w:val="3"/>
-          <w:numId w:val="4"/>
+          <w:numId w:val="5"/>
         </w:numPr>
         <w:bidi w:val="0"/>
         <w:spacing w:lineRule="auto" w:line="240"/>
@@ -1322,7 +1322,7 @@
         <w:keepNext w:val="true"/>
         <w:numPr>
           <w:ilvl w:val="3"/>
-          <w:numId w:val="4"/>
+          <w:numId w:val="5"/>
         </w:numPr>
         <w:bidi w:val="0"/>
         <w:spacing w:lineRule="auto" w:line="240"/>
@@ -1341,7 +1341,7 @@
         <w:keepNext w:val="true"/>
         <w:numPr>
           <w:ilvl w:val="3"/>
-          <w:numId w:val="4"/>
+          <w:numId w:val="5"/>
         </w:numPr>
         <w:bidi w:val="0"/>
         <w:spacing w:lineRule="auto" w:line="240"/>
@@ -1360,7 +1360,7 @@
         <w:keepNext w:val="true"/>
         <w:numPr>
           <w:ilvl w:val="3"/>
-          <w:numId w:val="4"/>
+          <w:numId w:val="5"/>
         </w:numPr>
         <w:bidi w:val="0"/>
         <w:spacing w:lineRule="auto" w:line="240"/>
@@ -1379,7 +1379,7 @@
         <w:keepNext w:val="true"/>
         <w:numPr>
           <w:ilvl w:val="0"/>
-          <w:numId w:val="4"/>
+          <w:numId w:val="5"/>
         </w:numPr>
         <w:bidi w:val="0"/>
         <w:spacing w:lineRule="auto" w:line="240"/>
@@ -1398,7 +1398,7 @@
         <w:keepNext w:val="true"/>
         <w:numPr>
           <w:ilvl w:val="1"/>
-          <w:numId w:val="4"/>
+          <w:numId w:val="5"/>
         </w:numPr>
         <w:bidi w:val="0"/>
         <w:spacing w:lineRule="auto" w:line="240"/>
@@ -1417,7 +1417,7 @@
         <w:keepNext w:val="true"/>
         <w:numPr>
           <w:ilvl w:val="1"/>
-          <w:numId w:val="4"/>
+          <w:numId w:val="5"/>
         </w:numPr>
         <w:bidi w:val="0"/>
         <w:spacing w:lineRule="auto" w:line="240"/>
@@ -1436,7 +1436,7 @@
         <w:keepNext w:val="true"/>
         <w:numPr>
           <w:ilvl w:val="1"/>
-          <w:numId w:val="4"/>
+          <w:numId w:val="5"/>
         </w:numPr>
         <w:bidi w:val="0"/>
         <w:spacing w:lineRule="auto" w:line="240"/>
@@ -1455,7 +1455,7 @@
         <w:keepNext w:val="true"/>
         <w:numPr>
           <w:ilvl w:val="2"/>
-          <w:numId w:val="4"/>
+          <w:numId w:val="5"/>
         </w:numPr>
         <w:bidi w:val="0"/>
         <w:spacing w:lineRule="auto" w:line="240"/>
@@ -1474,7 +1474,7 @@
         <w:keepNext w:val="true"/>
         <w:numPr>
           <w:ilvl w:val="2"/>
-          <w:numId w:val="4"/>
+          <w:numId w:val="5"/>
         </w:numPr>
         <w:bidi w:val="0"/>
         <w:spacing w:lineRule="auto" w:line="240"/>
@@ -1493,7 +1493,7 @@
         <w:keepNext w:val="true"/>
         <w:numPr>
           <w:ilvl w:val="2"/>
-          <w:numId w:val="4"/>
+          <w:numId w:val="5"/>
         </w:numPr>
         <w:bidi w:val="0"/>
         <w:spacing w:lineRule="auto" w:line="240"/>
@@ -1512,7 +1512,7 @@
         <w:keepNext w:val="true"/>
         <w:numPr>
           <w:ilvl w:val="2"/>
-          <w:numId w:val="4"/>
+          <w:numId w:val="5"/>
         </w:numPr>
         <w:bidi w:val="0"/>
         <w:spacing w:lineRule="auto" w:line="240"/>
@@ -1531,7 +1531,7 @@
         <w:keepNext w:val="true"/>
         <w:numPr>
           <w:ilvl w:val="2"/>
-          <w:numId w:val="4"/>
+          <w:numId w:val="5"/>
         </w:numPr>
         <w:bidi w:val="0"/>
         <w:spacing w:lineRule="auto" w:line="240"/>
@@ -1550,7 +1550,7 @@
         <w:keepNext w:val="true"/>
         <w:numPr>
           <w:ilvl w:val="2"/>
-          <w:numId w:val="4"/>
+          <w:numId w:val="5"/>
         </w:numPr>
         <w:bidi w:val="0"/>
         <w:spacing w:lineRule="auto" w:line="240"/>
@@ -1569,7 +1569,7 @@
         <w:keepNext w:val="true"/>
         <w:numPr>
           <w:ilvl w:val="2"/>
-          <w:numId w:val="4"/>
+          <w:numId w:val="5"/>
         </w:numPr>
         <w:bidi w:val="0"/>
         <w:spacing w:lineRule="auto" w:line="240"/>
@@ -1588,7 +1588,7 @@
         <w:keepNext w:val="true"/>
         <w:numPr>
           <w:ilvl w:val="2"/>
-          <w:numId w:val="4"/>
+          <w:numId w:val="5"/>
         </w:numPr>
         <w:bidi w:val="0"/>
         <w:spacing w:lineRule="auto" w:line="240"/>
@@ -1607,7 +1607,7 @@
         <w:keepNext w:val="true"/>
         <w:numPr>
           <w:ilvl w:val="0"/>
-          <w:numId w:val="4"/>
+          <w:numId w:val="5"/>
         </w:numPr>
         <w:bidi w:val="0"/>
         <w:spacing w:lineRule="auto" w:line="240"/>
@@ -1626,7 +1626,7 @@
         <w:keepNext w:val="true"/>
         <w:numPr>
           <w:ilvl w:val="0"/>
-          <w:numId w:val="4"/>
+          <w:numId w:val="5"/>
         </w:numPr>
         <w:bidi w:val="0"/>
         <w:spacing w:lineRule="auto" w:line="240"/>
@@ -1645,7 +1645,7 @@
         <w:keepNext w:val="true"/>
         <w:numPr>
           <w:ilvl w:val="0"/>
-          <w:numId w:val="4"/>
+          <w:numId w:val="5"/>
         </w:numPr>
         <w:bidi w:val="0"/>
         <w:spacing w:lineRule="auto" w:line="240"/>
@@ -1664,7 +1664,7 @@
         <w:keepNext w:val="true"/>
         <w:numPr>
           <w:ilvl w:val="0"/>
-          <w:numId w:val="4"/>
+          <w:numId w:val="5"/>
         </w:numPr>
         <w:bidi w:val="0"/>
         <w:spacing w:lineRule="auto" w:line="240"/>
@@ -1683,7 +1683,7 @@
         <w:keepNext w:val="true"/>
         <w:numPr>
           <w:ilvl w:val="0"/>
-          <w:numId w:val="4"/>
+          <w:numId w:val="5"/>
         </w:numPr>
         <w:bidi w:val="0"/>
         <w:spacing w:lineRule="auto" w:line="240"/>
@@ -1702,7 +1702,7 @@
         <w:keepNext w:val="true"/>
         <w:numPr>
           <w:ilvl w:val="1"/>
-          <w:numId w:val="4"/>
+          <w:numId w:val="5"/>
         </w:numPr>
         <w:bidi w:val="0"/>
         <w:spacing w:lineRule="auto" w:line="240"/>
@@ -1721,7 +1721,7 @@
         <w:keepNext w:val="true"/>
         <w:numPr>
           <w:ilvl w:val="1"/>
-          <w:numId w:val="4"/>
+          <w:numId w:val="5"/>
         </w:numPr>
         <w:bidi w:val="0"/>
         <w:spacing w:lineRule="auto" w:line="240"/>
@@ -1740,7 +1740,7 @@
         <w:keepNext w:val="true"/>
         <w:numPr>
           <w:ilvl w:val="1"/>
-          <w:numId w:val="4"/>
+          <w:numId w:val="5"/>
         </w:numPr>
         <w:bidi w:val="0"/>
         <w:spacing w:lineRule="auto" w:line="240"/>
@@ -1759,7 +1759,7 @@
         <w:keepNext w:val="true"/>
         <w:numPr>
           <w:ilvl w:val="0"/>
-          <w:numId w:val="4"/>
+          <w:numId w:val="5"/>
         </w:numPr>
         <w:bidi w:val="0"/>
         <w:spacing w:lineRule="auto" w:line="240"/>
@@ -1778,7 +1778,7 @@
         <w:keepNext w:val="true"/>
         <w:numPr>
           <w:ilvl w:val="1"/>
-          <w:numId w:val="4"/>
+          <w:numId w:val="5"/>
         </w:numPr>
         <w:bidi w:val="0"/>
         <w:spacing w:lineRule="auto" w:line="240"/>
@@ -1797,7 +1797,7 @@
         <w:keepNext w:val="true"/>
         <w:numPr>
           <w:ilvl w:val="1"/>
-          <w:numId w:val="4"/>
+          <w:numId w:val="5"/>
         </w:numPr>
         <w:bidi w:val="0"/>
         <w:spacing w:lineRule="auto" w:line="240"/>
@@ -1816,7 +1816,7 @@
         <w:keepNext w:val="true"/>
         <w:numPr>
           <w:ilvl w:val="1"/>
-          <w:numId w:val="4"/>
+          <w:numId w:val="5"/>
         </w:numPr>
         <w:bidi w:val="0"/>
         <w:spacing w:lineRule="auto" w:line="240"/>
@@ -1835,7 +1835,7 @@
         <w:keepNext w:val="true"/>
         <w:numPr>
           <w:ilvl w:val="0"/>
-          <w:numId w:val="4"/>
+          <w:numId w:val="5"/>
         </w:numPr>
         <w:bidi w:val="0"/>
         <w:spacing w:lineRule="auto" w:line="240"/>
@@ -1854,7 +1854,7 @@
         <w:keepNext w:val="true"/>
         <w:numPr>
           <w:ilvl w:val="1"/>
-          <w:numId w:val="4"/>
+          <w:numId w:val="5"/>
         </w:numPr>
         <w:bidi w:val="0"/>
         <w:spacing w:lineRule="auto" w:line="240"/>
@@ -1873,7 +1873,7 @@
         <w:keepNext w:val="true"/>
         <w:numPr>
           <w:ilvl w:val="1"/>
-          <w:numId w:val="4"/>
+          <w:numId w:val="5"/>
         </w:numPr>
         <w:bidi w:val="0"/>
         <w:spacing w:lineRule="auto" w:line="240"/>
@@ -1892,7 +1892,7 @@
         <w:keepNext w:val="true"/>
         <w:numPr>
           <w:ilvl w:val="1"/>
-          <w:numId w:val="4"/>
+          <w:numId w:val="5"/>
         </w:numPr>
         <w:bidi w:val="0"/>
         <w:spacing w:lineRule="auto" w:line="240"/>
@@ -1911,7 +1911,7 @@
         <w:keepNext w:val="true"/>
         <w:numPr>
           <w:ilvl w:val="0"/>
-          <w:numId w:val="4"/>
+          <w:numId w:val="5"/>
         </w:numPr>
         <w:bidi w:val="0"/>
         <w:spacing w:lineRule="auto" w:line="240"/>
@@ -1926,7 +1926,7 @@
       <w:hyperlink r:id="rId4">
         <w:r>
           <w:rPr>
-            <w:rStyle w:val="ListLabel28"/>
+            <w:rStyle w:val="ListLabel37"/>
             <w:color w:val="1155CC"/>
             <w:u w:val="single"/>
           </w:rPr>
@@ -1944,7 +1944,7 @@
         <w:keepNext w:val="true"/>
         <w:numPr>
           <w:ilvl w:val="1"/>
-          <w:numId w:val="4"/>
+          <w:numId w:val="5"/>
         </w:numPr>
         <w:bidi w:val="0"/>
         <w:spacing w:lineRule="auto" w:line="240"/>
@@ -1963,7 +1963,7 @@
         <w:keepNext w:val="true"/>
         <w:numPr>
           <w:ilvl w:val="1"/>
-          <w:numId w:val="4"/>
+          <w:numId w:val="5"/>
         </w:numPr>
         <w:bidi w:val="0"/>
         <w:spacing w:lineRule="auto" w:line="240"/>
@@ -1982,7 +1982,7 @@
         <w:keepNext w:val="true"/>
         <w:numPr>
           <w:ilvl w:val="1"/>
-          <w:numId w:val="4"/>
+          <w:numId w:val="5"/>
         </w:numPr>
         <w:bidi w:val="0"/>
         <w:spacing w:lineRule="auto" w:line="240"/>
@@ -2001,7 +2001,7 @@
         <w:keepNext w:val="true"/>
         <w:numPr>
           <w:ilvl w:val="1"/>
-          <w:numId w:val="4"/>
+          <w:numId w:val="5"/>
         </w:numPr>
         <w:bidi w:val="0"/>
         <w:spacing w:lineRule="auto" w:line="240"/>
@@ -2020,7 +2020,7 @@
         <w:keepNext w:val="true"/>
         <w:numPr>
           <w:ilvl w:val="1"/>
-          <w:numId w:val="4"/>
+          <w:numId w:val="5"/>
         </w:numPr>
         <w:bidi w:val="0"/>
         <w:spacing w:lineRule="auto" w:line="240"/>
@@ -2039,7 +2039,7 @@
         <w:keepNext w:val="true"/>
         <w:numPr>
           <w:ilvl w:val="1"/>
-          <w:numId w:val="4"/>
+          <w:numId w:val="5"/>
         </w:numPr>
         <w:bidi w:val="0"/>
         <w:spacing w:lineRule="auto" w:line="240"/>
@@ -2058,7 +2058,7 @@
         <w:keepNext w:val="true"/>
         <w:numPr>
           <w:ilvl w:val="1"/>
-          <w:numId w:val="4"/>
+          <w:numId w:val="5"/>
         </w:numPr>
         <w:bidi w:val="0"/>
         <w:spacing w:lineRule="auto" w:line="240"/>
@@ -2077,7 +2077,7 @@
         <w:keepNext w:val="true"/>
         <w:numPr>
           <w:ilvl w:val="1"/>
-          <w:numId w:val="4"/>
+          <w:numId w:val="5"/>
         </w:numPr>
         <w:bidi w:val="0"/>
         <w:spacing w:lineRule="auto" w:line="240"/>
@@ -2096,7 +2096,7 @@
         <w:keepNext w:val="true"/>
         <w:numPr>
           <w:ilvl w:val="1"/>
-          <w:numId w:val="4"/>
+          <w:numId w:val="5"/>
         </w:numPr>
         <w:bidi w:val="0"/>
         <w:spacing w:lineRule="auto" w:line="240"/>
@@ -2115,7 +2115,7 @@
         <w:keepNext w:val="true"/>
         <w:numPr>
           <w:ilvl w:val="1"/>
-          <w:numId w:val="4"/>
+          <w:numId w:val="5"/>
         </w:numPr>
         <w:bidi w:val="0"/>
         <w:spacing w:lineRule="auto" w:line="240"/>
@@ -2134,7 +2134,7 @@
         <w:keepNext w:val="true"/>
         <w:numPr>
           <w:ilvl w:val="1"/>
-          <w:numId w:val="4"/>
+          <w:numId w:val="5"/>
         </w:numPr>
         <w:bidi w:val="0"/>
         <w:spacing w:lineRule="auto" w:line="240"/>
@@ -2153,7 +2153,7 @@
         <w:keepNext w:val="true"/>
         <w:numPr>
           <w:ilvl w:val="1"/>
-          <w:numId w:val="4"/>
+          <w:numId w:val="5"/>
         </w:numPr>
         <w:bidi w:val="0"/>
         <w:spacing w:lineRule="auto" w:line="240"/>
@@ -2172,7 +2172,7 @@
         <w:keepNext w:val="true"/>
         <w:numPr>
           <w:ilvl w:val="1"/>
-          <w:numId w:val="4"/>
+          <w:numId w:val="5"/>
         </w:numPr>
         <w:bidi w:val="0"/>
         <w:spacing w:lineRule="auto" w:line="240"/>
@@ -2191,7 +2191,7 @@
         <w:keepNext w:val="true"/>
         <w:numPr>
           <w:ilvl w:val="0"/>
-          <w:numId w:val="4"/>
+          <w:numId w:val="5"/>
         </w:numPr>
         <w:bidi w:val="0"/>
         <w:spacing w:lineRule="auto" w:line="240"/>
@@ -2206,7 +2206,7 @@
       <w:hyperlink r:id="rId5">
         <w:r>
           <w:rPr>
-            <w:rStyle w:val="ListLabel28"/>
+            <w:rStyle w:val="ListLabel37"/>
             <w:color w:val="1155CC"/>
             <w:u w:val="single"/>
           </w:rPr>
@@ -2220,7 +2220,7 @@
       <w:hyperlink r:id="rId6">
         <w:r>
           <w:rPr>
-            <w:rStyle w:val="ListLabel28"/>
+            <w:rStyle w:val="ListLabel37"/>
             <w:color w:val="1155CC"/>
             <w:u w:val="single"/>
           </w:rPr>
@@ -2238,7 +2238,7 @@
         <w:keepNext w:val="true"/>
         <w:numPr>
           <w:ilvl w:val="1"/>
-          <w:numId w:val="4"/>
+          <w:numId w:val="5"/>
         </w:numPr>
         <w:bidi w:val="0"/>
         <w:spacing w:lineRule="auto" w:line="240"/>
@@ -2257,7 +2257,7 @@
         <w:keepNext w:val="true"/>
         <w:numPr>
           <w:ilvl w:val="1"/>
-          <w:numId w:val="4"/>
+          <w:numId w:val="5"/>
         </w:numPr>
         <w:bidi w:val="0"/>
         <w:spacing w:lineRule="auto" w:line="240"/>
@@ -2276,7 +2276,7 @@
         <w:keepNext w:val="true"/>
         <w:numPr>
           <w:ilvl w:val="1"/>
-          <w:numId w:val="4"/>
+          <w:numId w:val="5"/>
         </w:numPr>
         <w:bidi w:val="0"/>
         <w:spacing w:lineRule="auto" w:line="240"/>
@@ -2295,7 +2295,7 @@
         <w:keepNext w:val="true"/>
         <w:numPr>
           <w:ilvl w:val="1"/>
-          <w:numId w:val="4"/>
+          <w:numId w:val="5"/>
         </w:numPr>
         <w:bidi w:val="0"/>
         <w:spacing w:lineRule="auto" w:line="240"/>
@@ -2314,7 +2314,7 @@
         <w:keepNext w:val="true"/>
         <w:numPr>
           <w:ilvl w:val="1"/>
-          <w:numId w:val="4"/>
+          <w:numId w:val="5"/>
         </w:numPr>
         <w:bidi w:val="0"/>
         <w:spacing w:lineRule="auto" w:line="240"/>
@@ -2333,7 +2333,7 @@
         <w:keepNext w:val="true"/>
         <w:numPr>
           <w:ilvl w:val="1"/>
-          <w:numId w:val="4"/>
+          <w:numId w:val="5"/>
         </w:numPr>
         <w:bidi w:val="0"/>
         <w:spacing w:lineRule="auto" w:line="240"/>
@@ -2352,7 +2352,7 @@
         <w:keepNext w:val="true"/>
         <w:numPr>
           <w:ilvl w:val="1"/>
-          <w:numId w:val="4"/>
+          <w:numId w:val="5"/>
         </w:numPr>
         <w:bidi w:val="0"/>
         <w:spacing w:lineRule="auto" w:line="240"/>
@@ -2371,7 +2371,7 @@
         <w:keepNext w:val="true"/>
         <w:numPr>
           <w:ilvl w:val="1"/>
-          <w:numId w:val="4"/>
+          <w:numId w:val="5"/>
         </w:numPr>
         <w:bidi w:val="0"/>
         <w:spacing w:lineRule="auto" w:line="240"/>
@@ -2390,7 +2390,7 @@
         <w:keepNext w:val="true"/>
         <w:numPr>
           <w:ilvl w:val="1"/>
-          <w:numId w:val="4"/>
+          <w:numId w:val="5"/>
         </w:numPr>
         <w:bidi w:val="0"/>
         <w:spacing w:lineRule="auto" w:line="240"/>
@@ -2409,7 +2409,7 @@
         <w:keepNext w:val="true"/>
         <w:numPr>
           <w:ilvl w:val="1"/>
-          <w:numId w:val="4"/>
+          <w:numId w:val="5"/>
         </w:numPr>
         <w:bidi w:val="0"/>
         <w:spacing w:lineRule="auto" w:line="240"/>
@@ -2428,7 +2428,7 @@
         <w:keepNext w:val="true"/>
         <w:numPr>
           <w:ilvl w:val="1"/>
-          <w:numId w:val="4"/>
+          <w:numId w:val="5"/>
         </w:numPr>
         <w:bidi w:val="0"/>
         <w:spacing w:lineRule="auto" w:line="240"/>
@@ -2447,7 +2447,7 @@
         <w:keepNext w:val="true"/>
         <w:numPr>
           <w:ilvl w:val="1"/>
-          <w:numId w:val="4"/>
+          <w:numId w:val="5"/>
         </w:numPr>
         <w:bidi w:val="0"/>
         <w:spacing w:lineRule="auto" w:line="240"/>
@@ -2466,7 +2466,7 @@
         <w:keepNext w:val="true"/>
         <w:numPr>
           <w:ilvl w:val="0"/>
-          <w:numId w:val="4"/>
+          <w:numId w:val="5"/>
         </w:numPr>
         <w:bidi w:val="0"/>
         <w:spacing w:lineRule="auto" w:line="240"/>
@@ -2485,7 +2485,7 @@
         <w:keepNext w:val="true"/>
         <w:numPr>
           <w:ilvl w:val="1"/>
-          <w:numId w:val="4"/>
+          <w:numId w:val="5"/>
         </w:numPr>
         <w:bidi w:val="0"/>
         <w:spacing w:lineRule="auto" w:line="240"/>
@@ -2508,7 +2508,7 @@
         <w:keepNext w:val="true"/>
         <w:numPr>
           <w:ilvl w:val="1"/>
-          <w:numId w:val="4"/>
+          <w:numId w:val="5"/>
         </w:numPr>
         <w:bidi w:val="0"/>
         <w:spacing w:lineRule="auto" w:line="240"/>
@@ -2527,7 +2527,7 @@
         <w:keepNext w:val="true"/>
         <w:numPr>
           <w:ilvl w:val="1"/>
-          <w:numId w:val="4"/>
+          <w:numId w:val="5"/>
         </w:numPr>
         <w:bidi w:val="0"/>
         <w:spacing w:lineRule="auto" w:line="240"/>
@@ -2546,7 +2546,7 @@
         <w:keepNext w:val="true"/>
         <w:numPr>
           <w:ilvl w:val="1"/>
-          <w:numId w:val="4"/>
+          <w:numId w:val="5"/>
         </w:numPr>
         <w:bidi w:val="0"/>
         <w:spacing w:lineRule="auto" w:line="240"/>
@@ -2565,7 +2565,7 @@
         <w:keepNext w:val="true"/>
         <w:numPr>
           <w:ilvl w:val="1"/>
-          <w:numId w:val="4"/>
+          <w:numId w:val="5"/>
         </w:numPr>
         <w:bidi w:val="0"/>
         <w:spacing w:lineRule="auto" w:line="240"/>
@@ -2584,7 +2584,7 @@
         <w:keepNext w:val="true"/>
         <w:numPr>
           <w:ilvl w:val="1"/>
-          <w:numId w:val="4"/>
+          <w:numId w:val="5"/>
         </w:numPr>
         <w:bidi w:val="0"/>
         <w:spacing w:lineRule="auto" w:line="240"/>
@@ -2603,7 +2603,7 @@
         <w:keepNext w:val="true"/>
         <w:numPr>
           <w:ilvl w:val="1"/>
-          <w:numId w:val="4"/>
+          <w:numId w:val="5"/>
         </w:numPr>
         <w:bidi w:val="0"/>
         <w:spacing w:lineRule="auto" w:line="240"/>
@@ -2622,7 +2622,7 @@
         <w:keepNext w:val="true"/>
         <w:numPr>
           <w:ilvl w:val="1"/>
-          <w:numId w:val="4"/>
+          <w:numId w:val="5"/>
         </w:numPr>
         <w:bidi w:val="0"/>
         <w:spacing w:lineRule="auto" w:line="240"/>
@@ -2641,7 +2641,7 @@
         <w:keepNext w:val="true"/>
         <w:numPr>
           <w:ilvl w:val="1"/>
-          <w:numId w:val="4"/>
+          <w:numId w:val="5"/>
         </w:numPr>
         <w:bidi w:val="0"/>
         <w:spacing w:lineRule="auto" w:line="240"/>
@@ -2660,7 +2660,7 @@
         <w:keepNext w:val="true"/>
         <w:numPr>
           <w:ilvl w:val="1"/>
-          <w:numId w:val="4"/>
+          <w:numId w:val="5"/>
         </w:numPr>
         <w:bidi w:val="0"/>
         <w:spacing w:lineRule="auto" w:line="240"/>
@@ -2679,7 +2679,7 @@
         <w:keepNext w:val="true"/>
         <w:numPr>
           <w:ilvl w:val="1"/>
-          <w:numId w:val="4"/>
+          <w:numId w:val="5"/>
         </w:numPr>
         <w:bidi w:val="0"/>
         <w:spacing w:lineRule="auto" w:line="240"/>
@@ -2698,7 +2698,7 @@
         <w:keepNext w:val="true"/>
         <w:numPr>
           <w:ilvl w:val="1"/>
-          <w:numId w:val="4"/>
+          <w:numId w:val="5"/>
         </w:numPr>
         <w:bidi w:val="0"/>
         <w:spacing w:lineRule="auto" w:line="240"/>
@@ -2717,7 +2717,7 @@
         <w:keepNext w:val="true"/>
         <w:numPr>
           <w:ilvl w:val="1"/>
-          <w:numId w:val="4"/>
+          <w:numId w:val="5"/>
         </w:numPr>
         <w:bidi w:val="0"/>
         <w:spacing w:lineRule="auto" w:line="240"/>
@@ -2736,7 +2736,7 @@
         <w:keepNext w:val="true"/>
         <w:numPr>
           <w:ilvl w:val="1"/>
-          <w:numId w:val="4"/>
+          <w:numId w:val="5"/>
         </w:numPr>
         <w:bidi w:val="0"/>
         <w:spacing w:lineRule="auto" w:line="240"/>
@@ -2755,7 +2755,7 @@
         <w:keepNext w:val="true"/>
         <w:numPr>
           <w:ilvl w:val="1"/>
-          <w:numId w:val="4"/>
+          <w:numId w:val="5"/>
         </w:numPr>
         <w:bidi w:val="0"/>
         <w:spacing w:lineRule="auto" w:line="240"/>
@@ -2774,7 +2774,7 @@
         <w:keepNext w:val="true"/>
         <w:numPr>
           <w:ilvl w:val="1"/>
-          <w:numId w:val="4"/>
+          <w:numId w:val="5"/>
         </w:numPr>
         <w:bidi w:val="0"/>
         <w:spacing w:lineRule="auto" w:line="240"/>
@@ -2793,7 +2793,7 @@
         <w:keepNext w:val="true"/>
         <w:numPr>
           <w:ilvl w:val="1"/>
-          <w:numId w:val="4"/>
+          <w:numId w:val="5"/>
         </w:numPr>
         <w:bidi w:val="0"/>
         <w:spacing w:lineRule="auto" w:line="240"/>
@@ -2812,7 +2812,7 @@
         <w:keepNext w:val="true"/>
         <w:numPr>
           <w:ilvl w:val="0"/>
-          <w:numId w:val="4"/>
+          <w:numId w:val="5"/>
         </w:numPr>
         <w:bidi w:val="0"/>
         <w:spacing w:lineRule="auto" w:line="240"/>
@@ -2831,7 +2831,7 @@
         <w:keepNext w:val="true"/>
         <w:numPr>
           <w:ilvl w:val="1"/>
-          <w:numId w:val="4"/>
+          <w:numId w:val="5"/>
         </w:numPr>
         <w:bidi w:val="0"/>
         <w:spacing w:lineRule="auto" w:line="240"/>
@@ -2850,7 +2850,7 @@
         <w:keepNext w:val="true"/>
         <w:numPr>
           <w:ilvl w:val="1"/>
-          <w:numId w:val="4"/>
+          <w:numId w:val="5"/>
         </w:numPr>
         <w:bidi w:val="0"/>
         <w:spacing w:lineRule="auto" w:line="240"/>
@@ -2869,7 +2869,7 @@
         <w:keepNext w:val="true"/>
         <w:numPr>
           <w:ilvl w:val="1"/>
-          <w:numId w:val="4"/>
+          <w:numId w:val="5"/>
         </w:numPr>
         <w:bidi w:val="0"/>
         <w:spacing w:lineRule="auto" w:line="240"/>
@@ -2888,7 +2888,7 @@
         <w:keepNext w:val="true"/>
         <w:numPr>
           <w:ilvl w:val="1"/>
-          <w:numId w:val="4"/>
+          <w:numId w:val="5"/>
         </w:numPr>
         <w:bidi w:val="0"/>
         <w:spacing w:lineRule="auto" w:line="240"/>
@@ -2907,7 +2907,7 @@
         <w:keepNext w:val="true"/>
         <w:numPr>
           <w:ilvl w:val="1"/>
-          <w:numId w:val="4"/>
+          <w:numId w:val="5"/>
         </w:numPr>
         <w:bidi w:val="0"/>
         <w:spacing w:lineRule="auto" w:line="240"/>
@@ -2926,7 +2926,7 @@
         <w:keepNext w:val="true"/>
         <w:numPr>
           <w:ilvl w:val="1"/>
-          <w:numId w:val="4"/>
+          <w:numId w:val="5"/>
         </w:numPr>
         <w:bidi w:val="0"/>
         <w:spacing w:lineRule="auto" w:line="240"/>
@@ -2945,7 +2945,7 @@
         <w:keepNext w:val="true"/>
         <w:numPr>
           <w:ilvl w:val="1"/>
-          <w:numId w:val="4"/>
+          <w:numId w:val="5"/>
         </w:numPr>
         <w:bidi w:val="0"/>
         <w:spacing w:lineRule="auto" w:line="240"/>
@@ -2964,7 +2964,7 @@
         <w:keepNext w:val="true"/>
         <w:numPr>
           <w:ilvl w:val="1"/>
-          <w:numId w:val="4"/>
+          <w:numId w:val="5"/>
         </w:numPr>
         <w:bidi w:val="0"/>
         <w:spacing w:lineRule="auto" w:line="240"/>
@@ -2983,7 +2983,7 @@
         <w:keepNext w:val="true"/>
         <w:numPr>
           <w:ilvl w:val="0"/>
-          <w:numId w:val="4"/>
+          <w:numId w:val="5"/>
         </w:numPr>
         <w:bidi w:val="0"/>
         <w:spacing w:lineRule="auto" w:line="240"/>
@@ -3002,7 +3002,7 @@
         <w:keepNext w:val="true"/>
         <w:numPr>
           <w:ilvl w:val="1"/>
-          <w:numId w:val="4"/>
+          <w:numId w:val="5"/>
         </w:numPr>
         <w:bidi w:val="0"/>
         <w:spacing w:lineRule="auto" w:line="240"/>
@@ -3021,7 +3021,7 @@
         <w:keepNext w:val="true"/>
         <w:numPr>
           <w:ilvl w:val="1"/>
-          <w:numId w:val="4"/>
+          <w:numId w:val="5"/>
         </w:numPr>
         <w:bidi w:val="0"/>
         <w:spacing w:lineRule="auto" w:line="240"/>
@@ -3040,7 +3040,7 @@
         <w:keepNext w:val="true"/>
         <w:numPr>
           <w:ilvl w:val="1"/>
-          <w:numId w:val="4"/>
+          <w:numId w:val="5"/>
         </w:numPr>
         <w:bidi w:val="0"/>
         <w:spacing w:lineRule="auto" w:line="240"/>
@@ -3059,7 +3059,7 @@
         <w:keepNext w:val="true"/>
         <w:numPr>
           <w:ilvl w:val="1"/>
-          <w:numId w:val="4"/>
+          <w:numId w:val="5"/>
         </w:numPr>
         <w:bidi w:val="0"/>
         <w:spacing w:lineRule="auto" w:line="240"/>
@@ -3078,7 +3078,7 @@
         <w:keepNext w:val="true"/>
         <w:numPr>
           <w:ilvl w:val="1"/>
-          <w:numId w:val="4"/>
+          <w:numId w:val="5"/>
         </w:numPr>
         <w:bidi w:val="0"/>
         <w:spacing w:lineRule="auto" w:line="240"/>
@@ -3097,7 +3097,7 @@
         <w:keepNext w:val="true"/>
         <w:numPr>
           <w:ilvl w:val="1"/>
-          <w:numId w:val="4"/>
+          <w:numId w:val="5"/>
         </w:numPr>
         <w:bidi w:val="0"/>
         <w:spacing w:lineRule="auto" w:line="240"/>
@@ -3116,7 +3116,7 @@
         <w:keepNext w:val="true"/>
         <w:numPr>
           <w:ilvl w:val="1"/>
-          <w:numId w:val="4"/>
+          <w:numId w:val="5"/>
         </w:numPr>
         <w:bidi w:val="0"/>
         <w:spacing w:lineRule="auto" w:line="240"/>
@@ -3135,7 +3135,7 @@
         <w:keepNext w:val="true"/>
         <w:numPr>
           <w:ilvl w:val="1"/>
-          <w:numId w:val="4"/>
+          <w:numId w:val="5"/>
         </w:numPr>
         <w:bidi w:val="0"/>
         <w:spacing w:lineRule="auto" w:line="240"/>
@@ -3154,7 +3154,7 @@
         <w:keepNext w:val="true"/>
         <w:numPr>
           <w:ilvl w:val="1"/>
-          <w:numId w:val="4"/>
+          <w:numId w:val="5"/>
         </w:numPr>
         <w:bidi w:val="0"/>
         <w:spacing w:lineRule="auto" w:line="240"/>
@@ -3173,7 +3173,7 @@
         <w:keepNext w:val="true"/>
         <w:numPr>
           <w:ilvl w:val="1"/>
-          <w:numId w:val="4"/>
+          <w:numId w:val="5"/>
         </w:numPr>
         <w:bidi w:val="0"/>
         <w:spacing w:lineRule="auto" w:line="240"/>
@@ -3192,7 +3192,7 @@
         <w:keepNext w:val="true"/>
         <w:numPr>
           <w:ilvl w:val="1"/>
-          <w:numId w:val="4"/>
+          <w:numId w:val="5"/>
         </w:numPr>
         <w:bidi w:val="0"/>
         <w:spacing w:lineRule="auto" w:line="240"/>
@@ -3211,7 +3211,7 @@
         <w:keepNext w:val="true"/>
         <w:numPr>
           <w:ilvl w:val="1"/>
-          <w:numId w:val="4"/>
+          <w:numId w:val="5"/>
         </w:numPr>
         <w:bidi w:val="0"/>
         <w:spacing w:lineRule="auto" w:line="240"/>
@@ -3230,7 +3230,7 @@
         <w:keepNext w:val="true"/>
         <w:numPr>
           <w:ilvl w:val="1"/>
-          <w:numId w:val="4"/>
+          <w:numId w:val="5"/>
         </w:numPr>
         <w:bidi w:val="0"/>
         <w:spacing w:lineRule="auto" w:line="240"/>
@@ -3249,7 +3249,7 @@
         <w:keepNext w:val="true"/>
         <w:numPr>
           <w:ilvl w:val="1"/>
-          <w:numId w:val="4"/>
+          <w:numId w:val="5"/>
         </w:numPr>
         <w:bidi w:val="0"/>
         <w:spacing w:lineRule="auto" w:line="240"/>
@@ -3268,7 +3268,7 @@
         <w:keepNext w:val="true"/>
         <w:numPr>
           <w:ilvl w:val="1"/>
-          <w:numId w:val="4"/>
+          <w:numId w:val="5"/>
         </w:numPr>
         <w:bidi w:val="0"/>
         <w:spacing w:lineRule="auto" w:line="240"/>
@@ -3287,7 +3287,7 @@
         <w:keepNext w:val="true"/>
         <w:numPr>
           <w:ilvl w:val="1"/>
-          <w:numId w:val="4"/>
+          <w:numId w:val="5"/>
         </w:numPr>
         <w:bidi w:val="0"/>
         <w:spacing w:lineRule="auto" w:line="240"/>
@@ -3447,124 +3447,151 @@
       </w:pPr>
       <w:r>
         <w:rPr/>
-        <w:t>For the next stage of the design, we describe each page and how it will operate.</w:t>
-      </w:r>
-    </w:p>
-    <w:p>
-      <w:pPr>
-        <w:pStyle w:val="Normal"/>
-        <w:keepNext w:val="true"/>
-        <w:bidi w:val="0"/>
-        <w:spacing w:lineRule="auto" w:line="240"/>
-        <w:jc w:val="left"/>
-        <w:rPr/>
-      </w:pPr>
-      <w:r>
-        <w:rPr/>
-      </w:r>
-    </w:p>
-    <w:p>
-      <w:pPr>
-        <w:pStyle w:val="Normal"/>
-        <w:keepNext w:val="true"/>
-        <w:numPr>
-          <w:ilvl w:val="0"/>
-          <w:numId w:val="3"/>
-        </w:numPr>
-        <w:bidi w:val="0"/>
-        <w:spacing w:lineRule="auto" w:line="240"/>
-        <w:ind w:left="720" w:right="0" w:hanging="360"/>
-        <w:jc w:val="left"/>
-        <w:rPr/>
-      </w:pPr>
-      <w:r>
-        <w:rPr/>
-        <w:t>The front page contains a brief description of the application and buttons to choose whether to log in, sign up as a gardener or sign up as a nursery manager.</w:t>
-      </w:r>
-    </w:p>
-    <w:p>
-      <w:pPr>
-        <w:pStyle w:val="Normal"/>
-        <w:keepNext w:val="true"/>
-        <w:numPr>
-          <w:ilvl w:val="0"/>
-          <w:numId w:val="3"/>
-        </w:numPr>
-        <w:bidi w:val="0"/>
-        <w:spacing w:lineRule="auto" w:line="240"/>
-        <w:ind w:left="720" w:right="0" w:hanging="360"/>
-        <w:jc w:val="left"/>
-        <w:rPr/>
-      </w:pPr>
-      <w:r>
-        <w:rPr/>
-        <w:t>If the user chooses to log in, he gets a page which lets him enter his username and password.</w:t>
-      </w:r>
-    </w:p>
-    <w:p>
-      <w:pPr>
-        <w:pStyle w:val="Normal"/>
-        <w:keepNext w:val="true"/>
-        <w:numPr>
-          <w:ilvl w:val="0"/>
-          <w:numId w:val="3"/>
-        </w:numPr>
-        <w:bidi w:val="0"/>
-        <w:spacing w:lineRule="auto" w:line="240"/>
-        <w:ind w:left="720" w:right="0" w:hanging="360"/>
-        <w:jc w:val="left"/>
-        <w:rPr/>
-      </w:pPr>
-      <w:r>
-        <w:rPr/>
-        <w:t>If the user chooses to sign up as a gardener, she gets a page which lets her enter her desired username, her desired password, and her email address.  Upon successful creation of her account, an email message is sent to her email address.  We prevent the application from being used for spam by requiring all email addresses be unique, and having no provision for deleting an account.</w:t>
-      </w:r>
-    </w:p>
-    <w:p>
-      <w:pPr>
-        <w:pStyle w:val="Normal"/>
-        <w:keepNext w:val="true"/>
-        <w:numPr>
-          <w:ilvl w:val="0"/>
-          <w:numId w:val="3"/>
-        </w:numPr>
-        <w:bidi w:val="0"/>
-        <w:spacing w:lineRule="auto" w:line="240"/>
-        <w:ind w:left="720" w:right="0" w:hanging="360"/>
-        <w:jc w:val="left"/>
-        <w:rPr/>
-      </w:pPr>
-      <w:r>
-        <w:rPr/>
-        <w:t>If the user chooses to sign up as a nursery manager he gets a page which lets him enter his desired username, password and email address.  Upon successful signup an email message is sent to the email address.  In the future we will also let the nursery manager choose which nursery he is managing, and have a way to create new nurseries.</w:t>
-      </w:r>
-    </w:p>
-    <w:p>
-      <w:pPr>
-        <w:pStyle w:val="Normal"/>
-        <w:keepNext w:val="true"/>
-        <w:numPr>
-          <w:ilvl w:val="0"/>
-          <w:numId w:val="3"/>
-        </w:numPr>
-        <w:bidi w:val="0"/>
-        <w:spacing w:lineRule="auto" w:line="240"/>
-        <w:ind w:left="720" w:right="0" w:hanging="360"/>
-        <w:jc w:val="left"/>
-        <w:rPr/>
-      </w:pPr>
-      <w:r>
-        <w:rPr/>
-        <w:t>Once a gardener is logged in she will see a screen listing all of the plants she has chosen for the current zone of her garden, filtered according to the criteria for this zone.  Initially a gardener will have one zone, with a blank name and all criteria will be chosen, so she will see all plants in the database.</w:t>
-      </w:r>
-    </w:p>
-    <w:p>
-      <w:pPr>
-        <w:pStyle w:val="Normal"/>
-        <w:keepNext w:val="true"/>
-        <w:numPr>
-          <w:ilvl w:val="1"/>
-          <w:numId w:val="3"/>
+        <w:t>For the next stage of the design, we describe each page and how it will operate.  The pages have names for our convenience, but these names are not visible to the user.</w:t>
+      </w:r>
+    </w:p>
+    <w:p>
+      <w:pPr>
+        <w:pStyle w:val="Normal"/>
+        <w:keepNext w:val="true"/>
+        <w:bidi w:val="0"/>
+        <w:spacing w:lineRule="auto" w:line="240"/>
+        <w:jc w:val="left"/>
+        <w:rPr/>
+      </w:pPr>
+      <w:r>
+        <w:rPr/>
+      </w:r>
+    </w:p>
+    <w:p>
+      <w:pPr>
+        <w:pStyle w:val="Normal"/>
+        <w:keepNext w:val="true"/>
+        <w:bidi w:val="0"/>
+        <w:spacing w:lineRule="auto" w:line="240"/>
+        <w:jc w:val="left"/>
+        <w:rPr/>
+      </w:pPr>
+      <w:r>
+        <w:rPr/>
+        <w:t>All pages have a header and footer provided by Handlebar.  It contains the material that must be placed at the beginning and end of every page.  The navigation header can be tailored by Handlebar to display a logout button only if the user is logged in.  Each page provides HTML starting with &lt;main&gt; and ending with &lt;/main&gt;.</w:t>
+      </w:r>
+    </w:p>
+    <w:p>
+      <w:pPr>
+        <w:pStyle w:val="Normal"/>
+        <w:keepNext w:val="true"/>
+        <w:bidi w:val="0"/>
+        <w:spacing w:lineRule="auto" w:line="240"/>
+        <w:jc w:val="left"/>
+        <w:rPr/>
+      </w:pPr>
+      <w:r>
+        <w:rPr/>
+      </w:r>
+    </w:p>
+    <w:p>
+      <w:pPr>
+        <w:pStyle w:val="Normal"/>
+        <w:keepNext w:val="true"/>
+        <w:numPr>
+          <w:ilvl w:val="0"/>
+          <w:numId w:val="4"/>
+        </w:numPr>
+        <w:bidi w:val="0"/>
+        <w:spacing w:lineRule="auto" w:line="240"/>
+        <w:ind w:left="720" w:right="0" w:hanging="360"/>
+        <w:jc w:val="left"/>
+        <w:rPr/>
+      </w:pPr>
+      <w:r>
+        <w:rPr/>
+        <w:t>Front: The front page contains a brief description of the application and buttons to choose whether to log in, sign up as a gardener or sign up as a nursery manager.</w:t>
+      </w:r>
+    </w:p>
+    <w:p>
+      <w:pPr>
+        <w:pStyle w:val="Normal"/>
+        <w:keepNext w:val="true"/>
+        <w:numPr>
+          <w:ilvl w:val="0"/>
+          <w:numId w:val="4"/>
+        </w:numPr>
+        <w:bidi w:val="0"/>
+        <w:spacing w:lineRule="auto" w:line="240"/>
+        <w:ind w:left="720" w:right="0" w:hanging="360"/>
+        <w:jc w:val="left"/>
+        <w:rPr/>
+      </w:pPr>
+      <w:r>
+        <w:rPr/>
+        <w:t>Login: If the user chooses to log in, he gets a page which lets him enter his username and password.</w:t>
+      </w:r>
+    </w:p>
+    <w:p>
+      <w:pPr>
+        <w:pStyle w:val="Normal"/>
+        <w:keepNext w:val="true"/>
+        <w:numPr>
+          <w:ilvl w:val="0"/>
+          <w:numId w:val="4"/>
+        </w:numPr>
+        <w:bidi w:val="0"/>
+        <w:spacing w:lineRule="auto" w:line="240"/>
+        <w:ind w:left="720" w:right="0" w:hanging="360"/>
+        <w:jc w:val="left"/>
+        <w:rPr/>
+      </w:pPr>
+      <w:r>
+        <w:rPr/>
+        <w:t>Sign_up_as_gardener: If the user chooses to sign up as a gardener, she gets a page which lets her enter her desired username, her desired password, and her email address.  Upon successful creation of her account, an email message is sent to her email address.  We prevent the application from being used for spam by requiring all email addresses be unique, and having no provision for deleting an account.</w:t>
+      </w:r>
+    </w:p>
+    <w:p>
+      <w:pPr>
+        <w:pStyle w:val="Normal"/>
+        <w:keepNext w:val="true"/>
+        <w:numPr>
+          <w:ilvl w:val="0"/>
+          <w:numId w:val="4"/>
+        </w:numPr>
+        <w:bidi w:val="0"/>
+        <w:spacing w:lineRule="auto" w:line="240"/>
+        <w:ind w:left="720" w:right="0" w:hanging="360"/>
+        <w:jc w:val="left"/>
+        <w:rPr/>
+      </w:pPr>
+      <w:r>
+        <w:rPr/>
+        <w:t>Sign_up_as_nursery_manager: If the user chooses to sign up as a nursery manager he gets a page which lets him enter his desired username, password and email address.  Upon successful signup an email message is sent to the email address.  In the future we will also let the nursery manager choose which nursery he is managing, and have a way to create new nurseries.</w:t>
+      </w:r>
+    </w:p>
+    <w:p>
+      <w:pPr>
+        <w:pStyle w:val="Normal"/>
+        <w:keepNext w:val="true"/>
+        <w:numPr>
+          <w:ilvl w:val="0"/>
+          <w:numId w:val="4"/>
+        </w:numPr>
+        <w:bidi w:val="0"/>
+        <w:spacing w:lineRule="auto" w:line="240"/>
+        <w:ind w:left="720" w:right="0" w:hanging="360"/>
+        <w:jc w:val="left"/>
+        <w:rPr/>
+      </w:pPr>
+      <w:r>
+        <w:rPr/>
+        <w:t>Gardener_home: Once a gardener is logged in she will see a screen listing all of the plants she has chosen for the current zone of her garden, filtered according to the criteria for this zone.  Initially a gardener will have one zone, with a blank name and all criteria will be chosen, so she will see all plants in the database.</w:t>
+      </w:r>
+    </w:p>
+    <w:p>
+      <w:pPr>
+        <w:pStyle w:val="Normal"/>
+        <w:keepNext w:val="true"/>
+        <w:numPr>
+          <w:ilvl w:val="1"/>
+          <w:numId w:val="4"/>
         </w:numPr>
         <w:bidi w:val="0"/>
         <w:spacing w:lineRule="auto" w:line="240"/>
@@ -3583,7 +3610,7 @@
         <w:keepNext w:val="true"/>
         <w:numPr>
           <w:ilvl w:val="1"/>
-          <w:numId w:val="3"/>
+          <w:numId w:val="4"/>
         </w:numPr>
         <w:bidi w:val="0"/>
         <w:spacing w:lineRule="auto" w:line="240"/>
@@ -3602,7 +3629,7 @@
         <w:keepNext w:val="true"/>
         <w:numPr>
           <w:ilvl w:val="1"/>
-          <w:numId w:val="3"/>
+          <w:numId w:val="4"/>
         </w:numPr>
         <w:bidi w:val="0"/>
         <w:spacing w:lineRule="auto" w:line="240"/>
@@ -3621,7 +3648,7 @@
         <w:keepNext w:val="true"/>
         <w:numPr>
           <w:ilvl w:val="1"/>
-          <w:numId w:val="3"/>
+          <w:numId w:val="4"/>
         </w:numPr>
         <w:bidi w:val="0"/>
         <w:spacing w:lineRule="auto" w:line="240"/>
@@ -3640,7 +3667,7 @@
         <w:keepNext w:val="true"/>
         <w:numPr>
           <w:ilvl w:val="1"/>
-          <w:numId w:val="3"/>
+          <w:numId w:val="4"/>
         </w:numPr>
         <w:bidi w:val="0"/>
         <w:spacing w:lineRule="auto" w:line="240"/>
@@ -3659,64 +3686,64 @@
         <w:keepNext w:val="true"/>
         <w:numPr>
           <w:ilvl w:val="0"/>
-          <w:numId w:val="3"/>
-        </w:numPr>
-        <w:bidi w:val="0"/>
-        <w:spacing w:lineRule="auto" w:line="240"/>
-        <w:ind w:left="720" w:right="0" w:hanging="360"/>
-        <w:jc w:val="left"/>
-        <w:rPr/>
-      </w:pPr>
-      <w:r>
-        <w:rPr/>
-        <w:t>The search page will start by showing all the plants that meet the current criteria.  There will be a button to go to the criteria page to change the criteria.  Each plant is shown with its formal name, its common name, and a brief description.  In the future we may add a picture of the plant.  There will be a checkbox on each plant to select it, and when the gardener is done with this page she will return to her main page with those plants added to it.  There will also be a button on each plant to bring up more information about the plant.</w:t>
-      </w:r>
-    </w:p>
-    <w:p>
-      <w:pPr>
-        <w:pStyle w:val="Normal"/>
-        <w:keepNext w:val="true"/>
-        <w:numPr>
-          <w:ilvl w:val="0"/>
-          <w:numId w:val="3"/>
-        </w:numPr>
-        <w:bidi w:val="0"/>
-        <w:spacing w:lineRule="auto" w:line="240"/>
-        <w:ind w:left="720" w:right="0" w:hanging="360"/>
-        <w:jc w:val="left"/>
-        <w:rPr/>
-      </w:pPr>
-      <w:r>
-        <w:rPr/>
-        <w:t>The criteria page has a pulldown menu for each category, with a check box for each choice.  Multiple choices can be specified.</w:t>
-      </w:r>
-    </w:p>
-    <w:p>
-      <w:pPr>
-        <w:pStyle w:val="Normal"/>
-        <w:keepNext w:val="true"/>
-        <w:numPr>
-          <w:ilvl w:val="0"/>
-          <w:numId w:val="3"/>
-        </w:numPr>
-        <w:bidi w:val="0"/>
-        <w:spacing w:lineRule="auto" w:line="240"/>
-        <w:ind w:left="720" w:right="0" w:hanging="360"/>
-        <w:jc w:val="left"/>
-        <w:rPr/>
-      </w:pPr>
-      <w:r>
-        <w:rPr/>
-        <w:t xml:space="preserve">Once a nursery manager is logged in he sees the list of all plants in the database filtered by his criteria.  </w:t>
-      </w:r>
-    </w:p>
-    <w:p>
-      <w:pPr>
-        <w:pStyle w:val="Normal"/>
-        <w:keepNext w:val="true"/>
-        <w:numPr>
-          <w:ilvl w:val="1"/>
-          <w:numId w:val="3"/>
+          <w:numId w:val="4"/>
+        </w:numPr>
+        <w:bidi w:val="0"/>
+        <w:spacing w:lineRule="auto" w:line="240"/>
+        <w:ind w:left="720" w:right="0" w:hanging="360"/>
+        <w:jc w:val="left"/>
+        <w:rPr/>
+      </w:pPr>
+      <w:r>
+        <w:rPr/>
+        <w:t>Gardener_search: The search page will start by showing all the plants that meet the current criteria.  There will be a button to go to the criteria page to change the criteria.  Each plant is shown with its formal name, its common name, and a brief description.  In the future we may add a picture of the plant.  There will be a checkbox on each plant to select it, and when the gardener is done with this page she will return to her main page with those plants added to it.  There will also be a button on each plant to bring up more information about the plant.</w:t>
+      </w:r>
+    </w:p>
+    <w:p>
+      <w:pPr>
+        <w:pStyle w:val="Normal"/>
+        <w:keepNext w:val="true"/>
+        <w:numPr>
+          <w:ilvl w:val="0"/>
+          <w:numId w:val="4"/>
+        </w:numPr>
+        <w:bidi w:val="0"/>
+        <w:spacing w:lineRule="auto" w:line="240"/>
+        <w:ind w:left="720" w:right="0" w:hanging="360"/>
+        <w:jc w:val="left"/>
+        <w:rPr/>
+      </w:pPr>
+      <w:r>
+        <w:rPr/>
+        <w:t>Gardener_criteria: The criteria page has a pulldown menu for each category, with a check box for each choice.  Multiple choices can be specified.</w:t>
+      </w:r>
+    </w:p>
+    <w:p>
+      <w:pPr>
+        <w:pStyle w:val="Normal"/>
+        <w:keepNext w:val="true"/>
+        <w:numPr>
+          <w:ilvl w:val="0"/>
+          <w:numId w:val="4"/>
+        </w:numPr>
+        <w:bidi w:val="0"/>
+        <w:spacing w:lineRule="auto" w:line="240"/>
+        <w:ind w:left="720" w:right="0" w:hanging="360"/>
+        <w:jc w:val="left"/>
+        <w:rPr/>
+      </w:pPr>
+      <w:r>
+        <w:rPr/>
+        <w:t xml:space="preserve">Nursery_mangager_home: Once a nursery manager is logged in he sees the list of all plants in the database filtered by his criteria.  </w:t>
+      </w:r>
+    </w:p>
+    <w:p>
+      <w:pPr>
+        <w:pStyle w:val="Normal"/>
+        <w:keepNext w:val="true"/>
+        <w:numPr>
+          <w:ilvl w:val="1"/>
+          <w:numId w:val="4"/>
         </w:numPr>
         <w:bidi w:val="0"/>
         <w:spacing w:lineRule="auto" w:line="240"/>
@@ -3735,45 +3762,45 @@
         <w:keepNext w:val="true"/>
         <w:numPr>
           <w:ilvl w:val="1"/>
-          <w:numId w:val="3"/>
-        </w:numPr>
-        <w:bidi w:val="0"/>
-        <w:spacing w:lineRule="auto" w:line="240"/>
-        <w:ind w:left="1440" w:right="0" w:hanging="360"/>
-        <w:jc w:val="left"/>
-        <w:rPr/>
-      </w:pPr>
-      <w:r>
-        <w:rPr/>
-        <w:t xml:space="preserve">If he chooses a plant to edit he goes to the plant editing page. </w:t>
-      </w:r>
-    </w:p>
-    <w:p>
-      <w:pPr>
-        <w:pStyle w:val="Normal"/>
-        <w:keepNext w:val="true"/>
-        <w:numPr>
-          <w:ilvl w:val="1"/>
-          <w:numId w:val="3"/>
-        </w:numPr>
-        <w:bidi w:val="0"/>
-        <w:spacing w:lineRule="auto" w:line="240"/>
-        <w:ind w:left="1440" w:right="0" w:hanging="360"/>
-        <w:jc w:val="left"/>
-        <w:rPr/>
-      </w:pPr>
-      <w:r>
-        <w:rPr/>
-        <w:t xml:space="preserve">There is a button to add a new plant.  </w:t>
-      </w:r>
-    </w:p>
-    <w:p>
-      <w:pPr>
-        <w:pStyle w:val="Normal"/>
-        <w:keepNext w:val="true"/>
-        <w:numPr>
-          <w:ilvl w:val="1"/>
-          <w:numId w:val="3"/>
+          <w:numId w:val="4"/>
+        </w:numPr>
+        <w:bidi w:val="0"/>
+        <w:spacing w:lineRule="auto" w:line="240"/>
+        <w:ind w:left="1440" w:right="0" w:hanging="360"/>
+        <w:jc w:val="left"/>
+        <w:rPr/>
+      </w:pPr>
+      <w:r>
+        <w:rPr/>
+        <w:t xml:space="preserve">If he chooses a plant to edit he goes to the nursery_manager_edit_plant page. </w:t>
+      </w:r>
+    </w:p>
+    <w:p>
+      <w:pPr>
+        <w:pStyle w:val="Normal"/>
+        <w:keepNext w:val="true"/>
+        <w:numPr>
+          <w:ilvl w:val="1"/>
+          <w:numId w:val="4"/>
+        </w:numPr>
+        <w:bidi w:val="0"/>
+        <w:spacing w:lineRule="auto" w:line="240"/>
+        <w:ind w:left="1440" w:right="0" w:hanging="360"/>
+        <w:jc w:val="left"/>
+        <w:rPr/>
+      </w:pPr>
+      <w:r>
+        <w:rPr/>
+        <w:t>There is a button to add a new plant.</w:t>
+      </w:r>
+    </w:p>
+    <w:p>
+      <w:pPr>
+        <w:pStyle w:val="Normal"/>
+        <w:keepNext w:val="true"/>
+        <w:numPr>
+          <w:ilvl w:val="1"/>
+          <w:numId w:val="4"/>
         </w:numPr>
         <w:bidi w:val="0"/>
         <w:spacing w:lineRule="auto" w:line="240"/>
@@ -3792,55 +3819,74 @@
         <w:keepNext w:val="true"/>
         <w:numPr>
           <w:ilvl w:val="0"/>
-          <w:numId w:val="3"/>
-        </w:numPr>
-        <w:bidi w:val="0"/>
-        <w:spacing w:lineRule="auto" w:line="240"/>
-        <w:ind w:left="720" w:right="0" w:hanging="360"/>
-        <w:jc w:val="left"/>
-        <w:rPr/>
-      </w:pPr>
-      <w:r>
-        <w:rPr/>
-        <w:t>When the nursery manager asks to see the selections of a customer he is shown all plants selected by that customer without regard to zones and with the desired quantity of each plant displayed.  If he is in contact with the customer he can make suggestions and watch the list change as she updates her selections.</w:t>
-      </w:r>
-    </w:p>
-    <w:p>
-      <w:pPr>
-        <w:pStyle w:val="Normal"/>
-        <w:keepNext w:val="true"/>
-        <w:numPr>
-          <w:ilvl w:val="0"/>
-          <w:numId w:val="3"/>
-        </w:numPr>
-        <w:bidi w:val="0"/>
-        <w:spacing w:lineRule="auto" w:line="240"/>
-        <w:ind w:left="720" w:right="0" w:hanging="360"/>
-        <w:jc w:val="left"/>
-        <w:rPr/>
-      </w:pPr>
-      <w:r>
-        <w:rPr/>
-        <w:t>The nursery manager’s criterion page looks just like the gardener’s criterion page.</w:t>
-      </w:r>
-    </w:p>
-    <w:p>
-      <w:pPr>
-        <w:pStyle w:val="Normal"/>
-        <w:keepNext w:val="true"/>
-        <w:numPr>
-          <w:ilvl w:val="0"/>
-          <w:numId w:val="3"/>
-        </w:numPr>
-        <w:bidi w:val="0"/>
-        <w:spacing w:lineRule="auto" w:line="240"/>
-        <w:ind w:left="720" w:right="0" w:hanging="360"/>
-        <w:jc w:val="left"/>
-        <w:rPr/>
-      </w:pPr>
-      <w:r>
-        <w:rPr/>
-        <w:t>When the nursery manager adds a plant he is taken to a page with pull-downs for each category, initially all not checked.  There is also a place for the name of the plant (formal and common) and the description.  In the future we will add a way to upload a picture.</w:t>
+          <w:numId w:val="4"/>
+        </w:numPr>
+        <w:bidi w:val="0"/>
+        <w:spacing w:lineRule="auto" w:line="240"/>
+        <w:ind w:left="720" w:right="0" w:hanging="360"/>
+        <w:jc w:val="left"/>
+        <w:rPr/>
+      </w:pPr>
+      <w:r>
+        <w:rPr/>
+        <w:t>Nursery_manager_customer: When the nursery manager asks to see the selections of a customer he is shown all plants selected by that customer without regard to zones and with the desired quantity of each plant displayed.  If he is in contact with the customer he can make suggestions and watch the list change as she updates her selections.</w:t>
+      </w:r>
+    </w:p>
+    <w:p>
+      <w:pPr>
+        <w:pStyle w:val="Normal"/>
+        <w:keepNext w:val="true"/>
+        <w:numPr>
+          <w:ilvl w:val="0"/>
+          <w:numId w:val="4"/>
+        </w:numPr>
+        <w:bidi w:val="0"/>
+        <w:spacing w:lineRule="auto" w:line="240"/>
+        <w:ind w:left="720" w:right="0" w:hanging="360"/>
+        <w:jc w:val="left"/>
+        <w:rPr/>
+      </w:pPr>
+      <w:r>
+        <w:rPr/>
+        <w:t>Nursery_manager_criteria: The nursery manager’s criterion page looks just like the gardener’s criterion page.</w:t>
+      </w:r>
+    </w:p>
+    <w:p>
+      <w:pPr>
+        <w:pStyle w:val="Normal"/>
+        <w:keepNext w:val="true"/>
+        <w:numPr>
+          <w:ilvl w:val="0"/>
+          <w:numId w:val="4"/>
+        </w:numPr>
+        <w:bidi w:val="0"/>
+        <w:spacing w:lineRule="auto" w:line="240"/>
+        <w:ind w:left="720" w:right="0" w:hanging="360"/>
+        <w:jc w:val="left"/>
+        <w:rPr/>
+      </w:pPr>
+      <w:r>
+        <w:rPr/>
+        <w:t>Nursery_manger_add_plant: When the nursery manager adds a plant he is taken to a page with pull-downs for each category, initially all not checked.  There is also a place for the name of the plant (formal and common) and the description.  In the future we will add a way to upload a picture.</w:t>
+      </w:r>
+    </w:p>
+    <w:p>
+      <w:pPr>
+        <w:pStyle w:val="Normal"/>
+        <w:keepNext w:val="true"/>
+        <w:numPr>
+          <w:ilvl w:val="0"/>
+          <w:numId w:val="4"/>
+        </w:numPr>
+        <w:bidi w:val="0"/>
+        <w:spacing w:lineRule="auto" w:line="240"/>
+        <w:ind w:left="720" w:right="0" w:hanging="360"/>
+        <w:jc w:val="left"/>
+        <w:rPr/>
+      </w:pPr>
+      <w:r>
+        <w:rPr/>
+        <w:t>Nursery_manager_edit_plant: The nursery manager can change anything about a plant.</w:t>
       </w:r>
     </w:p>
     <w:p>
@@ -3876,39 +3922,14 @@
           <w:sz w:val="24"/>
           <w:szCs w:val="24"/>
         </w:rPr>
-        <w:t>Future Development</w:t>
-      </w:r>
-    </w:p>
-    <w:p>
-      <w:pPr>
-        <w:pStyle w:val="Normal"/>
-        <w:bidi w:val="0"/>
-        <w:spacing w:lineRule="auto" w:line="240"/>
-        <w:jc w:val="left"/>
-        <w:rPr/>
-      </w:pPr>
-      <w:r>
-        <w:rPr/>
-      </w:r>
-    </w:p>
-    <w:p>
-      <w:pPr>
-        <w:pStyle w:val="Normal"/>
-        <w:bidi w:val="0"/>
-        <w:spacing w:lineRule="auto" w:line="240"/>
-        <w:jc w:val="left"/>
-        <w:rPr/>
-      </w:pPr>
-      <w:r>
-        <w:rPr/>
-        <w:t>Expansion of plant database and selection criteria.  Support of multiple nurseries.</w:t>
-      </w:r>
-    </w:p>
-    <w:p>
-      <w:pPr>
-        <w:pStyle w:val="Normal"/>
-        <w:bidi w:val="0"/>
-        <w:spacing w:lineRule="auto" w:line="240" w:before="0" w:after="0"/>
+      </w:r>
+    </w:p>
+    <w:p>
+      <w:pPr>
+        <w:pStyle w:val="Normal"/>
+        <w:keepNext w:val="true"/>
+        <w:bidi w:val="0"/>
+        <w:spacing w:lineRule="auto" w:line="240"/>
         <w:jc w:val="left"/>
         <w:rPr>
           <w:b/>
@@ -3923,6 +3944,632 @@
           <w:sz w:val="24"/>
           <w:szCs w:val="24"/>
         </w:rPr>
+        <w:t>Paths</w:t>
+      </w:r>
+    </w:p>
+    <w:p>
+      <w:pPr>
+        <w:pStyle w:val="Normal"/>
+        <w:keepNext w:val="true"/>
+        <w:bidi w:val="0"/>
+        <w:spacing w:lineRule="auto" w:line="240"/>
+        <w:jc w:val="left"/>
+        <w:rPr/>
+      </w:pPr>
+      <w:r>
+        <w:rPr/>
+      </w:r>
+    </w:p>
+    <w:p>
+      <w:pPr>
+        <w:pStyle w:val="Normal"/>
+        <w:keepNext w:val="true"/>
+        <w:bidi w:val="0"/>
+        <w:spacing w:lineRule="auto" w:line="240"/>
+        <w:jc w:val="left"/>
+        <w:rPr/>
+      </w:pPr>
+      <w:r>
+        <w:rPr/>
+        <w:t>The front end communicates with the server through paths.  Given the front end design above, we can specify the paths that the server must provide.  The path names start with the name of the page they are used from.  Paths that include “api” are for passing information in JSON format between the front end and the server.  The other paths are for sending HTML from the server to the front end.</w:t>
+      </w:r>
+    </w:p>
+    <w:p>
+      <w:pPr>
+        <w:pStyle w:val="Normal"/>
+        <w:keepNext w:val="true"/>
+        <w:bidi w:val="0"/>
+        <w:spacing w:lineRule="auto" w:line="240"/>
+        <w:jc w:val="left"/>
+        <w:rPr/>
+      </w:pPr>
+      <w:r>
+        <w:rPr/>
+      </w:r>
+    </w:p>
+    <w:p>
+      <w:pPr>
+        <w:pStyle w:val="Normal"/>
+        <w:keepNext w:val="true"/>
+        <w:numPr>
+          <w:ilvl w:val="0"/>
+          <w:numId w:val="3"/>
+        </w:numPr>
+        <w:bidi w:val="0"/>
+        <w:spacing w:lineRule="auto" w:line="240"/>
+        <w:ind w:left="720" w:right="0" w:hanging="360"/>
+        <w:jc w:val="left"/>
+        <w:rPr/>
+      </w:pPr>
+      <w:r>
+        <w:rPr/>
+        <w:t>Get / (the empty path) loads the front page.</w:t>
+      </w:r>
+    </w:p>
+    <w:p>
+      <w:pPr>
+        <w:pStyle w:val="Normal"/>
+        <w:keepNext w:val="true"/>
+        <w:numPr>
+          <w:ilvl w:val="0"/>
+          <w:numId w:val="3"/>
+        </w:numPr>
+        <w:bidi w:val="0"/>
+        <w:spacing w:lineRule="auto" w:line="240"/>
+        <w:ind w:left="720" w:right="0" w:hanging="360"/>
+        <w:jc w:val="left"/>
+        <w:rPr/>
+      </w:pPr>
+      <w:r>
+        <w:rPr/>
+        <w:t>Get /front/login loads the login page.</w:t>
+      </w:r>
+    </w:p>
+    <w:p>
+      <w:pPr>
+        <w:pStyle w:val="Normal"/>
+        <w:keepNext w:val="true"/>
+        <w:numPr>
+          <w:ilvl w:val="0"/>
+          <w:numId w:val="3"/>
+        </w:numPr>
+        <w:bidi w:val="0"/>
+        <w:spacing w:lineRule="auto" w:line="240"/>
+        <w:ind w:left="720" w:right="0" w:hanging="360"/>
+        <w:jc w:val="left"/>
+        <w:rPr/>
+      </w:pPr>
+      <w:r>
+        <w:rPr/>
+        <w:t>Post /front/login validates the login, returning a success or failure indication.  If there is already a login using this user name, the old login is invalidated.</w:t>
+      </w:r>
+    </w:p>
+    <w:p>
+      <w:pPr>
+        <w:pStyle w:val="Normal"/>
+        <w:keepNext w:val="true"/>
+        <w:numPr>
+          <w:ilvl w:val="0"/>
+          <w:numId w:val="3"/>
+        </w:numPr>
+        <w:bidi w:val="0"/>
+        <w:spacing w:lineRule="auto" w:line="240"/>
+        <w:ind w:left="720" w:right="0" w:hanging="360"/>
+        <w:jc w:val="left"/>
+        <w:rPr/>
+      </w:pPr>
+      <w:r>
+        <w:rPr/>
+        <w:t>Get /front/signup_as_gardener loads the signup_as_gardener page.</w:t>
+      </w:r>
+    </w:p>
+    <w:p>
+      <w:pPr>
+        <w:pStyle w:val="Normal"/>
+        <w:keepNext w:val="true"/>
+        <w:numPr>
+          <w:ilvl w:val="0"/>
+          <w:numId w:val="3"/>
+        </w:numPr>
+        <w:bidi w:val="0"/>
+        <w:spacing w:lineRule="auto" w:line="240"/>
+        <w:ind w:left="720" w:right="0" w:hanging="360"/>
+        <w:jc w:val="left"/>
+        <w:rPr/>
+      </w:pPr>
+      <w:r>
+        <w:rPr/>
+        <w:t>Post /front/signup_as_gardener validates the signup, returning a success or failure indication</w:t>
+      </w:r>
+    </w:p>
+    <w:p>
+      <w:pPr>
+        <w:pStyle w:val="Normal"/>
+        <w:keepNext w:val="true"/>
+        <w:numPr>
+          <w:ilvl w:val="0"/>
+          <w:numId w:val="3"/>
+        </w:numPr>
+        <w:bidi w:val="0"/>
+        <w:spacing w:lineRule="auto" w:line="240"/>
+        <w:ind w:left="720" w:right="0" w:hanging="360"/>
+        <w:jc w:val="left"/>
+        <w:rPr/>
+      </w:pPr>
+      <w:r>
+        <w:rPr/>
+        <w:t>Get /front/signup_as_nursery_manager loads the signup_as_nursery_manager page.</w:t>
+      </w:r>
+    </w:p>
+    <w:p>
+      <w:pPr>
+        <w:pStyle w:val="Normal"/>
+        <w:keepNext w:val="true"/>
+        <w:numPr>
+          <w:ilvl w:val="0"/>
+          <w:numId w:val="3"/>
+        </w:numPr>
+        <w:bidi w:val="0"/>
+        <w:spacing w:lineRule="auto" w:line="240"/>
+        <w:ind w:left="720" w:right="0" w:hanging="360"/>
+        <w:jc w:val="left"/>
+        <w:rPr/>
+      </w:pPr>
+      <w:r>
+        <w:rPr/>
+        <w:t>Post /front/signup_as_nursery_manager validates the signup, returning a success or failure.</w:t>
+      </w:r>
+    </w:p>
+    <w:p>
+      <w:pPr>
+        <w:pStyle w:val="Normal"/>
+        <w:keepNext w:val="true"/>
+        <w:numPr>
+          <w:ilvl w:val="0"/>
+          <w:numId w:val="3"/>
+        </w:numPr>
+        <w:bidi w:val="0"/>
+        <w:spacing w:lineRule="auto" w:line="240"/>
+        <w:ind w:left="720" w:right="0" w:hanging="360"/>
+        <w:jc w:val="left"/>
+        <w:rPr/>
+      </w:pPr>
+      <w:r>
+        <w:rPr/>
+        <w:t>Get gardener/api/criteria returns the current criteria in JSON format from the database.  The body of the request has the name of the current zone.</w:t>
+      </w:r>
+    </w:p>
+    <w:p>
+      <w:pPr>
+        <w:pStyle w:val="Normal"/>
+        <w:keepNext w:val="true"/>
+        <w:numPr>
+          <w:ilvl w:val="0"/>
+          <w:numId w:val="3"/>
+        </w:numPr>
+        <w:bidi w:val="0"/>
+        <w:spacing w:lineRule="auto" w:line="240"/>
+        <w:ind w:left="720" w:right="0" w:hanging="360"/>
+        <w:jc w:val="left"/>
+        <w:rPr/>
+      </w:pPr>
+      <w:r>
+        <w:rPr/>
+        <w:t>Put gardener/api/criteria sends the current criteria to the server, which it saves in the database.  The body of the request has the name of the current zone in addition to the criteria.</w:t>
+      </w:r>
+    </w:p>
+    <w:p>
+      <w:pPr>
+        <w:pStyle w:val="Normal"/>
+        <w:keepNext w:val="true"/>
+        <w:numPr>
+          <w:ilvl w:val="0"/>
+          <w:numId w:val="3"/>
+        </w:numPr>
+        <w:bidi w:val="0"/>
+        <w:spacing w:lineRule="auto" w:line="240"/>
+        <w:ind w:left="720" w:right="0" w:hanging="360"/>
+        <w:jc w:val="left"/>
+        <w:rPr/>
+      </w:pPr>
+      <w:r>
+        <w:rPr/>
+        <w:t>Get gardener/home loads the gardener_home page.  The body of the request has a boolean to say that the criteria are suspended, and the name of the current zone.</w:t>
+      </w:r>
+    </w:p>
+    <w:p>
+      <w:pPr>
+        <w:pStyle w:val="Normal"/>
+        <w:keepNext w:val="true"/>
+        <w:numPr>
+          <w:ilvl w:val="0"/>
+          <w:numId w:val="3"/>
+        </w:numPr>
+        <w:bidi w:val="0"/>
+        <w:spacing w:lineRule="auto" w:line="240"/>
+        <w:ind w:left="720" w:right="0" w:hanging="360"/>
+        <w:jc w:val="left"/>
+        <w:rPr/>
+      </w:pPr>
+      <w:r>
+        <w:rPr/>
+        <w:t>Get gardener/search loads the gardener_search page.</w:t>
+      </w:r>
+    </w:p>
+    <w:p>
+      <w:pPr>
+        <w:pStyle w:val="Normal"/>
+        <w:keepNext w:val="true"/>
+        <w:numPr>
+          <w:ilvl w:val="0"/>
+          <w:numId w:val="3"/>
+        </w:numPr>
+        <w:bidi w:val="0"/>
+        <w:spacing w:lineRule="auto" w:line="240"/>
+        <w:ind w:left="720" w:right="0" w:hanging="360"/>
+        <w:jc w:val="left"/>
+        <w:rPr/>
+      </w:pPr>
+      <w:r>
+        <w:rPr/>
+        <w:t>Get gardener/criteria loads the gardener_criteria page.</w:t>
+      </w:r>
+    </w:p>
+    <w:p>
+      <w:pPr>
+        <w:pStyle w:val="Normal"/>
+        <w:keepNext w:val="true"/>
+        <w:numPr>
+          <w:ilvl w:val="0"/>
+          <w:numId w:val="3"/>
+        </w:numPr>
+        <w:bidi w:val="0"/>
+        <w:spacing w:lineRule="auto" w:line="240"/>
+        <w:ind w:left="720" w:right="0" w:hanging="360"/>
+        <w:jc w:val="left"/>
+        <w:rPr/>
+      </w:pPr>
+      <w:r>
+        <w:rPr/>
+        <w:t>Get gardener/plant/:plant_id loads the page for a particular plant.  The body of the request includes the name of the page to return to, which the server includes as hidden text in the returned page so a button on the page can navigate to the correct page.</w:t>
+      </w:r>
+    </w:p>
+    <w:p>
+      <w:pPr>
+        <w:pStyle w:val="Normal"/>
+        <w:keepNext w:val="true"/>
+        <w:numPr>
+          <w:ilvl w:val="0"/>
+          <w:numId w:val="3"/>
+        </w:numPr>
+        <w:bidi w:val="0"/>
+        <w:spacing w:lineRule="auto" w:line="240"/>
+        <w:ind w:left="720" w:right="0" w:hanging="360"/>
+        <w:jc w:val="left"/>
+        <w:rPr/>
+      </w:pPr>
+      <w:r>
+        <w:rPr/>
+        <w:t>Post gardener/api/:plant_id adds the plant to the zone.  The zone is in the body of the request, as is the number of these plants requested.</w:t>
+      </w:r>
+    </w:p>
+    <w:p>
+      <w:pPr>
+        <w:pStyle w:val="Normal"/>
+        <w:keepNext w:val="true"/>
+        <w:numPr>
+          <w:ilvl w:val="0"/>
+          <w:numId w:val="3"/>
+        </w:numPr>
+        <w:bidi w:val="0"/>
+        <w:spacing w:lineRule="auto" w:line="240"/>
+        <w:ind w:left="720" w:right="0" w:hanging="360"/>
+        <w:jc w:val="left"/>
+        <w:rPr/>
+      </w:pPr>
+      <w:r>
+        <w:rPr/>
+        <w:t>Delete gardener/api/:plant_id removes the plant from the zone.  The zone is in the body of the request.</w:t>
+      </w:r>
+    </w:p>
+    <w:p>
+      <w:pPr>
+        <w:pStyle w:val="Normal"/>
+        <w:keepNext w:val="true"/>
+        <w:numPr>
+          <w:ilvl w:val="0"/>
+          <w:numId w:val="3"/>
+        </w:numPr>
+        <w:bidi w:val="0"/>
+        <w:spacing w:lineRule="auto" w:line="240"/>
+        <w:ind w:left="720" w:right="0" w:hanging="360"/>
+        <w:jc w:val="left"/>
+        <w:rPr/>
+      </w:pPr>
+      <w:r>
+        <w:rPr/>
+        <w:t>Put gardener/api/:plant_id changes the number of these plants requested.  The zone and number of plants requested is in the body of the request.</w:t>
+      </w:r>
+    </w:p>
+    <w:p>
+      <w:pPr>
+        <w:pStyle w:val="Normal"/>
+        <w:keepNext w:val="true"/>
+        <w:numPr>
+          <w:ilvl w:val="0"/>
+          <w:numId w:val="3"/>
+        </w:numPr>
+        <w:bidi w:val="0"/>
+        <w:spacing w:lineRule="auto" w:line="240"/>
+        <w:ind w:left="720" w:right="0" w:hanging="360"/>
+        <w:jc w:val="left"/>
+        <w:rPr/>
+      </w:pPr>
+      <w:r>
+        <w:rPr/>
+        <w:t>Get nursery_manager/home loads the nursery_manager_home page.  The body of the request has a boolean to say that the criteria are suspended.</w:t>
+      </w:r>
+    </w:p>
+    <w:p>
+      <w:pPr>
+        <w:pStyle w:val="Normal"/>
+        <w:keepNext w:val="true"/>
+        <w:numPr>
+          <w:ilvl w:val="0"/>
+          <w:numId w:val="3"/>
+        </w:numPr>
+        <w:bidi w:val="0"/>
+        <w:spacing w:lineRule="auto" w:line="240"/>
+        <w:ind w:left="720" w:right="0" w:hanging="360"/>
+        <w:jc w:val="left"/>
+        <w:rPr/>
+      </w:pPr>
+      <w:r>
+        <w:rPr/>
+        <w:t>Post gardener/api/criteria sends the current criteria to the server, which saves it in the database.</w:t>
+      </w:r>
+    </w:p>
+    <w:p>
+      <w:pPr>
+        <w:pStyle w:val="Normal"/>
+        <w:keepNext w:val="true"/>
+        <w:numPr>
+          <w:ilvl w:val="0"/>
+          <w:numId w:val="3"/>
+        </w:numPr>
+        <w:bidi w:val="0"/>
+        <w:spacing w:lineRule="auto" w:line="240"/>
+        <w:ind w:left="720" w:right="0" w:hanging="360"/>
+        <w:jc w:val="left"/>
+        <w:rPr/>
+      </w:pPr>
+      <w:r>
+        <w:rPr/>
+        <w:t>Get nursery_manager/api/criteria returns the current criteria in JSON format from the database.</w:t>
+      </w:r>
+    </w:p>
+    <w:p>
+      <w:pPr>
+        <w:pStyle w:val="Normal"/>
+        <w:keepNext w:val="true"/>
+        <w:numPr>
+          <w:ilvl w:val="0"/>
+          <w:numId w:val="3"/>
+        </w:numPr>
+        <w:bidi w:val="0"/>
+        <w:spacing w:lineRule="auto" w:line="240"/>
+        <w:ind w:left="720" w:right="0" w:hanging="360"/>
+        <w:jc w:val="left"/>
+        <w:rPr/>
+      </w:pPr>
+      <w:r>
+        <w:rPr/>
+        <w:t>Put nursery_manager/api/criteria updates the current criteria.  The server stores it in the database.</w:t>
+      </w:r>
+    </w:p>
+    <w:p>
+      <w:pPr>
+        <w:pStyle w:val="Normal"/>
+        <w:keepNext w:val="true"/>
+        <w:numPr>
+          <w:ilvl w:val="0"/>
+          <w:numId w:val="3"/>
+        </w:numPr>
+        <w:bidi w:val="0"/>
+        <w:spacing w:lineRule="auto" w:line="240"/>
+        <w:ind w:left="720" w:right="0" w:hanging="360"/>
+        <w:jc w:val="left"/>
+        <w:rPr/>
+      </w:pPr>
+      <w:r>
+        <w:rPr/>
+        <w:t>Get nursery_manager/criteria loads the nursery_manager_criteria page.</w:t>
+      </w:r>
+    </w:p>
+    <w:p>
+      <w:pPr>
+        <w:pStyle w:val="Normal"/>
+        <w:keepNext w:val="true"/>
+        <w:numPr>
+          <w:ilvl w:val="0"/>
+          <w:numId w:val="3"/>
+        </w:numPr>
+        <w:bidi w:val="0"/>
+        <w:spacing w:lineRule="auto" w:line="240"/>
+        <w:ind w:left="720" w:right="0" w:hanging="360"/>
+        <w:jc w:val="left"/>
+        <w:rPr/>
+      </w:pPr>
+      <w:r>
+        <w:rPr/>
+        <w:t>Get nursery_manager/customer/:customer_id loads the nursery_manager_customer page.</w:t>
+      </w:r>
+    </w:p>
+    <w:p>
+      <w:pPr>
+        <w:pStyle w:val="Normal"/>
+        <w:keepNext w:val="true"/>
+        <w:numPr>
+          <w:ilvl w:val="0"/>
+          <w:numId w:val="3"/>
+        </w:numPr>
+        <w:bidi w:val="0"/>
+        <w:spacing w:lineRule="auto" w:line="240"/>
+        <w:ind w:left="720" w:right="0" w:hanging="360"/>
+        <w:jc w:val="left"/>
+        <w:rPr/>
+      </w:pPr>
+      <w:r>
+        <w:rPr/>
+        <w:t>Get nursery_manager/add_plant loads the nursery_manager_add_plant page.</w:t>
+      </w:r>
+    </w:p>
+    <w:p>
+      <w:pPr>
+        <w:pStyle w:val="Normal"/>
+        <w:keepNext w:val="true"/>
+        <w:numPr>
+          <w:ilvl w:val="0"/>
+          <w:numId w:val="3"/>
+        </w:numPr>
+        <w:bidi w:val="0"/>
+        <w:spacing w:lineRule="auto" w:line="240"/>
+        <w:ind w:left="720" w:right="0" w:hanging="360"/>
+        <w:jc w:val="left"/>
+        <w:rPr/>
+      </w:pPr>
+      <w:r>
+        <w:rPr/>
+        <w:t>Post nursery_manager/api/plant/:plant_id adds a plant to the database.</w:t>
+      </w:r>
+    </w:p>
+    <w:p>
+      <w:pPr>
+        <w:pStyle w:val="Normal"/>
+        <w:keepNext w:val="true"/>
+        <w:numPr>
+          <w:ilvl w:val="0"/>
+          <w:numId w:val="3"/>
+        </w:numPr>
+        <w:bidi w:val="0"/>
+        <w:spacing w:lineRule="auto" w:line="240"/>
+        <w:ind w:left="720" w:right="0" w:hanging="360"/>
+        <w:jc w:val="left"/>
+        <w:rPr/>
+      </w:pPr>
+      <w:r>
+        <w:rPr/>
+        <w:t>Put nursery_manager/api/plant/:plant_id modifies the information about a plant in the database.</w:t>
+      </w:r>
+    </w:p>
+    <w:p>
+      <w:pPr>
+        <w:pStyle w:val="Normal"/>
+        <w:keepNext w:val="true"/>
+        <w:bidi w:val="0"/>
+        <w:spacing w:lineRule="auto" w:line="240"/>
+        <w:ind w:left="0" w:right="0" w:hanging="0"/>
+        <w:jc w:val="left"/>
+        <w:rPr/>
+      </w:pPr>
+      <w:r>
+        <w:rPr/>
+      </w:r>
+    </w:p>
+    <w:p>
+      <w:pPr>
+        <w:pStyle w:val="Normal"/>
+        <w:keepNext w:val="true"/>
+        <w:bidi w:val="0"/>
+        <w:spacing w:lineRule="auto" w:line="240"/>
+        <w:jc w:val="left"/>
+        <w:rPr>
+          <w:b/>
+          <w:b/>
+          <w:sz w:val="24"/>
+          <w:szCs w:val="24"/>
+        </w:rPr>
+      </w:pPr>
+      <w:r>
+        <w:rPr>
+          <w:b/>
+          <w:sz w:val="24"/>
+          <w:szCs w:val="24"/>
+        </w:rPr>
+        <w:t>Future Development</w:t>
+      </w:r>
+    </w:p>
+    <w:p>
+      <w:pPr>
+        <w:pStyle w:val="Normal"/>
+        <w:bidi w:val="0"/>
+        <w:spacing w:lineRule="auto" w:line="240"/>
+        <w:jc w:val="left"/>
+        <w:rPr/>
+      </w:pPr>
+      <w:r>
+        <w:rPr/>
+      </w:r>
+    </w:p>
+    <w:p>
+      <w:pPr>
+        <w:pStyle w:val="Normal"/>
+        <w:bidi w:val="0"/>
+        <w:spacing w:lineRule="auto" w:line="240"/>
+        <w:jc w:val="left"/>
+        <w:rPr/>
+      </w:pPr>
+      <w:r>
+        <w:rPr/>
+        <w:t>Expansion of plant database and selection criteria.  Support of multiple nurseries.  Addition of plant pictures.</w:t>
+      </w:r>
+    </w:p>
+    <w:p>
+      <w:pPr>
+        <w:pStyle w:val="Normal"/>
+        <w:bidi w:val="0"/>
+        <w:spacing w:lineRule="auto" w:line="240" w:before="0" w:after="0"/>
+        <w:jc w:val="left"/>
+        <w:rPr>
+          <w:b/>
+          <w:b/>
+          <w:sz w:val="24"/>
+          <w:szCs w:val="24"/>
+        </w:rPr>
+      </w:pPr>
+      <w:r>
+        <w:rPr>
+          <w:b/>
+          <w:sz w:val="24"/>
+          <w:szCs w:val="24"/>
+        </w:rPr>
+      </w:r>
+    </w:p>
+    <w:p>
+      <w:pPr>
+        <w:pStyle w:val="Normal"/>
+        <w:bidi w:val="0"/>
+        <w:spacing w:lineRule="auto" w:line="240" w:before="0" w:after="0"/>
+        <w:jc w:val="left"/>
+        <w:rPr/>
+      </w:pPr>
+      <w:r>
+        <w:rPr/>
+        <w:t xml:space="preserve">Note: this document is maintained in Google Docs, URL </w:t>
+      </w:r>
+      <w:hyperlink r:id="rId7">
+        <w:r>
+          <w:rPr>
+            <w:rStyle w:val="ListLabel37"/>
+            <w:color w:val="1155CC"/>
+            <w:u w:val="single"/>
+          </w:rPr>
+          <w:t>https://docs.google.com/document/d/1GCexcE_5XEOtCtG3s_m5X1G4Os9K-uVu_rLfUuYzvA4/edit</w:t>
+        </w:r>
+      </w:hyperlink>
+      <w:r>
+        <w:rPr/>
+        <w:t>.</w:t>
       </w:r>
     </w:p>
     <w:p>
@@ -3976,7 +4623,7 @@
                     </pic:cNvPicPr>
                   </pic:nvPicPr>
                   <pic:blipFill>
-                    <a:blip r:embed="rId7"/>
+                    <a:blip r:embed="rId8"/>
                     <a:stretch>
                       <a:fillRect/>
                     </a:stretch>
@@ -4566,6 +5213,143 @@
       </w:rPr>
     </w:lvl>
   </w:abstractNum>
+  <w:abstractNum w:abstractNumId="5">
+    <w:lvl w:ilvl="0">
+      <w:start w:val="1"/>
+      <w:numFmt w:val="decimal"/>
+      <w:lvlText w:val="%1."/>
+      <w:lvlJc w:val="left"/>
+      <w:pPr>
+        <w:tabs>
+          <w:tab w:val="num" w:pos="0"/>
+        </w:tabs>
+        <w:ind w:left="720" w:hanging="360"/>
+      </w:pPr>
+      <w:rPr>
+        <w:u w:val="none"/>
+      </w:rPr>
+    </w:lvl>
+    <w:lvl w:ilvl="1">
+      <w:start w:val="1"/>
+      <w:numFmt w:val="lowerLetter"/>
+      <w:lvlText w:val="%2."/>
+      <w:lvlJc w:val="left"/>
+      <w:pPr>
+        <w:tabs>
+          <w:tab w:val="num" w:pos="0"/>
+        </w:tabs>
+        <w:ind w:left="1440" w:hanging="360"/>
+      </w:pPr>
+      <w:rPr>
+        <w:u w:val="none"/>
+      </w:rPr>
+    </w:lvl>
+    <w:lvl w:ilvl="2">
+      <w:start w:val="1"/>
+      <w:numFmt w:val="lowerRoman"/>
+      <w:lvlText w:val="%3."/>
+      <w:lvlJc w:val="right"/>
+      <w:pPr>
+        <w:tabs>
+          <w:tab w:val="num" w:pos="0"/>
+        </w:tabs>
+        <w:ind w:left="2160" w:hanging="360"/>
+      </w:pPr>
+      <w:rPr>
+        <w:u w:val="none"/>
+      </w:rPr>
+    </w:lvl>
+    <w:lvl w:ilvl="3">
+      <w:start w:val="1"/>
+      <w:numFmt w:val="decimal"/>
+      <w:lvlText w:val="%4."/>
+      <w:lvlJc w:val="left"/>
+      <w:pPr>
+        <w:tabs>
+          <w:tab w:val="num" w:pos="0"/>
+        </w:tabs>
+        <w:ind w:left="2880" w:hanging="360"/>
+      </w:pPr>
+      <w:rPr>
+        <w:u w:val="none"/>
+      </w:rPr>
+    </w:lvl>
+    <w:lvl w:ilvl="4">
+      <w:start w:val="1"/>
+      <w:numFmt w:val="lowerLetter"/>
+      <w:lvlText w:val="%5."/>
+      <w:lvlJc w:val="left"/>
+      <w:pPr>
+        <w:tabs>
+          <w:tab w:val="num" w:pos="0"/>
+        </w:tabs>
+        <w:ind w:left="3600" w:hanging="360"/>
+      </w:pPr>
+      <w:rPr>
+        <w:u w:val="none"/>
+      </w:rPr>
+    </w:lvl>
+    <w:lvl w:ilvl="5">
+      <w:start w:val="1"/>
+      <w:numFmt w:val="lowerRoman"/>
+      <w:lvlText w:val="%6."/>
+      <w:lvlJc w:val="right"/>
+      <w:pPr>
+        <w:tabs>
+          <w:tab w:val="num" w:pos="0"/>
+        </w:tabs>
+        <w:ind w:left="4320" w:hanging="360"/>
+      </w:pPr>
+      <w:rPr>
+        <w:u w:val="none"/>
+      </w:rPr>
+    </w:lvl>
+    <w:lvl w:ilvl="6">
+      <w:start w:val="1"/>
+      <w:numFmt w:val="decimal"/>
+      <w:lvlText w:val="%7."/>
+      <w:lvlJc w:val="left"/>
+      <w:pPr>
+        <w:tabs>
+          <w:tab w:val="num" w:pos="0"/>
+        </w:tabs>
+        <w:ind w:left="5040" w:hanging="360"/>
+      </w:pPr>
+      <w:rPr>
+        <w:u w:val="none"/>
+      </w:rPr>
+    </w:lvl>
+    <w:lvl w:ilvl="7">
+      <w:start w:val="1"/>
+      <w:numFmt w:val="lowerLetter"/>
+      <w:lvlText w:val="%8."/>
+      <w:lvlJc w:val="left"/>
+      <w:pPr>
+        <w:tabs>
+          <w:tab w:val="num" w:pos="0"/>
+        </w:tabs>
+        <w:ind w:left="5760" w:hanging="360"/>
+      </w:pPr>
+      <w:rPr>
+        <w:u w:val="none"/>
+      </w:rPr>
+    </w:lvl>
+    <w:lvl w:ilvl="8">
+      <w:start w:val="1"/>
+      <w:numFmt w:val="lowerRoman"/>
+      <w:lvlText w:val="%9."/>
+      <w:lvlJc w:val="right"/>
+      <w:pPr>
+        <w:tabs>
+          <w:tab w:val="num" w:pos="0"/>
+        </w:tabs>
+        <w:ind w:left="6480" w:hanging="360"/>
+      </w:pPr>
+      <w:rPr>
+        <w:u w:val="none"/>
+      </w:rPr>
+    </w:lvl>
+  </w:abstractNum>
   <w:num w:numId="1">
     <w:abstractNumId w:val="1"/>
   </w:num>
@@ -4577,6 +5361,9 @@
   </w:num>
   <w:num w:numId="4">
     <w:abstractNumId w:val="4"/>
+  </w:num>
+  <w:num w:numId="5">
+    <w:abstractNumId w:val="5"/>
   </w:num>
 </w:numbering>
 </file>

</xml_diff>

<commit_message>
Update the design document
</commit_message>
<xml_diff>
--- a/proposal/Plant Selection Planner Proposal.docx
+++ b/proposal/Plant Selection Planner Proposal.docx
@@ -110,7 +110,7 @@
         <w:rPr>
           <w:rtl w:val="0"/>
         </w:rPr>
-        <w:t xml:space="preserve"> Haley Gustafson, Ash Carruth, John Sauter</w:t>
+        <w:t xml:space="preserve"> Haley Gustafson, John Sauter</w:t>
       </w:r>
       <w:r>
         <w:rPr>
@@ -641,7 +641,7 @@
         <w:rPr>
           <w:rtl w:val="0"/>
         </w:rPr>
-        <w:t xml:space="preserve">The nursery manager will populate the plant database with all the plants in his inventory.  By maintaining the count of each type of plant, the gardener will know if a plant is out of stock.  He will be able to update the description of each plant, both the written description and (in a future version) the picture.  Importantly, he must specify the characteristics of the plant, such as what degree of sunlight it needs.  In a large nursery the nursery manager can specify that a plant can be found in a certain location, such as the showroom or the rear terrace.</w:t>
+        <w:t xml:space="preserve">The nursery manager will populate the plant database with all the plants in his inventory.  He can update the description of each plant, both the written description and (in a future version) the picture.  Importantly, he must specify the characteristics of the plant, such as what degree of sunlight it needs.</w:t>
       </w:r>
     </w:p>
     <w:p>
@@ -666,7 +666,7 @@
         <w:rPr>
           <w:rtl w:val="0"/>
         </w:rPr>
-        <w:t xml:space="preserve">The gardener will be able to choose plants from the database for her garden.  She can divide the garden into zones and choose plants for each.  When choosing plants she can specify filters to narrow her selection.  For example, she might only wish to see plants that are suitable for her climate.  Filters can be combined: she might wish, for example, to see only plants that are deer-resistant and in stock.</w:t>
+        <w:t xml:space="preserve">The gardener will be able to choose plants from the database for her garden.  When choosing plants she can specify filters to narrow her selection.  For example, she might only wish to see plants that are suitable for her climate.  Filters can be combined: she might wish, for example, to see only plants that are deer-resistant and in stock.</w:t>
       </w:r>
     </w:p>
     <w:p>
@@ -798,7 +798,7 @@
         <w:rPr>
           <w:rtl w:val="0"/>
         </w:rPr>
-        <w:t xml:space="preserve">The main page for the gardener is the list of chosen plants, with a selector to specify which zones of her garden she wishes to see.  She can create, delete and rename zones, and designate a zone as the one she is currently working on.  She can further filter the list by specifying criteria such as shade requirements.  She can delete a plant from the current zone.  She can add plants to the current zone.  When adding a plant she performs a search of the plant database.  Initially, all of the plants that meet her current criteria will be displayed.  She can change her criteria, in which case the list of plants will be updated accordingly.</w:t>
+        <w:t xml:space="preserve">The main page for the gardener is the list of chosen plants. She can delete and add plants.  When adding a plant she performs a search of the plant database, specifying conditions she requires such as hardiness, and then being able to choose from the filtered list.</w:t>
       </w:r>
     </w:p>
     <w:p>
@@ -1648,7 +1648,7 @@
         <w:rPr>
           <w:rtl w:val="0"/>
         </w:rPr>
-        <w:t xml:space="preserve">In stock (This is computed by checking how many the nursery has in all areas.  If 0, the plant is not in stock.)</w:t>
+        <w:t xml:space="preserve">In stock</w:t>
       </w:r>
     </w:p>
     <w:p>
@@ -3690,32 +3690,6 @@
       <w:pPr>
         <w:keepNext w:val="1"/>
         <w:spacing w:line="240" w:lineRule="auto"/>
-        <w:ind w:left="0" w:firstLine="0"/>
-        <w:rPr/>
-      </w:pPr>
-      <w:r>
-        <w:rPr>
-          <w:rtl w:val="0"/>
-        </w:rPr>
-        <w:t xml:space="preserve">A gardener should be able to specify her garden’s hot and cold limits and have that be part of her profile, so the filters will default appropriately.  In general, the filter settings should be preserved across login sessions.</w:t>
-      </w:r>
-    </w:p>
-    <w:p>
-      <w:pPr>
-        <w:keepNext w:val="1"/>
-        <w:spacing w:line="240" w:lineRule="auto"/>
-        <w:rPr/>
-      </w:pPr>
-      <w:r>
-        <w:rPr>
-          <w:rtl w:val="0"/>
-        </w:rPr>
-      </w:r>
-    </w:p>
-    <w:p>
-      <w:pPr>
-        <w:keepNext w:val="1"/>
-        <w:spacing w:line="240" w:lineRule="auto"/>
         <w:rPr>
           <w:b w:val="1"/>
           <w:sz w:val="24"/>
@@ -3891,7 +3865,7 @@
         <w:rPr>
           <w:rtl w:val="0"/>
         </w:rPr>
-        <w:t xml:space="preserve">Gardener_home: Once a gardener is logged in she will see a screen listing all of the plants she has chosen for the current zone of her garden, filtered according to the criteria for this zone.  Initially a gardener will have one zone, with a blank name and all criteria will be chosen, so she will see all plants in the database.</w:t>
+        <w:t xml:space="preserve">Gardener_home: Once a gardener is logged in she will see a screen listing all of the plants she has chosen for the current zone of her garden. Initially a gardener will have one zone, with a blank name </w:t>
       </w:r>
     </w:p>
     <w:p>
@@ -3911,7 +3885,7 @@
         <w:rPr>
           <w:rtl w:val="0"/>
         </w:rPr>
-        <w:t xml:space="preserve">There will be an indication if some plants have been omitted due to the criteria, and a way to temporarily bypass the filters so as to see all the plants for this zone.</w:t>
+        <w:t xml:space="preserve">In the future there will be a way to create new zones, choose a zone to be the current zone, change the name of the current zone and delete the current zone.  If there is only one zone it cannot be deleted.  When a zone is deleted a remaining zone is chosen as the current zone.</w:t>
       </w:r>
     </w:p>
     <w:p>
@@ -3931,47 +3905,7 @@
         <w:rPr>
           <w:rtl w:val="0"/>
         </w:rPr>
-        <w:t xml:space="preserve">There will be a button to take her to the criteria page, where she can change the criteria for this zone.</w:t>
-      </w:r>
-    </w:p>
-    <w:p>
-      <w:pPr>
-        <w:keepNext w:val="1"/>
-        <w:numPr>
-          <w:ilvl w:val="1"/>
-          <w:numId w:val="4"/>
-        </w:numPr>
-        <w:spacing w:line="240" w:lineRule="auto"/>
-        <w:ind w:left="1440" w:hanging="360"/>
-        <w:rPr>
-          <w:u w:val="none"/>
-        </w:rPr>
-      </w:pPr>
-      <w:r>
-        <w:rPr>
-          <w:rtl w:val="0"/>
-        </w:rPr>
-        <w:t xml:space="preserve">There will be a way to create new zones, choose a zone to be the current zone, change the name of the current zone and delete the current zone.  If there is only one zone it cannot be deleted.  When a zone is deleted a remaining zone is chosen as the current zone.</w:t>
-      </w:r>
-    </w:p>
-    <w:p>
-      <w:pPr>
-        <w:keepNext w:val="1"/>
-        <w:numPr>
-          <w:ilvl w:val="1"/>
-          <w:numId w:val="4"/>
-        </w:numPr>
-        <w:spacing w:line="240" w:lineRule="auto"/>
-        <w:ind w:left="1440" w:hanging="360"/>
-        <w:rPr>
-          <w:u w:val="none"/>
-        </w:rPr>
-      </w:pPr>
-      <w:r>
-        <w:rPr>
-          <w:rtl w:val="0"/>
-        </w:rPr>
-        <w:t xml:space="preserve">For each plant there will be a way to change the number of such plants to be purchased, and a way to delete a plant from the zone.</w:t>
+        <w:t xml:space="preserve">For each plant in the zone there will be a way to delete the plant from the zone.</w:t>
       </w:r>
     </w:p>
     <w:p>
@@ -4031,7 +3965,47 @@
         <w:rPr>
           <w:rtl w:val="0"/>
         </w:rPr>
-        <w:t xml:space="preserve">Gardener_search: The search page will start by showing all the plants that meet the current criteria.  There will be a button to go to the criteria page to change the criteria, and also a button to temporarily disable the criteria filters and show all the plants.  Each plant is shown with its formal name, its common name, and a brief description.  In the future we may add a picture of the plant.  There will be a checkbox on each plant to select it, and when the gardener is done with this page she will return to her main page with those plants added to it.  There will also be a button on each plant to bring up more information about the plant.</w:t>
+        <w:t xml:space="preserve">Gardener_search: The search page will start by showing all the plants..  Each plant is shown with its formal name, its common name, and a brief description.  In the future we may add a picture of the plant.  There will be a checkbox on each plant to select it, and when the gardener is done with this page she will return to her home page with those plants added to it.  </w:t>
+      </w:r>
+    </w:p>
+    <w:p>
+      <w:pPr>
+        <w:keepNext w:val="1"/>
+        <w:numPr>
+          <w:ilvl w:val="1"/>
+          <w:numId w:val="4"/>
+        </w:numPr>
+        <w:spacing w:line="240" w:lineRule="auto"/>
+        <w:ind w:left="1440" w:hanging="360"/>
+        <w:rPr>
+          <w:u w:val="none"/>
+        </w:rPr>
+      </w:pPr>
+      <w:r>
+        <w:rPr>
+          <w:rtl w:val="0"/>
+        </w:rPr>
+        <w:t xml:space="preserve">There is a button on each plant to bring up more information about the plant.</w:t>
+      </w:r>
+    </w:p>
+    <w:p>
+      <w:pPr>
+        <w:keepNext w:val="1"/>
+        <w:numPr>
+          <w:ilvl w:val="1"/>
+          <w:numId w:val="4"/>
+        </w:numPr>
+        <w:spacing w:line="240" w:lineRule="auto"/>
+        <w:ind w:left="1440" w:hanging="360"/>
+        <w:rPr>
+          <w:u w:val="none"/>
+        </w:rPr>
+      </w:pPr>
+      <w:r>
+        <w:rPr>
+          <w:rtl w:val="0"/>
+        </w:rPr>
+        <w:t xml:space="preserve">There is a way to show only the plants that meet the gardener’s needs, by filtering out those that don’t.</w:t>
       </w:r>
     </w:p>
     <w:p>
@@ -4051,7 +4025,7 @@
         <w:rPr>
           <w:rtl w:val="0"/>
         </w:rPr>
-        <w:t xml:space="preserve">Gardener_criteria: The criteria page has a pulldown menu for each category, with a check box for each choice.  Multiple choices can be specified.</w:t>
+        <w:t xml:space="preserve">Plant: information about the plant, including a picture in the future.</w:t>
       </w:r>
     </w:p>
     <w:p>
@@ -4071,7 +4045,87 @@
         <w:rPr>
           <w:rtl w:val="0"/>
         </w:rPr>
-        <w:t xml:space="preserve">Plant: information about the plant, including how many are in each area of the nursery.</w:t>
+        <w:t xml:space="preserve">Nursery_mangager_home: Once a nursery manager is logged in he sees the list of all plants in the database.</w:t>
+      </w:r>
+    </w:p>
+    <w:p>
+      <w:pPr>
+        <w:keepNext w:val="1"/>
+        <w:numPr>
+          <w:ilvl w:val="1"/>
+          <w:numId w:val="4"/>
+        </w:numPr>
+        <w:spacing w:line="240" w:lineRule="auto"/>
+        <w:ind w:left="1440" w:hanging="360"/>
+        <w:rPr>
+          <w:u w:val="none"/>
+        </w:rPr>
+      </w:pPr>
+      <w:r>
+        <w:rPr>
+          <w:rtl w:val="0"/>
+        </w:rPr>
+        <w:t xml:space="preserve">If he chooses a plant to edit he goes to the nursery_manager_edit_plant page. </w:t>
+      </w:r>
+    </w:p>
+    <w:p>
+      <w:pPr>
+        <w:keepNext w:val="1"/>
+        <w:numPr>
+          <w:ilvl w:val="1"/>
+          <w:numId w:val="4"/>
+        </w:numPr>
+        <w:spacing w:line="240" w:lineRule="auto"/>
+        <w:ind w:left="1440" w:hanging="360"/>
+        <w:rPr>
+          <w:u w:val="none"/>
+        </w:rPr>
+      </w:pPr>
+      <w:r>
+        <w:rPr>
+          <w:rtl w:val="0"/>
+        </w:rPr>
+        <w:t xml:space="preserve">There is a button to add a new plant.</w:t>
+      </w:r>
+    </w:p>
+    <w:p>
+      <w:pPr>
+        <w:keepNext w:val="1"/>
+        <w:numPr>
+          <w:ilvl w:val="1"/>
+          <w:numId w:val="4"/>
+        </w:numPr>
+        <w:spacing w:line="240" w:lineRule="auto"/>
+        <w:ind w:left="1440" w:hanging="360"/>
+        <w:rPr>
+          <w:u w:val="none"/>
+        </w:rPr>
+      </w:pPr>
+      <w:r>
+        <w:rPr>
+          <w:rtl w:val="0"/>
+        </w:rPr>
+        <w:t xml:space="preserve">There is a button to let the nursery manager see the selections of a customer by providing the customer’s name.</w:t>
+      </w:r>
+    </w:p>
+    <w:p>
+      <w:pPr>
+        <w:keepNext w:val="1"/>
+        <w:numPr>
+          <w:ilvl w:val="1"/>
+          <w:numId w:val="4"/>
+        </w:numPr>
+        <w:spacing w:line="240" w:lineRule="auto"/>
+        <w:ind w:left="1440" w:hanging="360"/>
+        <w:rPr>
+          <w:u w:val="none"/>
+        </w:rPr>
+      </w:pPr>
+      <w:r>
+        <w:rPr>
+          <w:rtl w:val="0"/>
+        </w:rPr>
+        <w:t xml:space="preserve">We might want a Seed button on the home page for testing in Heroku.</w:t>
       </w:r>
     </w:p>
     <w:p>
@@ -4091,127 +4145,7 @@
         <w:rPr>
           <w:rtl w:val="0"/>
         </w:rPr>
-        <w:t xml:space="preserve">Nursery_mangager_home: Once a nursery manager is logged in he sees the list of all plants in the database filtered by his criteria.  </w:t>
-      </w:r>
-    </w:p>
-    <w:p>
-      <w:pPr>
-        <w:keepNext w:val="1"/>
-        <w:numPr>
-          <w:ilvl w:val="1"/>
-          <w:numId w:val="4"/>
-        </w:numPr>
-        <w:spacing w:line="240" w:lineRule="auto"/>
-        <w:ind w:left="1440" w:hanging="360"/>
-        <w:rPr>
-          <w:u w:val="none"/>
-        </w:rPr>
-      </w:pPr>
-      <w:r>
-        <w:rPr>
-          <w:rtl w:val="0"/>
-        </w:rPr>
-        <w:t xml:space="preserve">There is a criteria button so he can change the criteria, and a button to temporarily suspend the filter and let him see all the plants.  </w:t>
-      </w:r>
-    </w:p>
-    <w:p>
-      <w:pPr>
-        <w:keepNext w:val="1"/>
-        <w:numPr>
-          <w:ilvl w:val="1"/>
-          <w:numId w:val="4"/>
-        </w:numPr>
-        <w:spacing w:line="240" w:lineRule="auto"/>
-        <w:ind w:left="1440" w:hanging="360"/>
-        <w:rPr>
-          <w:u w:val="none"/>
-        </w:rPr>
-      </w:pPr>
-      <w:r>
-        <w:rPr>
-          <w:rtl w:val="0"/>
-        </w:rPr>
-        <w:t xml:space="preserve">If he chooses a plant to edit he goes to the nursery_manager_edit_plant page. </w:t>
-      </w:r>
-    </w:p>
-    <w:p>
-      <w:pPr>
-        <w:keepNext w:val="1"/>
-        <w:numPr>
-          <w:ilvl w:val="1"/>
-          <w:numId w:val="4"/>
-        </w:numPr>
-        <w:spacing w:line="240" w:lineRule="auto"/>
-        <w:ind w:left="1440" w:hanging="360"/>
-        <w:rPr>
-          <w:u w:val="none"/>
-        </w:rPr>
-      </w:pPr>
-      <w:r>
-        <w:rPr>
-          <w:rtl w:val="0"/>
-        </w:rPr>
-        <w:t xml:space="preserve">There is a button to add a new plant.</w:t>
-      </w:r>
-    </w:p>
-    <w:p>
-      <w:pPr>
-        <w:keepNext w:val="1"/>
-        <w:numPr>
-          <w:ilvl w:val="1"/>
-          <w:numId w:val="4"/>
-        </w:numPr>
-        <w:spacing w:line="240" w:lineRule="auto"/>
-        <w:ind w:left="1440" w:hanging="360"/>
-        <w:rPr>
-          <w:u w:val="none"/>
-        </w:rPr>
-      </w:pPr>
-      <w:r>
-        <w:rPr>
-          <w:rtl w:val="0"/>
-        </w:rPr>
-        <w:t xml:space="preserve">We might ant a separate button which just lets the nursery manager change the location and quantity of existing plants.</w:t>
-      </w:r>
-    </w:p>
-    <w:p>
-      <w:pPr>
-        <w:keepNext w:val="1"/>
-        <w:numPr>
-          <w:ilvl w:val="1"/>
-          <w:numId w:val="4"/>
-        </w:numPr>
-        <w:spacing w:line="240" w:lineRule="auto"/>
-        <w:ind w:left="1440" w:hanging="360"/>
-        <w:rPr>
-          <w:u w:val="none"/>
-        </w:rPr>
-      </w:pPr>
-      <w:r>
-        <w:rPr>
-          <w:rtl w:val="0"/>
-        </w:rPr>
-        <w:t xml:space="preserve">There is a button to let the nursery manager see the selections of a customer by providing the customer’s name.</w:t>
-      </w:r>
-    </w:p>
-    <w:p>
-      <w:pPr>
-        <w:keepNext w:val="1"/>
-        <w:numPr>
-          <w:ilvl w:val="1"/>
-          <w:numId w:val="4"/>
-        </w:numPr>
-        <w:spacing w:line="240" w:lineRule="auto"/>
-        <w:ind w:left="1440" w:hanging="360"/>
-        <w:rPr>
-          <w:u w:val="none"/>
-        </w:rPr>
-      </w:pPr>
-      <w:r>
-        <w:rPr>
-          <w:rtl w:val="0"/>
-        </w:rPr>
-        <w:t xml:space="preserve">We might want a Seed button on the home page for testing in Heroku.</w:t>
+        <w:t xml:space="preserve">Nursery_manager_customer: When the nursery manager asks to see the selections of a customer he is shown all plants selected by that customer without regard to zones.  If he is in contact with the customer he can make suggestions and watch the list change as she updates her selections.</w:t>
       </w:r>
     </w:p>
     <w:p>
@@ -4231,7 +4165,7 @@
         <w:rPr>
           <w:rtl w:val="0"/>
         </w:rPr>
-        <w:t xml:space="preserve">Nursery_manager_customer: When the nursery manager asks to see the selections of a customer he is shown all plants selected by that customer without regard to zones and with the desired quantity of each plant displayed.  If he is in contact with the customer he can make suggestions and watch the list change as she updates her selections.</w:t>
+        <w:t xml:space="preserve">Nursery_manger_add_plant: When the nursery manager adds a plant he is taken to a page with pull-downs for each category, initially all not checked.  There is also a place for the name of the plant (formal and common), and the description,.  In the future we will add a way to upload a picture.  It is an error to add a plant that already exists, in which case the user should be directed to the nursery_manager_edit_plant page.</w:t>
       </w:r>
     </w:p>
     <w:p>
@@ -4251,47 +4185,12 @@
         <w:rPr>
           <w:rtl w:val="0"/>
         </w:rPr>
-        <w:t xml:space="preserve">Nursery_manager_criteria: The nursery manager’s criterion page looks just like the gardener’s criterion page.</w:t>
-      </w:r>
-    </w:p>
-    <w:p>
-      <w:pPr>
-        <w:keepNext w:val="1"/>
-        <w:numPr>
-          <w:ilvl w:val="0"/>
-          <w:numId w:val="4"/>
-        </w:numPr>
-        <w:spacing w:line="240" w:lineRule="auto"/>
-        <w:ind w:left="720" w:hanging="360"/>
-        <w:rPr>
-          <w:u w:val="none"/>
-        </w:rPr>
-      </w:pPr>
-      <w:r>
-        <w:rPr>
-          <w:rtl w:val="0"/>
-        </w:rPr>
-        <w:t xml:space="preserve">Nursery_manger_add_plant: When the nursery manager adds a plant he is taken to a page with pull-downs for each category, initially all not checked.  There is also a place for the name of the plant (formal and common), the description, the area of the nursery where it is located and the number of such plants in that location.  In the future we will add a way to upload a picture.  It is an error to add a plant that already exists, in which case the user should be directed to the nursery_manager_edit_plant page.</w:t>
-      </w:r>
-    </w:p>
-    <w:p>
-      <w:pPr>
-        <w:keepNext w:val="1"/>
-        <w:numPr>
-          <w:ilvl w:val="0"/>
-          <w:numId w:val="4"/>
-        </w:numPr>
-        <w:spacing w:line="240" w:lineRule="auto"/>
-        <w:ind w:left="720" w:hanging="360"/>
-        <w:rPr>
-          <w:u w:val="none"/>
-        </w:rPr>
-      </w:pPr>
-      <w:r>
-        <w:rPr>
-          <w:rtl w:val="0"/>
-        </w:rPr>
-        <w:t xml:space="preserve">Nursery_manager_edit_plant: The nursery manager can change anything about a plant, such as how many are in each area of the nursery or its tolerance for cold weather.  We might want to make a distinction between information about the plant_type and information about the plant_instance.</w:t>
+        <w:t xml:space="preserve">Nursery_manager_edit_plant: The nursery manager can change anything about a plant, such as its tolerance for cold weather and whether or not it is in stock.</w:t>
+      </w:r>
+      <w:r>
+        <w:rPr>
+          <w:rtl w:val="0"/>
+        </w:rPr>
       </w:r>
     </w:p>
     <w:p>
@@ -4306,997 +4205,1050 @@
       </w:pPr>
       <w:r>
         <w:rPr>
-          <w:rtl w:val="0"/>
-        </w:rPr>
-      </w:r>
-    </w:p>
-    <w:p>
-      <w:pPr>
-        <w:keepNext w:val="1"/>
-        <w:spacing w:line="240" w:lineRule="auto"/>
-        <w:rPr>
           <w:b w:val="1"/>
           <w:sz w:val="24"/>
           <w:szCs w:val="24"/>
-        </w:rPr>
-      </w:pPr>
-      <w:r>
+          <w:rtl w:val="0"/>
+        </w:rPr>
+        <w:t xml:space="preserve">Paths</w:t>
+      </w:r>
+    </w:p>
+    <w:p>
+      <w:pPr>
+        <w:keepNext w:val="1"/>
+        <w:spacing w:line="240" w:lineRule="auto"/>
+        <w:rPr/>
+      </w:pPr>
+      <w:r>
+        <w:rPr>
+          <w:rtl w:val="0"/>
+        </w:rPr>
+      </w:r>
+    </w:p>
+    <w:p>
+      <w:pPr>
+        <w:keepNext w:val="1"/>
+        <w:spacing w:line="240" w:lineRule="auto"/>
+        <w:rPr/>
+      </w:pPr>
+      <w:r>
+        <w:rPr>
+          <w:rtl w:val="0"/>
+        </w:rPr>
+        <w:t xml:space="preserve">The front end communicates with the server through paths and HTTP methods.  Given the front end design above, we can specify the paths that the server must provide.  The path names start with the name of the page they are used from, except the empty path is part of the front paths..  Paths that include “api” are for passing information in JSON format between the front end and the server.  The other paths are for sending HTML from the server to the front end.</w:t>
+      </w:r>
+    </w:p>
+    <w:p>
+      <w:pPr>
+        <w:keepNext w:val="1"/>
+        <w:spacing w:line="240" w:lineRule="auto"/>
+        <w:rPr/>
+      </w:pPr>
+      <w:r>
+        <w:rPr>
+          <w:rtl w:val="0"/>
+        </w:rPr>
+      </w:r>
+    </w:p>
+    <w:p>
+      <w:pPr>
+        <w:keepNext w:val="1"/>
+        <w:numPr>
+          <w:ilvl w:val="0"/>
+          <w:numId w:val="3"/>
+        </w:numPr>
+        <w:spacing w:line="240" w:lineRule="auto"/>
+        <w:ind w:left="720" w:hanging="360"/>
+        <w:rPr>
+          <w:u w:val="none"/>
+        </w:rPr>
+      </w:pPr>
+      <w:r>
+        <w:rPr>
+          <w:rtl w:val="0"/>
+        </w:rPr>
+        <w:t xml:space="preserve">Front:</w:t>
+      </w:r>
+    </w:p>
+    <w:p>
+      <w:pPr>
+        <w:keepNext w:val="1"/>
+        <w:numPr>
+          <w:ilvl w:val="1"/>
+          <w:numId w:val="3"/>
+        </w:numPr>
+        <w:spacing w:line="240" w:lineRule="auto"/>
+        <w:ind w:left="1440" w:hanging="360"/>
+        <w:rPr>
+          <w:u w:val="none"/>
+        </w:rPr>
+      </w:pPr>
+      <w:r>
+        <w:rPr>
+          <w:rtl w:val="0"/>
+        </w:rPr>
+        <w:t xml:space="preserve">Get / (the empty path) loads the front page.</w:t>
+      </w:r>
+    </w:p>
+    <w:p>
+      <w:pPr>
+        <w:keepNext w:val="1"/>
+        <w:numPr>
+          <w:ilvl w:val="1"/>
+          <w:numId w:val="3"/>
+        </w:numPr>
+        <w:spacing w:line="240" w:lineRule="auto"/>
+        <w:ind w:left="1440" w:hanging="360"/>
+        <w:rPr>
+          <w:u w:val="none"/>
+        </w:rPr>
+      </w:pPr>
+      <w:r>
+        <w:rPr>
+          <w:rtl w:val="0"/>
+        </w:rPr>
+        <w:t xml:space="preserve">Get /front/login loads the login page.</w:t>
+      </w:r>
+    </w:p>
+    <w:p>
+      <w:pPr>
+        <w:keepNext w:val="1"/>
+        <w:numPr>
+          <w:ilvl w:val="1"/>
+          <w:numId w:val="3"/>
+        </w:numPr>
+        <w:spacing w:line="240" w:lineRule="auto"/>
+        <w:ind w:left="1440" w:hanging="360"/>
+        <w:rPr>
+          <w:u w:val="none"/>
+        </w:rPr>
+      </w:pPr>
+      <w:r>
+        <w:rPr>
+          <w:rtl w:val="0"/>
+        </w:rPr>
+        <w:t xml:space="preserve">Post /front/login validates the login, returning a success or failure indication.  If there is already a login using this user name, the old login is invalidated.</w:t>
+      </w:r>
+    </w:p>
+    <w:p>
+      <w:pPr>
+        <w:keepNext w:val="1"/>
+        <w:numPr>
+          <w:ilvl w:val="1"/>
+          <w:numId w:val="3"/>
+        </w:numPr>
+        <w:spacing w:line="240" w:lineRule="auto"/>
+        <w:ind w:left="1440" w:hanging="360"/>
+        <w:rPr>
+          <w:u w:val="none"/>
+        </w:rPr>
+      </w:pPr>
+      <w:r>
+        <w:rPr>
+          <w:rtl w:val="0"/>
+        </w:rPr>
+        <w:t xml:space="preserve">Get /front/signup_as_gardener loads the signup_as_gardener page.</w:t>
+      </w:r>
+    </w:p>
+    <w:p>
+      <w:pPr>
+        <w:keepNext w:val="1"/>
+        <w:numPr>
+          <w:ilvl w:val="1"/>
+          <w:numId w:val="3"/>
+        </w:numPr>
+        <w:spacing w:line="240" w:lineRule="auto"/>
+        <w:ind w:left="1440" w:hanging="360"/>
+        <w:rPr>
+          <w:u w:val="none"/>
+        </w:rPr>
+      </w:pPr>
+      <w:r>
+        <w:rPr>
+          <w:rtl w:val="0"/>
+        </w:rPr>
+        <w:t xml:space="preserve">Post /front/signup_as_gardener validates the signup, returning a success or failure indication. </w:t>
+      </w:r>
+    </w:p>
+    <w:p>
+      <w:pPr>
+        <w:keepNext w:val="1"/>
+        <w:numPr>
+          <w:ilvl w:val="1"/>
+          <w:numId w:val="3"/>
+        </w:numPr>
+        <w:spacing w:line="240" w:lineRule="auto"/>
+        <w:ind w:left="1440" w:hanging="360"/>
+        <w:rPr>
+          <w:u w:val="none"/>
+        </w:rPr>
+      </w:pPr>
+      <w:r>
+        <w:rPr>
+          <w:rtl w:val="0"/>
+        </w:rPr>
+        <w:t xml:space="preserve">Get /front/signup_as_nursery_manager loads the signup_as_nursery_manager page.  </w:t>
+      </w:r>
+    </w:p>
+    <w:p>
+      <w:pPr>
+        <w:keepNext w:val="1"/>
+        <w:numPr>
+          <w:ilvl w:val="1"/>
+          <w:numId w:val="3"/>
+        </w:numPr>
+        <w:spacing w:line="240" w:lineRule="auto"/>
+        <w:ind w:left="1440" w:hanging="360"/>
+        <w:rPr>
+          <w:u w:val="none"/>
+        </w:rPr>
+      </w:pPr>
+      <w:r>
+        <w:rPr>
+          <w:rtl w:val="0"/>
+        </w:rPr>
+        <w:t xml:space="preserve">Post /front/signup_as_nursery_manager validates the signup, returning a success or failure.  </w:t>
+      </w:r>
+    </w:p>
+    <w:p>
+      <w:pPr>
+        <w:keepNext w:val="1"/>
+        <w:numPr>
+          <w:ilvl w:val="0"/>
+          <w:numId w:val="3"/>
+        </w:numPr>
+        <w:spacing w:line="240" w:lineRule="auto"/>
+        <w:ind w:left="720" w:hanging="360"/>
+        <w:rPr>
+          <w:u w:val="none"/>
+        </w:rPr>
+      </w:pPr>
+      <w:r>
+        <w:rPr>
+          <w:rtl w:val="0"/>
+        </w:rPr>
+        <w:t xml:space="preserve">Gardener:</w:t>
+      </w:r>
+    </w:p>
+    <w:p>
+      <w:pPr>
+        <w:keepNext w:val="1"/>
+        <w:numPr>
+          <w:ilvl w:val="1"/>
+          <w:numId w:val="3"/>
+        </w:numPr>
+        <w:spacing w:line="240" w:lineRule="auto"/>
+        <w:ind w:left="1440" w:hanging="360"/>
+      </w:pPr>
+      <w:r>
+        <w:rPr>
+          <w:rtl w:val="0"/>
+        </w:rPr>
+        <w:t xml:space="preserve">Get gardener/home loads the gardener_home page. </w:t>
+      </w:r>
+    </w:p>
+    <w:p>
+      <w:pPr>
+        <w:keepNext w:val="1"/>
+        <w:numPr>
+          <w:ilvl w:val="1"/>
+          <w:numId w:val="3"/>
+        </w:numPr>
+        <w:spacing w:line="240" w:lineRule="auto"/>
+        <w:ind w:left="1440" w:hanging="360"/>
+      </w:pPr>
+      <w:r>
+        <w:rPr>
+          <w:rtl w:val="0"/>
+        </w:rPr>
+        <w:t xml:space="preserve">Get gardener/search loads the gardener_search page.</w:t>
+      </w:r>
+    </w:p>
+    <w:p>
+      <w:pPr>
+        <w:keepNext w:val="1"/>
+        <w:numPr>
+          <w:ilvl w:val="1"/>
+          <w:numId w:val="3"/>
+        </w:numPr>
+        <w:spacing w:line="240" w:lineRule="auto"/>
+        <w:ind w:left="1440" w:hanging="360"/>
+      </w:pPr>
+      <w:r>
+        <w:rPr>
+          <w:rtl w:val="0"/>
+        </w:rPr>
+        <w:t xml:space="preserve">Get gardener/plant/:plant_type_id loads the page for a particular plant_type.  </w:t>
+      </w:r>
+    </w:p>
+    <w:p>
+      <w:pPr>
+        <w:keepNext w:val="1"/>
+        <w:numPr>
+          <w:ilvl w:val="1"/>
+          <w:numId w:val="3"/>
+        </w:numPr>
+        <w:spacing w:line="240" w:lineRule="auto"/>
+        <w:ind w:left="1440" w:hanging="360"/>
+      </w:pPr>
+      <w:r>
+        <w:rPr>
+          <w:rtl w:val="0"/>
+        </w:rPr>
+        <w:t xml:space="preserve">Future API routes:</w:t>
+      </w:r>
+    </w:p>
+    <w:p>
+      <w:pPr>
+        <w:keepNext w:val="1"/>
+        <w:numPr>
+          <w:ilvl w:val="2"/>
+          <w:numId w:val="3"/>
+        </w:numPr>
+        <w:spacing w:line="240" w:lineRule="auto"/>
+        <w:ind w:left="2160" w:hanging="360"/>
+        <w:rPr>
+          <w:u w:val="none"/>
+        </w:rPr>
+      </w:pPr>
+      <w:r>
+        <w:rPr>
+          <w:rtl w:val="0"/>
+        </w:rPr>
+        <w:t xml:space="preserve">Get gardener/api/zone returns the gardener’s current zone. (future)</w:t>
+      </w:r>
+    </w:p>
+    <w:p>
+      <w:pPr>
+        <w:keepNext w:val="1"/>
+        <w:numPr>
+          <w:ilvl w:val="2"/>
+          <w:numId w:val="3"/>
+        </w:numPr>
+        <w:spacing w:line="240" w:lineRule="auto"/>
+        <w:ind w:left="2160" w:hanging="360"/>
+        <w:rPr>
+          <w:u w:val="none"/>
+        </w:rPr>
+      </w:pPr>
+      <w:r>
+        <w:rPr>
+          <w:rtl w:val="0"/>
+        </w:rPr>
+        <w:t xml:space="preserve">Get gardener/api/zones returns all of this garden’s zones. (future)</w:t>
+      </w:r>
+    </w:p>
+    <w:p>
+      <w:pPr>
+        <w:keepNext w:val="1"/>
+        <w:numPr>
+          <w:ilvl w:val="2"/>
+          <w:numId w:val="3"/>
+        </w:numPr>
+        <w:spacing w:line="240" w:lineRule="auto"/>
+        <w:ind w:left="2160" w:hanging="360"/>
+        <w:rPr>
+          <w:u w:val="none"/>
+        </w:rPr>
+      </w:pPr>
+      <w:r>
+        <w:rPr>
+          <w:rtl w:val="0"/>
+        </w:rPr>
+        <w:t xml:space="preserve">Put gardener/api/zone/:zone_id changes the gardener’s current zone. (future)</w:t>
+      </w:r>
+    </w:p>
+    <w:p>
+      <w:pPr>
+        <w:keepNext w:val="1"/>
+        <w:numPr>
+          <w:ilvl w:val="2"/>
+          <w:numId w:val="3"/>
+        </w:numPr>
+        <w:spacing w:line="240" w:lineRule="auto"/>
+        <w:ind w:left="2160" w:hanging="360"/>
+        <w:rPr>
+          <w:u w:val="none"/>
+        </w:rPr>
+      </w:pPr>
+      <w:r>
+        <w:rPr>
+          <w:rtl w:val="0"/>
+        </w:rPr>
+        <w:t xml:space="preserve">Post gardener/api/zone/:zone_name creates a new garden_zone.  It is an error to create two zones with the same name.  When a zone is created it gets a copy of the gardener’s criteria. (future)</w:t>
+      </w:r>
+    </w:p>
+    <w:p>
+      <w:pPr>
+        <w:keepNext w:val="1"/>
+        <w:numPr>
+          <w:ilvl w:val="2"/>
+          <w:numId w:val="3"/>
+        </w:numPr>
+        <w:spacing w:line="240" w:lineRule="auto"/>
+        <w:ind w:left="2160" w:hanging="360"/>
+        <w:rPr>
+          <w:u w:val="none"/>
+        </w:rPr>
+      </w:pPr>
+      <w:r>
+        <w:rPr>
+          <w:rtl w:val="0"/>
+        </w:rPr>
+        <w:t xml:space="preserve">Put gardener/api/zone/:zone_id/:zone_name changes the name of zone zone_id to zone_name. (future)</w:t>
+      </w:r>
+    </w:p>
+    <w:p>
+      <w:pPr>
+        <w:keepNext w:val="1"/>
+        <w:numPr>
+          <w:ilvl w:val="2"/>
+          <w:numId w:val="3"/>
+        </w:numPr>
+        <w:spacing w:line="240" w:lineRule="auto"/>
+        <w:ind w:left="2160" w:hanging="360"/>
+        <w:rPr>
+          <w:u w:val="none"/>
+        </w:rPr>
+      </w:pPr>
+      <w:r>
+        <w:rPr>
+          <w:rtl w:val="0"/>
+        </w:rPr>
+        <w:t xml:space="preserve">Delete gardener/api/zone/:zone_id deletes a zone.  If there is only one zone it cannot be deleted.  When a zone is deleted some other zone is chosen to be the current zone; it is returned. (future)</w:t>
+      </w:r>
+    </w:p>
+    <w:p>
+      <w:pPr>
+        <w:keepNext w:val="1"/>
+        <w:numPr>
+          <w:ilvl w:val="1"/>
+          <w:numId w:val="3"/>
+        </w:numPr>
+        <w:spacing w:line="240" w:lineRule="auto"/>
+        <w:ind w:left="1440" w:hanging="360"/>
+        <w:rPr>
+          <w:u w:val="none"/>
+        </w:rPr>
+      </w:pPr>
+      <w:r>
+        <w:rPr>
+          <w:rtl w:val="0"/>
+        </w:rPr>
+        <w:t xml:space="preserve">Current API routes:</w:t>
+      </w:r>
+    </w:p>
+    <w:p>
+      <w:pPr>
+        <w:keepNext w:val="1"/>
+        <w:numPr>
+          <w:ilvl w:val="2"/>
+          <w:numId w:val="3"/>
+        </w:numPr>
+        <w:spacing w:line="240" w:lineRule="auto"/>
+        <w:ind w:left="2160" w:hanging="360"/>
+      </w:pPr>
+      <w:r>
+        <w:rPr>
+          <w:rtl w:val="0"/>
+        </w:rPr>
+        <w:t xml:space="preserve">Post gardener/api/plant_type/:plant_type_id adds the plant_type to the current zone.  </w:t>
+      </w:r>
+    </w:p>
+    <w:p>
+      <w:pPr>
+        <w:keepNext w:val="1"/>
+        <w:numPr>
+          <w:ilvl w:val="2"/>
+          <w:numId w:val="3"/>
+        </w:numPr>
+        <w:spacing w:line="240" w:lineRule="auto"/>
+        <w:ind w:left="2160" w:hanging="360"/>
+      </w:pPr>
+      <w:r>
+        <w:rPr>
+          <w:rtl w:val="0"/>
+        </w:rPr>
+        <w:t xml:space="preserve">Delete gardener/api/plant_type/:plant_type_id removes the plant_type from the current zone..</w:t>
+      </w:r>
+    </w:p>
+    <w:p>
+      <w:pPr>
+        <w:keepNext w:val="1"/>
+        <w:numPr>
+          <w:ilvl w:val="2"/>
+          <w:numId w:val="3"/>
+        </w:numPr>
+        <w:spacing w:line="240" w:lineRule="auto"/>
+        <w:ind w:left="2160" w:hanging="360"/>
+      </w:pPr>
+      <w:r>
+        <w:rPr>
+          <w:rtl w:val="0"/>
+        </w:rPr>
+        <w:t xml:space="preserve">Post gardener/api/email sends an e-mail message to the nursery manager with the gardener’s selections.  A copy is sent to the gardener.</w:t>
+      </w:r>
+    </w:p>
+    <w:p>
+      <w:pPr>
+        <w:keepNext w:val="1"/>
+        <w:numPr>
+          <w:ilvl w:val="0"/>
+          <w:numId w:val="3"/>
+        </w:numPr>
+        <w:spacing w:line="240" w:lineRule="auto"/>
+        <w:ind w:left="720" w:hanging="360"/>
+        <w:rPr>
+          <w:u w:val="none"/>
+        </w:rPr>
+      </w:pPr>
+      <w:r>
+        <w:rPr>
+          <w:rtl w:val="0"/>
+        </w:rPr>
+        <w:t xml:space="preserve">Nursery Manager:</w:t>
+      </w:r>
+    </w:p>
+    <w:p>
+      <w:pPr>
+        <w:keepNext w:val="1"/>
+        <w:numPr>
+          <w:ilvl w:val="1"/>
+          <w:numId w:val="3"/>
+        </w:numPr>
+        <w:spacing w:line="240" w:lineRule="auto"/>
+        <w:ind w:left="1440" w:hanging="360"/>
+      </w:pPr>
+      <w:r>
+        <w:rPr>
+          <w:rtl w:val="0"/>
+        </w:rPr>
+        <w:t xml:space="preserve">Get nursery_manager/home loads the nursery_manager_home page.  </w:t>
+      </w:r>
+    </w:p>
+    <w:p>
+      <w:pPr>
+        <w:keepNext w:val="1"/>
+        <w:numPr>
+          <w:ilvl w:val="1"/>
+          <w:numId w:val="3"/>
+        </w:numPr>
+        <w:spacing w:line="240" w:lineRule="auto"/>
+        <w:ind w:left="1440" w:hanging="360"/>
+      </w:pPr>
+      <w:r>
+        <w:rPr>
+          <w:rtl w:val="0"/>
+        </w:rPr>
+        <w:t xml:space="preserve">Get nursery_manager/customer/:customer_id loads the nursery_manager_customer page.  It has the same information as the e-mail message that the gardener can send.</w:t>
+      </w:r>
+    </w:p>
+    <w:p>
+      <w:pPr>
+        <w:keepNext w:val="1"/>
+        <w:numPr>
+          <w:ilvl w:val="1"/>
+          <w:numId w:val="3"/>
+        </w:numPr>
+        <w:spacing w:line="240" w:lineRule="auto"/>
+        <w:ind w:left="1440" w:hanging="360"/>
+      </w:pPr>
+      <w:r>
+        <w:rPr>
+          <w:rtl w:val="0"/>
+        </w:rPr>
+        <w:t xml:space="preserve">Get nursery_manager/add_plant loads the nursery_manager_add_plant page.</w:t>
+      </w:r>
+    </w:p>
+    <w:p>
+      <w:pPr>
+        <w:keepNext w:val="1"/>
+        <w:numPr>
+          <w:ilvl w:val="1"/>
+          <w:numId w:val="3"/>
+        </w:numPr>
+        <w:spacing w:line="240" w:lineRule="auto"/>
+        <w:ind w:left="1440" w:hanging="360"/>
+      </w:pPr>
+      <w:r>
+        <w:rPr>
+          <w:rtl w:val="0"/>
+        </w:rPr>
+        <w:t xml:space="preserve">Get nursery_manager/edit_plant/:plant_type_id loads the nursery_manager_edit_plant page. </w:t>
+      </w:r>
+    </w:p>
+    <w:p>
+      <w:pPr>
+        <w:keepNext w:val="1"/>
+        <w:numPr>
+          <w:ilvl w:val="1"/>
+          <w:numId w:val="3"/>
+        </w:numPr>
+        <w:spacing w:line="240" w:lineRule="auto"/>
+        <w:ind w:left="1440" w:hanging="360"/>
+      </w:pPr>
+      <w:r>
+        <w:rPr>
+          <w:rtl w:val="0"/>
+        </w:rPr>
+        <w:t xml:space="preserve">Future API routes:</w:t>
+      </w:r>
+    </w:p>
+    <w:p>
+      <w:pPr>
+        <w:keepNext w:val="1"/>
+        <w:numPr>
+          <w:ilvl w:val="2"/>
+          <w:numId w:val="3"/>
+        </w:numPr>
+        <w:spacing w:line="240" w:lineRule="auto"/>
+        <w:ind w:left="2160" w:hanging="360"/>
+      </w:pPr>
+      <w:r>
+        <w:rPr>
+          <w:rtl w:val="0"/>
+        </w:rPr>
+        <w:t xml:space="preserve">Get nursery_manager/api/area returns the nursery manager’s current area. (future)</w:t>
+      </w:r>
+    </w:p>
+    <w:p>
+      <w:pPr>
+        <w:keepNext w:val="1"/>
+        <w:numPr>
+          <w:ilvl w:val="2"/>
+          <w:numId w:val="3"/>
+        </w:numPr>
+        <w:spacing w:line="240" w:lineRule="auto"/>
+        <w:ind w:left="2160" w:hanging="360"/>
+      </w:pPr>
+      <w:r>
+        <w:rPr>
+          <w:rtl w:val="0"/>
+        </w:rPr>
+        <w:t xml:space="preserve">Get nursery_manager/api/areas returns all of this nursery’s zones. (future)</w:t>
+      </w:r>
+    </w:p>
+    <w:p>
+      <w:pPr>
+        <w:keepNext w:val="1"/>
+        <w:numPr>
+          <w:ilvl w:val="2"/>
+          <w:numId w:val="3"/>
+        </w:numPr>
+        <w:spacing w:line="240" w:lineRule="auto"/>
+        <w:ind w:left="2160" w:hanging="360"/>
+      </w:pPr>
+      <w:r>
+        <w:rPr>
+          <w:rtl w:val="0"/>
+        </w:rPr>
+        <w:t xml:space="preserve">Put nursery_manager/api/area/:area_id changes the nursery manager’s current zone. (future)</w:t>
+      </w:r>
+    </w:p>
+    <w:p>
+      <w:pPr>
+        <w:keepNext w:val="1"/>
+        <w:numPr>
+          <w:ilvl w:val="2"/>
+          <w:numId w:val="3"/>
+        </w:numPr>
+        <w:spacing w:line="240" w:lineRule="auto"/>
+        <w:ind w:left="2160" w:hanging="360"/>
+      </w:pPr>
+      <w:r>
+        <w:rPr>
+          <w:rtl w:val="0"/>
+        </w:rPr>
+        <w:t xml:space="preserve">Post nursery_manager/api/area/:area_name creates a new nusery_area.  It is an error to create two areas with the same name.  (future)</w:t>
+      </w:r>
+    </w:p>
+    <w:p>
+      <w:pPr>
+        <w:keepNext w:val="1"/>
+        <w:numPr>
+          <w:ilvl w:val="2"/>
+          <w:numId w:val="3"/>
+        </w:numPr>
+        <w:spacing w:line="240" w:lineRule="auto"/>
+        <w:ind w:left="2160" w:hanging="360"/>
+      </w:pPr>
+      <w:r>
+        <w:rPr>
+          <w:rtl w:val="0"/>
+        </w:rPr>
+        <w:t xml:space="preserve">Put nursery_manager/api/area/:area_id/:area_name changes the name of area area_id to area_name. (future)</w:t>
+      </w:r>
+    </w:p>
+    <w:p>
+      <w:pPr>
+        <w:keepNext w:val="1"/>
+        <w:numPr>
+          <w:ilvl w:val="2"/>
+          <w:numId w:val="3"/>
+        </w:numPr>
+        <w:spacing w:line="240" w:lineRule="auto"/>
+        <w:ind w:left="2160" w:hanging="360"/>
+      </w:pPr>
+      <w:r>
+        <w:rPr>
+          <w:rtl w:val="0"/>
+        </w:rPr>
+        <w:t xml:space="preserve">Delete nursery_manager/api/area/:area_id deletes an area.  If there is only one area it cannot be deleted.  When an area is deleted some other area is chosen to be the current area; it is returned. (future).</w:t>
+      </w:r>
+    </w:p>
+    <w:p>
+      <w:pPr>
+        <w:keepNext w:val="1"/>
+        <w:numPr>
+          <w:ilvl w:val="1"/>
+          <w:numId w:val="3"/>
+        </w:numPr>
+        <w:spacing w:line="240" w:lineRule="auto"/>
+        <w:ind w:left="1440" w:hanging="360"/>
+        <w:rPr>
+          <w:u w:val="none"/>
+        </w:rPr>
+      </w:pPr>
+      <w:r>
+        <w:rPr>
+          <w:rtl w:val="0"/>
+        </w:rPr>
+        <w:t xml:space="preserve">Current API routes:</w:t>
+      </w:r>
+    </w:p>
+    <w:p>
+      <w:pPr>
+        <w:keepNext w:val="1"/>
+        <w:numPr>
+          <w:ilvl w:val="2"/>
+          <w:numId w:val="3"/>
+        </w:numPr>
+        <w:spacing w:line="240" w:lineRule="auto"/>
+        <w:ind w:left="2160" w:hanging="360"/>
+      </w:pPr>
+      <w:r>
+        <w:rPr>
+          <w:rtl w:val="0"/>
+        </w:rPr>
+        <w:t xml:space="preserve">Put nursery_manager/api/plant_type/:plant_type_id modifies the information about a plant_type in the database.</w:t>
+      </w:r>
+    </w:p>
+    <w:p>
+      <w:pPr>
+        <w:keepNext w:val="1"/>
+        <w:numPr>
+          <w:ilvl w:val="2"/>
+          <w:numId w:val="3"/>
+        </w:numPr>
+        <w:spacing w:line="240" w:lineRule="auto"/>
+        <w:ind w:left="2160" w:hanging="360"/>
+      </w:pPr>
+      <w:r>
+        <w:rPr>
+          <w:rtl w:val="0"/>
+        </w:rPr>
+        <w:t xml:space="preserve">Post nursery_manager/api/plant_type adds a plant_type to the database.  The plant_type is returned.</w:t>
+      </w:r>
+    </w:p>
+    <w:p>
+      <w:pPr>
+        <w:keepNext w:val="1"/>
+        <w:numPr>
+          <w:ilvl w:val="2"/>
+          <w:numId w:val="3"/>
+        </w:numPr>
+        <w:spacing w:line="240" w:lineRule="auto"/>
+        <w:ind w:left="2160" w:hanging="360"/>
+        <w:rPr>
+          <w:u w:val="none"/>
+        </w:rPr>
+      </w:pPr>
+      <w:r>
+        <w:rPr>
+          <w:rtl w:val="0"/>
+        </w:rPr>
+        <w:t xml:space="preserve">Post nursery_manager/api/seed empties all the tables and loads them with the initial data.</w:t>
+      </w:r>
+    </w:p>
+    <w:p>
+      <w:pPr>
+        <w:keepNext w:val="1"/>
+        <w:spacing w:line="240" w:lineRule="auto"/>
+        <w:ind w:left="0" w:firstLine="0"/>
+        <w:rPr/>
+      </w:pPr>
+      <w:r>
+        <w:rPr>
+          <w:rtl w:val="0"/>
+        </w:rPr>
+      </w:r>
+    </w:p>
+    <w:p>
+      <w:pPr>
+        <w:keepNext w:val="1"/>
+        <w:spacing w:line="240" w:lineRule="auto"/>
         <w:rPr>
           <w:b w:val="1"/>
           <w:sz w:val="24"/>
           <w:szCs w:val="24"/>
-          <w:rtl w:val="0"/>
-        </w:rPr>
-        <w:t xml:space="preserve">Paths</w:t>
-      </w:r>
-    </w:p>
-    <w:p>
-      <w:pPr>
-        <w:keepNext w:val="1"/>
-        <w:spacing w:line="240" w:lineRule="auto"/>
-        <w:rPr/>
-      </w:pPr>
-      <w:r>
-        <w:rPr>
-          <w:rtl w:val="0"/>
-        </w:rPr>
-      </w:r>
-    </w:p>
-    <w:p>
-      <w:pPr>
-        <w:keepNext w:val="1"/>
-        <w:spacing w:line="240" w:lineRule="auto"/>
-        <w:rPr/>
-      </w:pPr>
-      <w:r>
-        <w:rPr>
-          <w:rtl w:val="0"/>
-        </w:rPr>
-        <w:t xml:space="preserve">The front end communicates with the server through paths and HTTP methods.  Given the front end design above, we can specify the paths that the server must provide.  The path names start with the name of the page they are used from.  Paths that include “api” are for passing information in JSON format between the front end and the server.  The other paths are for sending HTML from the server to the front end.</w:t>
-      </w:r>
-    </w:p>
-    <w:p>
-      <w:pPr>
-        <w:keepNext w:val="1"/>
-        <w:spacing w:line="240" w:lineRule="auto"/>
-        <w:rPr/>
-      </w:pPr>
-      <w:r>
-        <w:rPr>
-          <w:rtl w:val="0"/>
-        </w:rPr>
-      </w:r>
-    </w:p>
-    <w:p>
-      <w:pPr>
-        <w:keepNext w:val="1"/>
-        <w:numPr>
-          <w:ilvl w:val="0"/>
-          <w:numId w:val="3"/>
-        </w:numPr>
-        <w:spacing w:line="240" w:lineRule="auto"/>
-        <w:ind w:left="720" w:hanging="360"/>
-        <w:rPr>
-          <w:u w:val="none"/>
-        </w:rPr>
-      </w:pPr>
-      <w:r>
-        <w:rPr>
-          <w:rtl w:val="0"/>
-        </w:rPr>
-        <w:t xml:space="preserve">Get / (the empty path) loads the front page.</w:t>
-      </w:r>
-    </w:p>
-    <w:p>
-      <w:pPr>
-        <w:keepNext w:val="1"/>
-        <w:numPr>
-          <w:ilvl w:val="0"/>
-          <w:numId w:val="3"/>
-        </w:numPr>
-        <w:spacing w:line="240" w:lineRule="auto"/>
-        <w:ind w:left="720" w:hanging="360"/>
-        <w:rPr>
-          <w:u w:val="none"/>
-        </w:rPr>
-      </w:pPr>
-      <w:r>
-        <w:rPr>
-          <w:rtl w:val="0"/>
-        </w:rPr>
-        <w:t xml:space="preserve">Front:</w:t>
-      </w:r>
-    </w:p>
-    <w:p>
-      <w:pPr>
-        <w:keepNext w:val="1"/>
-        <w:numPr>
-          <w:ilvl w:val="1"/>
-          <w:numId w:val="3"/>
-        </w:numPr>
-        <w:spacing w:line="240" w:lineRule="auto"/>
-        <w:ind w:left="1440" w:hanging="360"/>
-        <w:rPr>
-          <w:u w:val="none"/>
-        </w:rPr>
-      </w:pPr>
-      <w:r>
-        <w:rPr>
-          <w:rtl w:val="0"/>
-        </w:rPr>
-        <w:t xml:space="preserve">Get /front/login loads the login page.</w:t>
-      </w:r>
-    </w:p>
-    <w:p>
-      <w:pPr>
-        <w:keepNext w:val="1"/>
-        <w:numPr>
-          <w:ilvl w:val="1"/>
-          <w:numId w:val="3"/>
-        </w:numPr>
-        <w:spacing w:line="240" w:lineRule="auto"/>
-        <w:ind w:left="1440" w:hanging="360"/>
-        <w:rPr>
-          <w:u w:val="none"/>
-        </w:rPr>
-      </w:pPr>
-      <w:r>
-        <w:rPr>
-          <w:rtl w:val="0"/>
-        </w:rPr>
-        <w:t xml:space="preserve">Post /front/login validates the login, returning a success or failure indication.  If there is already a login using this user name, the old login is invalidated.</w:t>
-      </w:r>
-    </w:p>
-    <w:p>
-      <w:pPr>
-        <w:keepNext w:val="1"/>
-        <w:numPr>
-          <w:ilvl w:val="1"/>
-          <w:numId w:val="3"/>
-        </w:numPr>
-        <w:spacing w:line="240" w:lineRule="auto"/>
-        <w:ind w:left="1440" w:hanging="360"/>
-        <w:rPr>
-          <w:u w:val="none"/>
-        </w:rPr>
-      </w:pPr>
-      <w:r>
-        <w:rPr>
-          <w:rtl w:val="0"/>
-        </w:rPr>
-        <w:t xml:space="preserve">Get /front/signup_as_gardener loads the signup_as_gardener page.</w:t>
-      </w:r>
-    </w:p>
-    <w:p>
-      <w:pPr>
-        <w:keepNext w:val="1"/>
-        <w:numPr>
-          <w:ilvl w:val="1"/>
-          <w:numId w:val="3"/>
-        </w:numPr>
-        <w:spacing w:line="240" w:lineRule="auto"/>
-        <w:ind w:left="1440" w:hanging="360"/>
-        <w:rPr>
-          <w:u w:val="none"/>
-        </w:rPr>
-      </w:pPr>
-      <w:r>
-        <w:rPr>
-          <w:rtl w:val="0"/>
-        </w:rPr>
-        <w:t xml:space="preserve">Post /front/signup_as_gardener validates the signup, returning a success or failure indication.  When a gardener signs up she gets a default criteria with filters set to show all plant_types, and a garden zone with a blank name and the same criteria.</w:t>
-      </w:r>
-    </w:p>
-    <w:p>
-      <w:pPr>
-        <w:keepNext w:val="1"/>
-        <w:numPr>
-          <w:ilvl w:val="1"/>
-          <w:numId w:val="3"/>
-        </w:numPr>
-        <w:spacing w:line="240" w:lineRule="auto"/>
-        <w:ind w:left="1440" w:hanging="360"/>
-        <w:rPr>
-          <w:u w:val="none"/>
-        </w:rPr>
-      </w:pPr>
-      <w:r>
-        <w:rPr>
-          <w:rtl w:val="0"/>
-        </w:rPr>
-        <w:t xml:space="preserve">Get /front/signup_as_nursery_manager loads the signup_as_nursery_manager page.  </w:t>
-      </w:r>
-    </w:p>
-    <w:p>
-      <w:pPr>
-        <w:keepNext w:val="1"/>
-        <w:numPr>
-          <w:ilvl w:val="1"/>
-          <w:numId w:val="3"/>
-        </w:numPr>
-        <w:spacing w:line="240" w:lineRule="auto"/>
-        <w:ind w:left="1440" w:hanging="360"/>
-        <w:rPr>
-          <w:u w:val="none"/>
-        </w:rPr>
-      </w:pPr>
-      <w:r>
-        <w:rPr>
-          <w:rtl w:val="0"/>
-        </w:rPr>
-        <w:t xml:space="preserve">Post /front/signup_as_nursery_manager validates the signup, returning a success or failure.  When a nursery manager signs up he gets a default criteria with filters set to show all plant_types, and a nursery area with a blank name and the same criteria.</w:t>
-      </w:r>
-    </w:p>
-    <w:p>
-      <w:pPr>
-        <w:keepNext w:val="1"/>
-        <w:numPr>
-          <w:ilvl w:val="0"/>
-          <w:numId w:val="3"/>
-        </w:numPr>
-        <w:spacing w:line="240" w:lineRule="auto"/>
-        <w:ind w:left="720" w:hanging="360"/>
-        <w:rPr>
-          <w:u w:val="none"/>
-        </w:rPr>
-      </w:pPr>
-      <w:r>
-        <w:rPr>
-          <w:rtl w:val="0"/>
-        </w:rPr>
-        <w:t xml:space="preserve">Gardener:</w:t>
-      </w:r>
-    </w:p>
-    <w:p>
-      <w:pPr>
-        <w:keepNext w:val="1"/>
-        <w:numPr>
-          <w:ilvl w:val="1"/>
-          <w:numId w:val="3"/>
-        </w:numPr>
-        <w:spacing w:line="240" w:lineRule="auto"/>
-        <w:ind w:left="1440" w:hanging="360"/>
-      </w:pPr>
-      <w:r>
-        <w:rPr>
-          <w:rtl w:val="0"/>
-        </w:rPr>
-        <w:t xml:space="preserve">Get gardener/home loads the gardener_home page.  The body of the request has a boolean to say that the criteria are suspended, and the current zone.  If the current zone has changed it is updated in the database.</w:t>
-      </w:r>
-    </w:p>
-    <w:p>
-      <w:pPr>
-        <w:keepNext w:val="1"/>
-        <w:numPr>
-          <w:ilvl w:val="1"/>
-          <w:numId w:val="3"/>
-        </w:numPr>
-        <w:spacing w:line="240" w:lineRule="auto"/>
-        <w:ind w:left="1440" w:hanging="360"/>
-      </w:pPr>
-      <w:r>
-        <w:rPr>
-          <w:rtl w:val="0"/>
-        </w:rPr>
-        <w:t xml:space="preserve">Get gardener/search loads the gardener_search page.</w:t>
-      </w:r>
-    </w:p>
-    <w:p>
-      <w:pPr>
-        <w:keepNext w:val="1"/>
-        <w:numPr>
-          <w:ilvl w:val="1"/>
-          <w:numId w:val="3"/>
-        </w:numPr>
-        <w:spacing w:line="240" w:lineRule="auto"/>
-        <w:ind w:left="1440" w:hanging="360"/>
-      </w:pPr>
-      <w:r>
-        <w:rPr>
-          <w:rtl w:val="0"/>
-        </w:rPr>
-        <w:t xml:space="preserve">Get gardener/criteria loads the gardener_criteria page.</w:t>
-      </w:r>
-    </w:p>
-    <w:p>
-      <w:pPr>
-        <w:keepNext w:val="1"/>
-        <w:numPr>
-          <w:ilvl w:val="1"/>
-          <w:numId w:val="3"/>
-        </w:numPr>
-        <w:spacing w:line="240" w:lineRule="auto"/>
-        <w:ind w:left="1440" w:hanging="360"/>
-      </w:pPr>
-      <w:r>
-        <w:rPr>
-          <w:rtl w:val="0"/>
-        </w:rPr>
-        <w:t xml:space="preserve">Get gardener/plant/:plant_type_id loads the page for a particular plant_type.  The information provided includes data from the plant_type model and also the “in_stock” indicator which is based on the plant_instance information from the nursery. </w:t>
-      </w:r>
-    </w:p>
-    <w:p>
-      <w:pPr>
-        <w:keepNext w:val="1"/>
-        <w:numPr>
-          <w:ilvl w:val="1"/>
-          <w:numId w:val="3"/>
-        </w:numPr>
-        <w:spacing w:line="240" w:lineRule="auto"/>
-        <w:ind w:left="1440" w:hanging="360"/>
-      </w:pPr>
-      <w:r>
-        <w:rPr>
-          <w:rtl w:val="0"/>
-        </w:rPr>
-        <w:t xml:space="preserve">API routes:</w:t>
-      </w:r>
-    </w:p>
-    <w:p>
-      <w:pPr>
-        <w:keepNext w:val="1"/>
-        <w:numPr>
-          <w:ilvl w:val="2"/>
-          <w:numId w:val="3"/>
-        </w:numPr>
-        <w:spacing w:line="240" w:lineRule="auto"/>
-        <w:ind w:left="2160" w:hanging="360"/>
-        <w:rPr>
-          <w:u w:val="none"/>
-        </w:rPr>
-      </w:pPr>
-      <w:r>
-        <w:rPr>
-          <w:rtl w:val="0"/>
-        </w:rPr>
-        <w:t xml:space="preserve">Get gardener/api/zone returns the gardener’s current zone.</w:t>
-      </w:r>
-    </w:p>
-    <w:p>
-      <w:pPr>
-        <w:keepNext w:val="1"/>
-        <w:numPr>
-          <w:ilvl w:val="2"/>
-          <w:numId w:val="3"/>
-        </w:numPr>
-        <w:spacing w:line="240" w:lineRule="auto"/>
-        <w:ind w:left="2160" w:hanging="360"/>
-        <w:rPr>
-          <w:u w:val="none"/>
-        </w:rPr>
-      </w:pPr>
-      <w:r>
-        <w:rPr>
-          <w:rtl w:val="0"/>
-        </w:rPr>
-        <w:t xml:space="preserve">Get gardener/api/zones returns all of this garden’s zones.</w:t>
-      </w:r>
-    </w:p>
-    <w:p>
-      <w:pPr>
-        <w:keepNext w:val="1"/>
-        <w:numPr>
-          <w:ilvl w:val="2"/>
-          <w:numId w:val="3"/>
-        </w:numPr>
-        <w:spacing w:line="240" w:lineRule="auto"/>
-        <w:ind w:left="2160" w:hanging="360"/>
-        <w:rPr>
-          <w:u w:val="none"/>
-        </w:rPr>
-      </w:pPr>
-      <w:r>
-        <w:rPr>
-          <w:rtl w:val="0"/>
-        </w:rPr>
-        <w:t xml:space="preserve">Put gardener/api/zone/:zone_id changes the gardener’s current zone.</w:t>
-      </w:r>
-    </w:p>
-    <w:p>
-      <w:pPr>
-        <w:keepNext w:val="1"/>
-        <w:numPr>
-          <w:ilvl w:val="2"/>
-          <w:numId w:val="3"/>
-        </w:numPr>
-        <w:spacing w:line="240" w:lineRule="auto"/>
-        <w:ind w:left="2160" w:hanging="360"/>
-        <w:rPr>
-          <w:u w:val="none"/>
-        </w:rPr>
-      </w:pPr>
-      <w:r>
-        <w:rPr>
-          <w:rtl w:val="0"/>
-        </w:rPr>
-        <w:t xml:space="preserve">Post gardener/api/zone/:zone_name creates a new garden_zone.  It is an error to create two zones with the same name.  When a zone is created it gets a copy of the gardener’s criteria.</w:t>
-      </w:r>
-    </w:p>
-    <w:p>
-      <w:pPr>
-        <w:keepNext w:val="1"/>
-        <w:numPr>
-          <w:ilvl w:val="2"/>
-          <w:numId w:val="3"/>
-        </w:numPr>
-        <w:spacing w:line="240" w:lineRule="auto"/>
-        <w:ind w:left="2160" w:hanging="360"/>
-        <w:rPr>
-          <w:u w:val="none"/>
-        </w:rPr>
-      </w:pPr>
-      <w:r>
-        <w:rPr>
-          <w:rtl w:val="0"/>
-        </w:rPr>
-        <w:t xml:space="preserve">Put gardener/api/zone/:zone_id/:zone_name changes the name of zone zone_id to zone_name.</w:t>
-      </w:r>
-    </w:p>
-    <w:p>
-      <w:pPr>
-        <w:keepNext w:val="1"/>
-        <w:numPr>
-          <w:ilvl w:val="2"/>
-          <w:numId w:val="3"/>
-        </w:numPr>
-        <w:spacing w:line="240" w:lineRule="auto"/>
-        <w:ind w:left="2160" w:hanging="360"/>
-        <w:rPr>
-          <w:u w:val="none"/>
-        </w:rPr>
-      </w:pPr>
-      <w:r>
-        <w:rPr>
-          <w:rtl w:val="0"/>
-        </w:rPr>
-        <w:t xml:space="preserve">Delete gardener/api/zone/:zone_id deletes a zone.  If there is only one zone it cannot be deleted.  When a zone is deleted some other zone is chosen to be the current zone; it is returned.</w:t>
-      </w:r>
-    </w:p>
-    <w:p>
-      <w:pPr>
-        <w:keepNext w:val="1"/>
-        <w:numPr>
-          <w:ilvl w:val="2"/>
-          <w:numId w:val="3"/>
-        </w:numPr>
-        <w:spacing w:line="240" w:lineRule="auto"/>
-        <w:ind w:left="2160" w:hanging="360"/>
-        <w:rPr>
-          <w:u w:val="none"/>
-        </w:rPr>
-      </w:pPr>
-      <w:r>
-        <w:rPr>
-          <w:rtl w:val="0"/>
-        </w:rPr>
-        <w:t xml:space="preserve">Get gardener/api/zone/criteria returns the criteria for the current zone from the database.</w:t>
-      </w:r>
-    </w:p>
-    <w:p>
-      <w:pPr>
-        <w:keepNext w:val="1"/>
-        <w:numPr>
-          <w:ilvl w:val="2"/>
-          <w:numId w:val="3"/>
-        </w:numPr>
-        <w:spacing w:line="240" w:lineRule="auto"/>
-        <w:ind w:left="2160" w:hanging="360"/>
-        <w:rPr>
-          <w:u w:val="none"/>
-        </w:rPr>
-      </w:pPr>
-      <w:r>
-        <w:rPr>
-          <w:rtl w:val="0"/>
-        </w:rPr>
-        <w:t xml:space="preserve">Put gardener/api/zone/criteria sends the current criteria for the current zone to the server, which it saves in the database.</w:t>
-      </w:r>
-    </w:p>
-    <w:p>
-      <w:pPr>
-        <w:keepNext w:val="1"/>
-        <w:numPr>
-          <w:ilvl w:val="2"/>
-          <w:numId w:val="3"/>
-        </w:numPr>
-        <w:spacing w:line="240" w:lineRule="auto"/>
-        <w:ind w:left="2160" w:hanging="360"/>
-        <w:rPr>
-          <w:u w:val="none"/>
-        </w:rPr>
-      </w:pPr>
-      <w:r>
-        <w:rPr>
-          <w:rtl w:val="0"/>
-        </w:rPr>
-        <w:t xml:space="preserve">Put gardener/api/criteria updates the default criteria for this user</w:t>
-      </w:r>
-    </w:p>
-    <w:p>
-      <w:pPr>
-        <w:keepNext w:val="1"/>
-        <w:numPr>
-          <w:ilvl w:val="2"/>
-          <w:numId w:val="3"/>
-        </w:numPr>
-        <w:spacing w:line="240" w:lineRule="auto"/>
-        <w:ind w:left="2160" w:hanging="360"/>
-      </w:pPr>
-      <w:r>
-        <w:rPr>
-          <w:rtl w:val="0"/>
-        </w:rPr>
-        <w:t xml:space="preserve">Post gardener/api/plant_type/:plant_type_id adds the plant_type to the current zone.  The number of these plants requested is in the body of the request.  The plant_instance created is returned.</w:t>
-      </w:r>
-    </w:p>
-    <w:p>
-      <w:pPr>
-        <w:keepNext w:val="1"/>
-        <w:numPr>
-          <w:ilvl w:val="2"/>
-          <w:numId w:val="3"/>
-        </w:numPr>
-        <w:spacing w:line="240" w:lineRule="auto"/>
-        <w:ind w:left="2160" w:hanging="360"/>
-      </w:pPr>
-      <w:r>
-        <w:rPr>
-          <w:rtl w:val="0"/>
-        </w:rPr>
-        <w:t xml:space="preserve">Delete gardener/api/plant_instance/:plant_instance_id removes the plant_instance from the current zone.</w:t>
-      </w:r>
-    </w:p>
-    <w:p>
-      <w:pPr>
-        <w:keepNext w:val="1"/>
-        <w:numPr>
-          <w:ilvl w:val="2"/>
-          <w:numId w:val="3"/>
-        </w:numPr>
-        <w:spacing w:line="240" w:lineRule="auto"/>
-        <w:ind w:left="2160" w:hanging="360"/>
-      </w:pPr>
-      <w:r>
-        <w:rPr>
-          <w:rtl w:val="0"/>
-        </w:rPr>
-        <w:t xml:space="preserve">Put gardener/api/plant_instance/:plant_instance_id changes the number of these plants requested for the zone.  The new number of plants requested is in the body of the request.</w:t>
-      </w:r>
-    </w:p>
-    <w:p>
-      <w:pPr>
-        <w:keepNext w:val="1"/>
-        <w:numPr>
-          <w:ilvl w:val="2"/>
-          <w:numId w:val="3"/>
-        </w:numPr>
-        <w:spacing w:line="240" w:lineRule="auto"/>
-        <w:ind w:left="2160" w:hanging="360"/>
-      </w:pPr>
-      <w:r>
-        <w:rPr>
-          <w:rtl w:val="0"/>
-        </w:rPr>
-        <w:t xml:space="preserve">Post gardener/api/email sends an e-mail message to the nursery manager with the gardener’s selections.  A copy is sent to the gardener.</w:t>
-      </w:r>
-    </w:p>
-    <w:p>
-      <w:pPr>
-        <w:keepNext w:val="1"/>
-        <w:numPr>
-          <w:ilvl w:val="0"/>
-          <w:numId w:val="3"/>
-        </w:numPr>
-        <w:spacing w:line="240" w:lineRule="auto"/>
-        <w:ind w:left="720" w:hanging="360"/>
-        <w:rPr>
-          <w:u w:val="none"/>
-        </w:rPr>
-      </w:pPr>
-      <w:r>
-        <w:rPr>
-          <w:rtl w:val="0"/>
-        </w:rPr>
-        <w:t xml:space="preserve">Nursery Manager:</w:t>
-      </w:r>
-    </w:p>
-    <w:p>
-      <w:pPr>
-        <w:keepNext w:val="1"/>
-        <w:numPr>
-          <w:ilvl w:val="1"/>
-          <w:numId w:val="3"/>
-        </w:numPr>
-        <w:spacing w:line="240" w:lineRule="auto"/>
-        <w:ind w:left="1440" w:hanging="360"/>
-      </w:pPr>
-      <w:r>
-        <w:rPr>
-          <w:rtl w:val="0"/>
-        </w:rPr>
-        <w:t xml:space="preserve">Get nursery_manager/home loads the nursery_manager_home page.  The body of the request has a boolean to say that the criteria are suspended.</w:t>
-      </w:r>
-    </w:p>
-    <w:p>
-      <w:pPr>
-        <w:keepNext w:val="1"/>
-        <w:numPr>
-          <w:ilvl w:val="1"/>
-          <w:numId w:val="3"/>
-        </w:numPr>
-        <w:spacing w:line="240" w:lineRule="auto"/>
-        <w:ind w:left="1440" w:hanging="360"/>
-      </w:pPr>
-      <w:r>
-        <w:rPr>
-          <w:rtl w:val="0"/>
-        </w:rPr>
-        <w:t xml:space="preserve">Get nursery_manager/criteria loads the nursery_manager_criteria page.</w:t>
-      </w:r>
-    </w:p>
-    <w:p>
-      <w:pPr>
-        <w:keepNext w:val="1"/>
-        <w:numPr>
-          <w:ilvl w:val="1"/>
-          <w:numId w:val="3"/>
-        </w:numPr>
-        <w:spacing w:line="240" w:lineRule="auto"/>
-        <w:ind w:left="1440" w:hanging="360"/>
-      </w:pPr>
-      <w:r>
-        <w:rPr>
-          <w:rtl w:val="0"/>
-        </w:rPr>
-        <w:t xml:space="preserve">Get nursery_manager/customer/:customer_id loads the nursery_manager_customer page.  It has the same information as the e-mail message that the gardener can send.</w:t>
-      </w:r>
-    </w:p>
-    <w:p>
-      <w:pPr>
-        <w:keepNext w:val="1"/>
-        <w:numPr>
-          <w:ilvl w:val="1"/>
-          <w:numId w:val="3"/>
-        </w:numPr>
-        <w:spacing w:line="240" w:lineRule="auto"/>
-        <w:ind w:left="1440" w:hanging="360"/>
-      </w:pPr>
-      <w:r>
-        <w:rPr>
-          <w:rtl w:val="0"/>
-        </w:rPr>
-        <w:t xml:space="preserve">Get nursery_manager/add_plant loads the nursery_manager_add_plant page.</w:t>
-      </w:r>
-    </w:p>
-    <w:p>
-      <w:pPr>
-        <w:keepNext w:val="1"/>
-        <w:numPr>
-          <w:ilvl w:val="1"/>
-          <w:numId w:val="3"/>
-        </w:numPr>
-        <w:spacing w:line="240" w:lineRule="auto"/>
-        <w:ind w:left="1440" w:hanging="360"/>
-      </w:pPr>
-      <w:r>
-        <w:rPr>
-          <w:rtl w:val="0"/>
-        </w:rPr>
-        <w:t xml:space="preserve">Get nursery_manager/edit_plant/:plant_type_id loads the edit_plant page.  It includes information from the plant_type model and also information from the nursery manager’s plant instance records, which says how many of each plant are in each area of the nursery.</w:t>
-      </w:r>
-    </w:p>
-    <w:p>
-      <w:pPr>
-        <w:keepNext w:val="1"/>
-        <w:numPr>
-          <w:ilvl w:val="1"/>
-          <w:numId w:val="3"/>
-        </w:numPr>
-        <w:spacing w:line="240" w:lineRule="auto"/>
-        <w:ind w:left="1440" w:hanging="360"/>
-        <w:rPr>
-          <w:u w:val="none"/>
-        </w:rPr>
-      </w:pPr>
-      <w:r>
-        <w:rPr>
-          <w:rtl w:val="0"/>
-        </w:rPr>
-        <w:t xml:space="preserve">API routes:</w:t>
-      </w:r>
-    </w:p>
-    <w:p>
-      <w:pPr>
-        <w:keepNext w:val="1"/>
-        <w:numPr>
-          <w:ilvl w:val="2"/>
-          <w:numId w:val="3"/>
-        </w:numPr>
-        <w:spacing w:line="240" w:lineRule="auto"/>
-        <w:ind w:left="2160" w:hanging="360"/>
-      </w:pPr>
-      <w:r>
-        <w:rPr>
-          <w:rtl w:val="0"/>
-        </w:rPr>
-        <w:t xml:space="preserve">Get nursery_manager/api/area returns the nursery manager’s current area.</w:t>
-      </w:r>
-    </w:p>
-    <w:p>
-      <w:pPr>
-        <w:keepNext w:val="1"/>
-        <w:numPr>
-          <w:ilvl w:val="2"/>
-          <w:numId w:val="3"/>
-        </w:numPr>
-        <w:spacing w:line="240" w:lineRule="auto"/>
-        <w:ind w:left="2160" w:hanging="360"/>
-      </w:pPr>
-      <w:r>
-        <w:rPr>
-          <w:rtl w:val="0"/>
-        </w:rPr>
-        <w:t xml:space="preserve">Get nursery_manager/api/areas returns all of this nursery’s zones.</w:t>
-      </w:r>
-    </w:p>
-    <w:p>
-      <w:pPr>
-        <w:keepNext w:val="1"/>
-        <w:numPr>
-          <w:ilvl w:val="2"/>
-          <w:numId w:val="3"/>
-        </w:numPr>
-        <w:spacing w:line="240" w:lineRule="auto"/>
-        <w:ind w:left="2160" w:hanging="360"/>
-      </w:pPr>
-      <w:r>
-        <w:rPr>
-          <w:rtl w:val="0"/>
-        </w:rPr>
-        <w:t xml:space="preserve">Put nursery_manager/api/area/:area_id changes the nursery manager’s current zone.</w:t>
-      </w:r>
-    </w:p>
-    <w:p>
-      <w:pPr>
-        <w:keepNext w:val="1"/>
-        <w:numPr>
-          <w:ilvl w:val="2"/>
-          <w:numId w:val="3"/>
-        </w:numPr>
-        <w:spacing w:line="240" w:lineRule="auto"/>
-        <w:ind w:left="2160" w:hanging="360"/>
-      </w:pPr>
-      <w:r>
-        <w:rPr>
-          <w:rtl w:val="0"/>
-        </w:rPr>
-        <w:t xml:space="preserve">Post nursery_manager/api/area/:area_name creates a new nusery_area.  It is an error to create two areas with the same name.  When an area is created it gets a copy of the nursery_manager’s criteria.</w:t>
-      </w:r>
-    </w:p>
-    <w:p>
-      <w:pPr>
-        <w:keepNext w:val="1"/>
-        <w:numPr>
-          <w:ilvl w:val="2"/>
-          <w:numId w:val="3"/>
-        </w:numPr>
-        <w:spacing w:line="240" w:lineRule="auto"/>
-        <w:ind w:left="2160" w:hanging="360"/>
-      </w:pPr>
-      <w:r>
-        <w:rPr>
-          <w:rtl w:val="0"/>
-        </w:rPr>
-        <w:t xml:space="preserve">Put nursery_manager/api/area/:area_id/:area_name changes the name of area area_id to area_name.</w:t>
-      </w:r>
-    </w:p>
-    <w:p>
-      <w:pPr>
-        <w:keepNext w:val="1"/>
-        <w:numPr>
-          <w:ilvl w:val="2"/>
-          <w:numId w:val="3"/>
-        </w:numPr>
-        <w:spacing w:line="240" w:lineRule="auto"/>
-        <w:ind w:left="2160" w:hanging="360"/>
-      </w:pPr>
-      <w:r>
-        <w:rPr>
-          <w:rtl w:val="0"/>
-        </w:rPr>
-        <w:t xml:space="preserve">Delete nursery_manager/api/area/:area_id deletes an area.  If there is only one area it cannot be deleted.  When an area is deleted some other area is chosen to be the current area; it is returned.</w:t>
-      </w:r>
-    </w:p>
-    <w:p>
-      <w:pPr>
-        <w:keepNext w:val="1"/>
-        <w:numPr>
-          <w:ilvl w:val="2"/>
-          <w:numId w:val="3"/>
-        </w:numPr>
-        <w:spacing w:line="240" w:lineRule="auto"/>
-        <w:ind w:left="2160" w:hanging="360"/>
-      </w:pPr>
-      <w:r>
-        <w:rPr>
-          <w:rtl w:val="0"/>
-        </w:rPr>
-        <w:t xml:space="preserve">Get nursery_manager/api/area/criteria returns the criteria for the current area from the database.</w:t>
-      </w:r>
-    </w:p>
-    <w:p>
-      <w:pPr>
-        <w:keepNext w:val="1"/>
-        <w:numPr>
-          <w:ilvl w:val="2"/>
-          <w:numId w:val="3"/>
-        </w:numPr>
-        <w:spacing w:line="240" w:lineRule="auto"/>
-        <w:ind w:left="2160" w:hanging="360"/>
-      </w:pPr>
-      <w:r>
-        <w:rPr>
-          <w:rtl w:val="0"/>
-        </w:rPr>
-        <w:t xml:space="preserve">Put nursery_manager/api/area/criteria sends the current criteria for the current area to the server, which it saves in the database.</w:t>
-      </w:r>
-    </w:p>
-    <w:p>
-      <w:pPr>
-        <w:keepNext w:val="1"/>
-        <w:numPr>
-          <w:ilvl w:val="2"/>
-          <w:numId w:val="3"/>
-        </w:numPr>
-        <w:spacing w:line="240" w:lineRule="auto"/>
-        <w:ind w:left="2160" w:hanging="360"/>
-      </w:pPr>
-      <w:r>
-        <w:rPr>
-          <w:rtl w:val="0"/>
-        </w:rPr>
-        <w:t xml:space="preserve">Get nursery_manager/api/criteria returns the current criteria from the database.</w:t>
-      </w:r>
-    </w:p>
-    <w:p>
-      <w:pPr>
-        <w:keepNext w:val="1"/>
-        <w:numPr>
-          <w:ilvl w:val="2"/>
-          <w:numId w:val="3"/>
-        </w:numPr>
-        <w:spacing w:line="240" w:lineRule="auto"/>
-        <w:ind w:left="2160" w:hanging="360"/>
-        <w:rPr>
-          <w:u w:val="none"/>
-        </w:rPr>
-      </w:pPr>
-      <w:r>
-        <w:rPr>
-          <w:rtl w:val="0"/>
-        </w:rPr>
-        <w:t xml:space="preserve">Put nursery_manager/api/criteria updates the current criteria.  The server stores it in the database.</w:t>
-      </w:r>
-    </w:p>
-    <w:p>
-      <w:pPr>
-        <w:keepNext w:val="1"/>
-        <w:numPr>
-          <w:ilvl w:val="2"/>
-          <w:numId w:val="3"/>
-        </w:numPr>
-        <w:spacing w:line="240" w:lineRule="auto"/>
-        <w:ind w:left="2160" w:hanging="360"/>
-      </w:pPr>
-      <w:r>
-        <w:rPr>
-          <w:rtl w:val="0"/>
-        </w:rPr>
-        <w:t xml:space="preserve">Post nursery_manager/api/plant_instance/ adds a plant_instance to the database.  The plant_instance is returned.</w:t>
-      </w:r>
-    </w:p>
-    <w:p>
-      <w:pPr>
-        <w:keepNext w:val="1"/>
-        <w:numPr>
-          <w:ilvl w:val="2"/>
-          <w:numId w:val="3"/>
-        </w:numPr>
-        <w:spacing w:line="240" w:lineRule="auto"/>
-        <w:ind w:left="2160" w:hanging="360"/>
-      </w:pPr>
-      <w:r>
-        <w:rPr>
-          <w:rtl w:val="0"/>
-        </w:rPr>
-        <w:t xml:space="preserve">Put nursery_manager/api/plant_type/:plant_type_id modifies the information about a plant_type in the database.</w:t>
-      </w:r>
-    </w:p>
-    <w:p>
-      <w:pPr>
-        <w:keepNext w:val="1"/>
-        <w:numPr>
-          <w:ilvl w:val="2"/>
-          <w:numId w:val="3"/>
-        </w:numPr>
-        <w:spacing w:line="240" w:lineRule="auto"/>
-        <w:ind w:left="2160" w:hanging="360"/>
-      </w:pPr>
-      <w:r>
-        <w:rPr>
-          <w:rtl w:val="0"/>
-        </w:rPr>
-        <w:t xml:space="preserve">Put nursery_manager/api/plant_instance/:plant_instance_id modifies the information about a plant_instance in the database.</w:t>
-      </w:r>
-    </w:p>
-    <w:p>
-      <w:pPr>
-        <w:keepNext w:val="1"/>
-        <w:numPr>
-          <w:ilvl w:val="2"/>
-          <w:numId w:val="3"/>
-        </w:numPr>
-        <w:spacing w:line="240" w:lineRule="auto"/>
-        <w:ind w:left="2160" w:hanging="360"/>
-      </w:pPr>
-      <w:r>
-        <w:rPr>
-          <w:rtl w:val="0"/>
-        </w:rPr>
-        <w:t xml:space="preserve">Post nursery_manager/api/plant_type adds a plant_type to the database.  The plant_type is returned.</w:t>
-      </w:r>
-    </w:p>
-    <w:p>
-      <w:pPr>
-        <w:keepNext w:val="1"/>
-        <w:numPr>
-          <w:ilvl w:val="2"/>
-          <w:numId w:val="3"/>
-        </w:numPr>
-        <w:spacing w:line="240" w:lineRule="auto"/>
-        <w:ind w:left="2160" w:hanging="360"/>
-        <w:rPr>
-          <w:u w:val="none"/>
-        </w:rPr>
-      </w:pPr>
-      <w:r>
-        <w:rPr>
-          <w:rtl w:val="0"/>
-        </w:rPr>
-        <w:t xml:space="preserve">Post nursery_manager/api/seed empties all the tables and loads them with the initial data.</w:t>
-      </w:r>
-    </w:p>
-    <w:p>
-      <w:pPr>
-        <w:keepNext w:val="1"/>
-        <w:spacing w:line="240" w:lineRule="auto"/>
-        <w:ind w:left="0" w:firstLine="0"/>
-        <w:rPr/>
-      </w:pPr>
-      <w:r>
-        <w:rPr>
-          <w:rtl w:val="0"/>
-        </w:rPr>
-      </w:r>
-    </w:p>
-    <w:p>
-      <w:pPr>
-        <w:keepNext w:val="1"/>
-        <w:spacing w:line="240" w:lineRule="auto"/>
+        </w:rPr>
+      </w:pPr>
+      <w:r>
         <w:rPr>
           <w:b w:val="1"/>
           <w:sz w:val="24"/>
           <w:szCs w:val="24"/>
-        </w:rPr>
-      </w:pPr>
-      <w:r>
+          <w:rtl w:val="0"/>
+        </w:rPr>
+        <w:t xml:space="preserve">Data Structures</w:t>
+      </w:r>
+    </w:p>
+    <w:p>
+      <w:pPr>
+        <w:keepNext w:val="1"/>
+        <w:spacing w:line="240" w:lineRule="auto"/>
         <w:rPr>
           <w:b w:val="1"/>
           <w:sz w:val="24"/>
           <w:szCs w:val="24"/>
-          <w:rtl w:val="0"/>
-        </w:rPr>
-        <w:t xml:space="preserve">Data Structures</w:t>
+        </w:rPr>
+      </w:pPr>
+      <w:r>
+        <w:rPr>
+          <w:rtl w:val="0"/>
+        </w:rPr>
+      </w:r>
+    </w:p>
+    <w:p>
+      <w:pPr>
+        <w:keepNext w:val="1"/>
+        <w:numPr>
+          <w:ilvl w:val="0"/>
+          <w:numId w:val="2"/>
+        </w:numPr>
+        <w:spacing w:line="240" w:lineRule="auto"/>
+        <w:ind w:left="720" w:hanging="360"/>
+        <w:rPr>
+          <w:u w:val="none"/>
+        </w:rPr>
+      </w:pPr>
+      <w:r>
+        <w:rPr>
+          <w:rtl w:val="0"/>
+        </w:rPr>
+        <w:t xml:space="preserve">The user model will contain an id, name, hashed password, email address, role, garden_zone, and nursery_area..  </w:t>
+      </w:r>
+    </w:p>
+    <w:p>
+      <w:pPr>
+        <w:keepNext w:val="1"/>
+        <w:numPr>
+          <w:ilvl w:val="1"/>
+          <w:numId w:val="2"/>
+        </w:numPr>
+        <w:spacing w:line="240" w:lineRule="auto"/>
+        <w:ind w:left="1440" w:hanging="360"/>
+        <w:rPr>
+          <w:u w:val="none"/>
+        </w:rPr>
+      </w:pPr>
+      <w:r>
+        <w:rPr>
+          <w:rtl w:val="0"/>
+        </w:rPr>
+        <w:t xml:space="preserve">The role will be either gardener or nursery_manager.  </w:t>
+      </w:r>
+    </w:p>
+    <w:p>
+      <w:pPr>
+        <w:keepNext w:val="1"/>
+        <w:numPr>
+          <w:ilvl w:val="1"/>
+          <w:numId w:val="2"/>
+        </w:numPr>
+        <w:spacing w:line="240" w:lineRule="auto"/>
+        <w:ind w:left="1440" w:hanging="360"/>
+        <w:rPr>
+          <w:u w:val="none"/>
+        </w:rPr>
+      </w:pPr>
+      <w:r>
+        <w:rPr>
+          <w:rtl w:val="0"/>
+        </w:rPr>
+        <w:t xml:space="preserve">A user has either many garden_zones or many nursery_areas.</w:t>
+      </w:r>
+    </w:p>
+    <w:p>
+      <w:pPr>
+        <w:keepNext w:val="1"/>
+        <w:numPr>
+          <w:ilvl w:val="0"/>
+          <w:numId w:val="2"/>
+        </w:numPr>
+        <w:spacing w:line="240" w:lineRule="auto"/>
+        <w:ind w:left="720" w:hanging="360"/>
+        <w:rPr>
+          <w:u w:val="none"/>
+        </w:rPr>
+      </w:pPr>
+      <w:r>
+        <w:rPr>
+          <w:rtl w:val="0"/>
+        </w:rPr>
+        <w:t xml:space="preserve">The garden_zone model has an id, and name.</w:t>
+      </w:r>
+    </w:p>
+    <w:p>
+      <w:pPr>
+        <w:keepNext w:val="1"/>
+        <w:numPr>
+          <w:ilvl w:val="1"/>
+          <w:numId w:val="2"/>
+        </w:numPr>
+        <w:spacing w:line="240" w:lineRule="auto"/>
+        <w:ind w:left="1440" w:hanging="360"/>
+        <w:rPr>
+          <w:u w:val="none"/>
+        </w:rPr>
+      </w:pPr>
+      <w:r>
+        <w:rPr>
+          <w:rtl w:val="0"/>
+        </w:rPr>
+        <w:t xml:space="preserve">A garden zone belongs to a user.</w:t>
+      </w:r>
+    </w:p>
+    <w:p>
+      <w:pPr>
+        <w:keepNext w:val="1"/>
+        <w:numPr>
+          <w:ilvl w:val="1"/>
+          <w:numId w:val="2"/>
+        </w:numPr>
+        <w:spacing w:line="240" w:lineRule="auto"/>
+        <w:ind w:left="1440" w:hanging="360"/>
+        <w:rPr>
+          <w:u w:val="none"/>
+        </w:rPr>
+      </w:pPr>
+      <w:r>
+        <w:rPr>
+          <w:rtl w:val="0"/>
+        </w:rPr>
+        <w:t xml:space="preserve">A garden_zone has many plant_instances.</w:t>
+      </w:r>
+    </w:p>
+    <w:p>
+      <w:pPr>
+        <w:keepNext w:val="1"/>
+        <w:numPr>
+          <w:ilvl w:val="0"/>
+          <w:numId w:val="2"/>
+        </w:numPr>
+        <w:spacing w:line="240" w:lineRule="auto"/>
+        <w:ind w:left="720" w:hanging="360"/>
+        <w:rPr>
+          <w:u w:val="none"/>
+        </w:rPr>
+      </w:pPr>
+      <w:r>
+        <w:rPr>
+          <w:rtl w:val="0"/>
+        </w:rPr>
+        <w:t xml:space="preserve">The plant_type model has an id, common name, formal name, and criteria.  In the future we may add a picture.</w:t>
+      </w:r>
+    </w:p>
+    <w:p>
+      <w:pPr>
+        <w:keepNext w:val="1"/>
+        <w:numPr>
+          <w:ilvl w:val="1"/>
+          <w:numId w:val="2"/>
+        </w:numPr>
+        <w:spacing w:line="240" w:lineRule="auto"/>
+        <w:ind w:left="1440" w:hanging="360"/>
+        <w:rPr>
+          <w:u w:val="none"/>
+        </w:rPr>
+      </w:pPr>
+      <w:r>
+        <w:rPr>
+          <w:rtl w:val="0"/>
+        </w:rPr>
+        <w:t xml:space="preserve">A plant_type has many plant_instances.</w:t>
+      </w:r>
+    </w:p>
+    <w:p>
+      <w:pPr>
+        <w:keepNext w:val="1"/>
+        <w:numPr>
+          <w:ilvl w:val="0"/>
+          <w:numId w:val="2"/>
+        </w:numPr>
+        <w:spacing w:line="240" w:lineRule="auto"/>
+        <w:ind w:left="720" w:hanging="360"/>
+        <w:rPr>
+          <w:u w:val="none"/>
+        </w:rPr>
+      </w:pPr>
+      <w:r>
+        <w:rPr>
+          <w:rtl w:val="0"/>
+        </w:rPr>
+        <w:t xml:space="preserve">The nursery_area model has an id, name, and plant_instance.</w:t>
+      </w:r>
+    </w:p>
+    <w:p>
+      <w:pPr>
+        <w:keepNext w:val="1"/>
+        <w:numPr>
+          <w:ilvl w:val="1"/>
+          <w:numId w:val="2"/>
+        </w:numPr>
+        <w:spacing w:line="240" w:lineRule="auto"/>
+        <w:ind w:left="1440" w:hanging="360"/>
+        <w:rPr>
+          <w:u w:val="none"/>
+        </w:rPr>
+      </w:pPr>
+      <w:r>
+        <w:rPr>
+          <w:rtl w:val="0"/>
+        </w:rPr>
+        <w:t xml:space="preserve">A nursery area belongs to a user.</w:t>
+      </w:r>
+    </w:p>
+    <w:p>
+      <w:pPr>
+        <w:keepNext w:val="1"/>
+        <w:numPr>
+          <w:ilvl w:val="1"/>
+          <w:numId w:val="2"/>
+        </w:numPr>
+        <w:spacing w:line="240" w:lineRule="auto"/>
+        <w:ind w:left="1440" w:hanging="360"/>
+        <w:rPr>
+          <w:u w:val="none"/>
+        </w:rPr>
+      </w:pPr>
+      <w:r>
+        <w:rPr>
+          <w:rtl w:val="0"/>
+        </w:rPr>
+        <w:t xml:space="preserve">A nursery_area has many plant_types..</w:t>
+      </w:r>
+    </w:p>
+    <w:p>
+      <w:pPr>
+        <w:keepNext w:val="1"/>
+        <w:spacing w:line="240" w:lineRule="auto"/>
+        <w:rPr/>
+      </w:pPr>
+      <w:r>
+        <w:rPr>
+          <w:rtl w:val="0"/>
+        </w:rPr>
       </w:r>
     </w:p>
     <w:p>
@@ -5311,507 +5263,39 @@
       </w:pPr>
       <w:r>
         <w:rPr>
-          <w:rtl w:val="0"/>
-        </w:rPr>
-      </w:r>
-    </w:p>
-    <w:p>
-      <w:pPr>
-        <w:keepNext w:val="1"/>
-        <w:numPr>
-          <w:ilvl w:val="0"/>
-          <w:numId w:val="2"/>
-        </w:numPr>
-        <w:spacing w:line="240" w:lineRule="auto"/>
-        <w:ind w:left="720" w:hanging="360"/>
-        <w:rPr>
-          <w:u w:val="none"/>
-        </w:rPr>
-      </w:pPr>
-      <w:r>
-        <w:rPr>
-          <w:rtl w:val="0"/>
-        </w:rPr>
-        <w:t xml:space="preserve">The user model will contain an id, name, hashed password, email address, role, garden_zone, nursery_area, and criteria.  </w:t>
-      </w:r>
-    </w:p>
-    <w:p>
-      <w:pPr>
-        <w:keepNext w:val="1"/>
-        <w:numPr>
-          <w:ilvl w:val="1"/>
-          <w:numId w:val="2"/>
-        </w:numPr>
-        <w:spacing w:line="240" w:lineRule="auto"/>
-        <w:ind w:left="1440" w:hanging="360"/>
-        <w:rPr>
-          <w:u w:val="none"/>
-        </w:rPr>
-      </w:pPr>
-      <w:r>
-        <w:rPr>
-          <w:rtl w:val="0"/>
-        </w:rPr>
-        <w:t xml:space="preserve">The role will be either gardener or nursery_manager.  </w:t>
-      </w:r>
-    </w:p>
-    <w:p>
-      <w:pPr>
-        <w:keepNext w:val="1"/>
-        <w:numPr>
-          <w:ilvl w:val="1"/>
-          <w:numId w:val="2"/>
-        </w:numPr>
-        <w:spacing w:line="240" w:lineRule="auto"/>
-        <w:ind w:left="1440" w:hanging="360"/>
-        <w:rPr>
-          <w:u w:val="none"/>
-        </w:rPr>
-      </w:pPr>
-      <w:r>
-        <w:rPr>
-          <w:rtl w:val="0"/>
-        </w:rPr>
-        <w:t xml:space="preserve">A user has either many garden_zones or many nursery_areas.</w:t>
-      </w:r>
-    </w:p>
-    <w:p>
-      <w:pPr>
-        <w:keepNext w:val="1"/>
-        <w:numPr>
-          <w:ilvl w:val="1"/>
-          <w:numId w:val="2"/>
-        </w:numPr>
-        <w:spacing w:line="240" w:lineRule="auto"/>
-        <w:ind w:left="1440" w:hanging="360"/>
-        <w:rPr>
-          <w:u w:val="none"/>
-        </w:rPr>
-      </w:pPr>
-      <w:r>
-        <w:rPr>
-          <w:rtl w:val="0"/>
-        </w:rPr>
-        <w:t xml:space="preserve">A user has one criteria, which is used as a default.</w:t>
-      </w:r>
-    </w:p>
-    <w:p>
-      <w:pPr>
-        <w:keepNext w:val="1"/>
-        <w:numPr>
-          <w:ilvl w:val="0"/>
-          <w:numId w:val="2"/>
-        </w:numPr>
-        <w:spacing w:line="240" w:lineRule="auto"/>
-        <w:ind w:left="720" w:hanging="360"/>
-        <w:rPr>
-          <w:u w:val="none"/>
-        </w:rPr>
-      </w:pPr>
-      <w:r>
-        <w:rPr>
-          <w:rtl w:val="0"/>
-        </w:rPr>
-        <w:t xml:space="preserve">The garden_zone model has an id, name, criteria, and plant_instance.</w:t>
-      </w:r>
-    </w:p>
-    <w:p>
-      <w:pPr>
-        <w:keepNext w:val="1"/>
-        <w:numPr>
-          <w:ilvl w:val="1"/>
-          <w:numId w:val="2"/>
-        </w:numPr>
-        <w:spacing w:line="240" w:lineRule="auto"/>
-        <w:ind w:left="1440" w:hanging="360"/>
-        <w:rPr>
-          <w:u w:val="none"/>
-        </w:rPr>
-      </w:pPr>
-      <w:r>
-        <w:rPr>
-          <w:rtl w:val="0"/>
-        </w:rPr>
-        <w:t xml:space="preserve">A garden zone belongs to a user.</w:t>
-      </w:r>
-    </w:p>
-    <w:p>
-      <w:pPr>
-        <w:keepNext w:val="1"/>
-        <w:numPr>
-          <w:ilvl w:val="1"/>
-          <w:numId w:val="2"/>
-        </w:numPr>
-        <w:spacing w:line="240" w:lineRule="auto"/>
-        <w:ind w:left="1440" w:hanging="360"/>
-        <w:rPr>
-          <w:u w:val="none"/>
-        </w:rPr>
-      </w:pPr>
-      <w:r>
-        <w:rPr>
-          <w:rtl w:val="0"/>
-        </w:rPr>
-        <w:t xml:space="preserve">A garden_zone has many plant_instances.</w:t>
-      </w:r>
-    </w:p>
-    <w:p>
-      <w:pPr>
-        <w:keepNext w:val="1"/>
-        <w:numPr>
-          <w:ilvl w:val="0"/>
-          <w:numId w:val="2"/>
-        </w:numPr>
-        <w:spacing w:line="240" w:lineRule="auto"/>
-        <w:ind w:left="720" w:hanging="360"/>
-        <w:rPr>
-          <w:u w:val="none"/>
-        </w:rPr>
-      </w:pPr>
-      <w:r>
-        <w:rPr>
-          <w:rtl w:val="0"/>
-        </w:rPr>
-        <w:t xml:space="preserve">The plant_instance model has an id, count, and plant_type.</w:t>
-      </w:r>
-    </w:p>
-    <w:p>
-      <w:pPr>
-        <w:keepNext w:val="1"/>
-        <w:numPr>
-          <w:ilvl w:val="1"/>
-          <w:numId w:val="2"/>
-        </w:numPr>
-        <w:spacing w:line="240" w:lineRule="auto"/>
-        <w:ind w:left="1440" w:hanging="360"/>
-        <w:rPr>
-          <w:u w:val="none"/>
-        </w:rPr>
-      </w:pPr>
-      <w:r>
-        <w:rPr>
-          <w:rtl w:val="0"/>
-        </w:rPr>
-        <w:t xml:space="preserve">A plant_instance belongs to a garden_zone or nursery area.</w:t>
-      </w:r>
-    </w:p>
-    <w:p>
-      <w:pPr>
-        <w:keepNext w:val="1"/>
-        <w:numPr>
-          <w:ilvl w:val="2"/>
-          <w:numId w:val="2"/>
-        </w:numPr>
-        <w:spacing w:line="240" w:lineRule="auto"/>
-        <w:ind w:left="2160" w:hanging="360"/>
-        <w:rPr>
-          <w:u w:val="none"/>
-        </w:rPr>
-      </w:pPr>
-      <w:r>
-        <w:rPr>
-          <w:rtl w:val="0"/>
-        </w:rPr>
-        <w:t xml:space="preserve">If the plant_instance belongs to a garden zone, the count is the number of such plants the gardener wants for this zone.</w:t>
-      </w:r>
-    </w:p>
-    <w:p>
-      <w:pPr>
-        <w:keepNext w:val="1"/>
-        <w:numPr>
-          <w:ilvl w:val="2"/>
-          <w:numId w:val="2"/>
-        </w:numPr>
-        <w:spacing w:line="240" w:lineRule="auto"/>
-        <w:ind w:left="2160" w:hanging="360"/>
-        <w:rPr>
-          <w:u w:val="none"/>
-        </w:rPr>
-      </w:pPr>
-      <w:r>
-        <w:rPr>
-          <w:rtl w:val="0"/>
-        </w:rPr>
-        <w:t xml:space="preserve">If the plant_instance belongs to a nursery_area, the count is the number of such plants in stock in this area.</w:t>
-      </w:r>
-    </w:p>
-    <w:p>
-      <w:pPr>
-        <w:keepNext w:val="1"/>
-        <w:numPr>
-          <w:ilvl w:val="1"/>
-          <w:numId w:val="2"/>
-        </w:numPr>
-        <w:spacing w:line="240" w:lineRule="auto"/>
-        <w:ind w:left="1440" w:hanging="360"/>
-        <w:rPr>
-          <w:u w:val="none"/>
-        </w:rPr>
-      </w:pPr>
-      <w:r>
-        <w:rPr>
-          <w:rtl w:val="0"/>
-        </w:rPr>
-        <w:t xml:space="preserve">A plant_instance also belongs to a plant_type.</w:t>
-      </w:r>
-    </w:p>
-    <w:p>
-      <w:pPr>
-        <w:keepNext w:val="1"/>
-        <w:numPr>
-          <w:ilvl w:val="0"/>
-          <w:numId w:val="2"/>
-        </w:numPr>
-        <w:spacing w:line="240" w:lineRule="auto"/>
-        <w:ind w:left="720" w:hanging="360"/>
-        <w:rPr>
-          <w:u w:val="none"/>
-        </w:rPr>
-      </w:pPr>
-      <w:r>
-        <w:rPr>
-          <w:rtl w:val="0"/>
-        </w:rPr>
-        <w:t xml:space="preserve">The plant_type model has an id, common name, formal name, and criteria.  In the future we may add a picture.</w:t>
-      </w:r>
-    </w:p>
-    <w:p>
-      <w:pPr>
-        <w:keepNext w:val="1"/>
-        <w:numPr>
-          <w:ilvl w:val="1"/>
-          <w:numId w:val="2"/>
-        </w:numPr>
-        <w:spacing w:line="240" w:lineRule="auto"/>
-        <w:ind w:left="1440" w:hanging="360"/>
-        <w:rPr>
-          <w:u w:val="none"/>
-        </w:rPr>
-      </w:pPr>
-      <w:r>
-        <w:rPr>
-          <w:rtl w:val="0"/>
-        </w:rPr>
-        <w:t xml:space="preserve">A plant_type has many plant_instances.</w:t>
-      </w:r>
-    </w:p>
-    <w:p>
-      <w:pPr>
-        <w:keepNext w:val="1"/>
-        <w:numPr>
-          <w:ilvl w:val="0"/>
-          <w:numId w:val="2"/>
-        </w:numPr>
-        <w:spacing w:line="240" w:lineRule="auto"/>
-        <w:ind w:left="720" w:hanging="360"/>
-        <w:rPr>
-          <w:u w:val="none"/>
-        </w:rPr>
-      </w:pPr>
-      <w:r>
-        <w:rPr>
-          <w:rtl w:val="0"/>
-        </w:rPr>
-        <w:t xml:space="preserve">The criterion model has an id and values for all of the criteria items.  These values are structured as booleans.  The criterion model is used for four purposes:</w:t>
-      </w:r>
-    </w:p>
-    <w:p>
-      <w:pPr>
-        <w:keepNext w:val="1"/>
-        <w:numPr>
-          <w:ilvl w:val="1"/>
-          <w:numId w:val="2"/>
-        </w:numPr>
-        <w:spacing w:line="240" w:lineRule="auto"/>
-        <w:ind w:left="1440" w:hanging="360"/>
-        <w:rPr>
-          <w:u w:val="none"/>
-        </w:rPr>
-      </w:pPr>
-      <w:r>
-        <w:rPr>
-          <w:rtl w:val="0"/>
-        </w:rPr>
-        <w:t xml:space="preserve">To hold information about a type of plant, in which case it belongs to a plant_type,</w:t>
-      </w:r>
-    </w:p>
-    <w:p>
-      <w:pPr>
-        <w:keepNext w:val="1"/>
-        <w:numPr>
-          <w:ilvl w:val="1"/>
-          <w:numId w:val="2"/>
-        </w:numPr>
-        <w:spacing w:line="240" w:lineRule="auto"/>
-        <w:ind w:left="1440" w:hanging="360"/>
-        <w:rPr>
-          <w:u w:val="none"/>
-        </w:rPr>
-      </w:pPr>
-      <w:r>
-        <w:rPr>
-          <w:rtl w:val="0"/>
-        </w:rPr>
-        <w:t xml:space="preserve">To hold a user’s default criteria, in which case it belongs to a user.</w:t>
-      </w:r>
-    </w:p>
-    <w:p>
-      <w:pPr>
-        <w:keepNext w:val="1"/>
-        <w:numPr>
-          <w:ilvl w:val="1"/>
-          <w:numId w:val="2"/>
-        </w:numPr>
-        <w:spacing w:line="240" w:lineRule="auto"/>
-        <w:ind w:left="1440" w:hanging="360"/>
-        <w:rPr>
-          <w:u w:val="none"/>
-        </w:rPr>
-      </w:pPr>
-      <w:r>
-        <w:rPr>
-          <w:rtl w:val="0"/>
-        </w:rPr>
-        <w:t xml:space="preserve">To hold the criteria for a garden zone, in which case it belongs to a garden zone</w:t>
-      </w:r>
-    </w:p>
-    <w:p>
-      <w:pPr>
-        <w:keepNext w:val="1"/>
-        <w:numPr>
-          <w:ilvl w:val="1"/>
-          <w:numId w:val="2"/>
-        </w:numPr>
-        <w:spacing w:line="240" w:lineRule="auto"/>
-        <w:ind w:left="1440" w:hanging="360"/>
-        <w:rPr>
-          <w:u w:val="none"/>
-        </w:rPr>
-      </w:pPr>
-      <w:r>
-        <w:rPr>
-          <w:rtl w:val="0"/>
-        </w:rPr>
-        <w:t xml:space="preserve">To hold the criteria for a nursery area, in which case it belongs to a nursery area</w:t>
-      </w:r>
-    </w:p>
-    <w:p>
-      <w:pPr>
-        <w:keepNext w:val="1"/>
-        <w:numPr>
-          <w:ilvl w:val="0"/>
-          <w:numId w:val="2"/>
-        </w:numPr>
-        <w:spacing w:line="240" w:lineRule="auto"/>
-        <w:ind w:left="720" w:hanging="360"/>
-        <w:rPr>
-          <w:u w:val="none"/>
-        </w:rPr>
-      </w:pPr>
-      <w:r>
-        <w:rPr>
-          <w:rtl w:val="0"/>
-        </w:rPr>
-        <w:t xml:space="preserve">The nursery_area model has an id, name, criteria, and plant_instance.</w:t>
-      </w:r>
-    </w:p>
-    <w:p>
-      <w:pPr>
-        <w:keepNext w:val="1"/>
-        <w:numPr>
-          <w:ilvl w:val="0"/>
-          <w:numId w:val="2"/>
-        </w:numPr>
-        <w:spacing w:line="240" w:lineRule="auto"/>
-        <w:ind w:left="720" w:hanging="360"/>
-        <w:rPr>
-          <w:u w:val="none"/>
-        </w:rPr>
-      </w:pPr>
-      <w:r>
-        <w:rPr>
-          <w:rtl w:val="0"/>
-        </w:rPr>
-        <w:t xml:space="preserve">A nursery area belongs to a user.</w:t>
-      </w:r>
-    </w:p>
-    <w:p>
-      <w:pPr>
-        <w:keepNext w:val="1"/>
-        <w:numPr>
-          <w:ilvl w:val="1"/>
-          <w:numId w:val="2"/>
-        </w:numPr>
-        <w:spacing w:line="240" w:lineRule="auto"/>
-        <w:ind w:left="1440" w:hanging="360"/>
-        <w:rPr>
-          <w:u w:val="none"/>
-        </w:rPr>
-      </w:pPr>
-      <w:r>
-        <w:rPr>
-          <w:rtl w:val="0"/>
-        </w:rPr>
-        <w:t xml:space="preserve">A nursery_area has many plant_instances.</w:t>
-      </w:r>
-    </w:p>
-    <w:p>
-      <w:pPr>
-        <w:keepNext w:val="1"/>
-        <w:spacing w:line="240" w:lineRule="auto"/>
-        <w:rPr/>
-      </w:pPr>
-      <w:r>
-        <w:rPr>
-          <w:rtl w:val="0"/>
-        </w:rPr>
-      </w:r>
-    </w:p>
-    <w:p>
-      <w:pPr>
-        <w:keepNext w:val="1"/>
-        <w:spacing w:line="240" w:lineRule="auto"/>
-        <w:rPr>
           <w:b w:val="1"/>
           <w:sz w:val="24"/>
           <w:szCs w:val="24"/>
-        </w:rPr>
-      </w:pPr>
-      <w:r>
+          <w:rtl w:val="0"/>
+        </w:rPr>
+        <w:t xml:space="preserve">Future Development</w:t>
+      </w:r>
+    </w:p>
+    <w:p>
+      <w:pPr>
+        <w:spacing w:line="240" w:lineRule="auto"/>
+        <w:rPr/>
+      </w:pPr>
+      <w:r>
+        <w:rPr>
+          <w:rtl w:val="0"/>
+        </w:rPr>
+      </w:r>
+    </w:p>
+    <w:p>
+      <w:pPr>
+        <w:spacing w:line="240" w:lineRule="auto"/>
         <w:rPr>
           <w:b w:val="1"/>
           <w:sz w:val="24"/>
           <w:szCs w:val="24"/>
-          <w:rtl w:val="0"/>
-        </w:rPr>
-        <w:t xml:space="preserve">Future Development</w:t>
-      </w:r>
-    </w:p>
-    <w:p>
-      <w:pPr>
-        <w:spacing w:line="240" w:lineRule="auto"/>
-        <w:rPr/>
-      </w:pPr>
-      <w:r>
-        <w:rPr>
-          <w:rtl w:val="0"/>
-        </w:rPr>
-      </w:r>
-    </w:p>
-    <w:p>
-      <w:pPr>
-        <w:spacing w:line="240" w:lineRule="auto"/>
-        <w:rPr>
-          <w:b w:val="1"/>
-          <w:sz w:val="24"/>
-          <w:szCs w:val="24"/>
-        </w:rPr>
-      </w:pPr>
-      <w:r>
-        <w:rPr>
-          <w:rtl w:val="0"/>
-        </w:rPr>
-        <w:t xml:space="preserve">Expansion of plant database and selection criteria.  Support of multiple nurseries.  Addition of plant pictures.</w:t>
+        </w:rPr>
+      </w:pPr>
+      <w:r>
+        <w:rPr>
+          <w:rtl w:val="0"/>
+        </w:rPr>
+        <w:t xml:space="preserve">Expansion of the plant database and selection criteria.  Support of multiple nurseries.  Addition of plant pictures.  Addition of plant location and number available in a nursery.  Addition of garden zones and the number of each kind of plant needed in each zone.</w:t>
       </w:r>
       <w:r>
         <w:rPr>

</xml_diff>

<commit_message>
Update the design description to reflect the new signup flow
</commit_message>
<xml_diff>
--- a/proposal/Plant Selection Planner Proposal.docx
+++ b/proposal/Plant Selection Planner Proposal.docx
@@ -18,7 +18,7 @@
           <w:szCs w:val="32"/>
           <w:rtl w:val="0"/>
         </w:rPr>
-        <w:t xml:space="preserve">Plant Selection Planner, June 30, 2022</w:t>
+        <w:t xml:space="preserve">Plant Selection Planner, July 2, 2022</w:t>
       </w:r>
     </w:p>
     <w:p>
@@ -536,6 +536,45 @@
     </w:p>
     <w:p>
       <w:pPr>
+        <w:numPr>
+          <w:ilvl w:val="0"/>
+          <w:numId w:val="1"/>
+        </w:numPr>
+        <w:spacing w:line="240" w:lineRule="auto"/>
+        <w:ind w:left="720" w:hanging="360"/>
+        <w:rPr>
+          <w:u w:val="none"/>
+        </w:rPr>
+      </w:pPr>
+      <w:r>
+        <w:rPr>
+          <w:rtl w:val="0"/>
+        </w:rPr>
+        <w:t xml:space="preserve">Present the application to the class</w:t>
+      </w:r>
+    </w:p>
+    <w:p>
+      <w:pPr>
+        <w:numPr>
+          <w:ilvl w:val="0"/>
+          <w:numId w:val="1"/>
+        </w:numPr>
+        <w:spacing w:line="240" w:lineRule="auto"/>
+        <w:ind w:left="720" w:hanging="360"/>
+        <w:rPr>
+          <w:u w:val="none"/>
+        </w:rPr>
+      </w:pPr>
+      <w:r>
+        <w:rPr>
+          <w:rtl w:val="0"/>
+        </w:rPr>
+        <w:t xml:space="preserve">Submit the application as project 2.</w:t>
+      </w:r>
+    </w:p>
+    <w:p>
+      <w:pPr>
+        <w:keepNext w:val="1"/>
         <w:spacing w:line="240" w:lineRule="auto"/>
         <w:rPr>
           <w:b w:val="1"/>
@@ -545,35 +584,23 @@
       </w:pPr>
       <w:r>
         <w:rPr>
-          <w:rtl w:val="0"/>
-        </w:rPr>
-      </w:r>
-    </w:p>
-    <w:p>
-      <w:pPr>
-        <w:keepNext w:val="1"/>
-        <w:spacing w:line="240" w:lineRule="auto"/>
-        <w:rPr>
           <w:b w:val="1"/>
           <w:sz w:val="24"/>
           <w:szCs w:val="24"/>
-        </w:rPr>
-      </w:pPr>
-      <w:r>
+          <w:rtl w:val="0"/>
+        </w:rPr>
+        <w:t xml:space="preserve">Preliminary User Flow Design</w:t>
+      </w:r>
+    </w:p>
+    <w:p>
+      <w:pPr>
+        <w:keepNext w:val="1"/>
+        <w:spacing w:line="240" w:lineRule="auto"/>
         <w:rPr>
           <w:b w:val="1"/>
           <w:sz w:val="24"/>
           <w:szCs w:val="24"/>
-          <w:rtl w:val="0"/>
-        </w:rPr>
-        <w:t xml:space="preserve">Preliminary User Flow Design</w:t>
-      </w:r>
-    </w:p>
-    <w:p>
-      <w:pPr>
-        <w:keepNext w:val="1"/>
-        <w:spacing w:line="240" w:lineRule="auto"/>
-        <w:rPr/>
+        </w:rPr>
       </w:pPr>
       <w:r>
         <w:rPr>
@@ -773,7 +800,7 @@
         <w:rPr>
           <w:rtl w:val="0"/>
         </w:rPr>
-        <w:t xml:space="preserve">When a user first connects to the application, he must login or sign up for an account.  Signing up requires a username, email address, and password.  Both the username and email address must be unique. </w:t>
+        <w:t xml:space="preserve">When a user first connects to the application, he must login or sign up for an account.  Signing up requires a username, email address, and password.  The username must not already be in use.</w:t>
       </w:r>
     </w:p>
     <w:p>
@@ -3825,7 +3852,47 @@
         <w:rPr>
           <w:rtl w:val="0"/>
         </w:rPr>
-        <w:t xml:space="preserve">Sign_up_as_gardener: If the user chooses to sign up as a gardener, she gets a page which lets her enter her desired username, her desired password, and her email address.  Upon successful creation of her account, an email message is sent to her email address.  We prevent the application from being used for spam by requiring all email addresses be unique, and having no provision for deleting an account.</w:t>
+        <w:t xml:space="preserve">Sign_up:</w:t>
+      </w:r>
+    </w:p>
+    <w:p>
+      <w:pPr>
+        <w:keepNext w:val="1"/>
+        <w:numPr>
+          <w:ilvl w:val="1"/>
+          <w:numId w:val="4"/>
+        </w:numPr>
+        <w:spacing w:line="240" w:lineRule="auto"/>
+        <w:ind w:left="1440" w:hanging="360"/>
+        <w:rPr>
+          <w:u w:val="none"/>
+        </w:rPr>
+      </w:pPr>
+      <w:r>
+        <w:rPr>
+          <w:rtl w:val="0"/>
+        </w:rPr>
+        <w:t xml:space="preserve">as_gardener: If the user chooses to sign up as a gardener, she gets a page which lets her enter her desired username, her desired password, and her email address. </w:t>
+      </w:r>
+    </w:p>
+    <w:p>
+      <w:pPr>
+        <w:keepNext w:val="1"/>
+        <w:numPr>
+          <w:ilvl w:val="1"/>
+          <w:numId w:val="4"/>
+        </w:numPr>
+        <w:spacing w:line="240" w:lineRule="auto"/>
+        <w:ind w:left="1440" w:hanging="360"/>
+        <w:rPr>
+          <w:u w:val="none"/>
+        </w:rPr>
+      </w:pPr>
+      <w:r>
+        <w:rPr>
+          <w:rtl w:val="0"/>
+        </w:rPr>
+        <w:t xml:space="preserve">as_nursery_manager: If the user chooses to sign up as a nursery manager he gets a page which lets him enter his desired username, password and email address.  In the future we will also let the nursery manager choose which nursery he is managing, and have a way to create new nurseries.</w:t>
       </w:r>
     </w:p>
     <w:p>
@@ -3845,7 +3912,87 @@
         <w:rPr>
           <w:rtl w:val="0"/>
         </w:rPr>
-        <w:t xml:space="preserve">Sign_up_as_nursery_manager: If the user chooses to sign up as a nursery manager he gets a page which lets him enter his desired username, password and email address.  Upon successful signup an email message is sent to the email address.  In the future we will also let the nursery manager choose which nursery he is managing, and have a way to create new nurseries.</w:t>
+        <w:t xml:space="preserve">Gardener_home: Once a gardener is logged in she will see a screen listing all of the plants she has chosen for the current zone of her garden. Initially a gardener will have one zone, with a blank name </w:t>
+      </w:r>
+    </w:p>
+    <w:p>
+      <w:pPr>
+        <w:keepNext w:val="1"/>
+        <w:numPr>
+          <w:ilvl w:val="1"/>
+          <w:numId w:val="4"/>
+        </w:numPr>
+        <w:spacing w:line="240" w:lineRule="auto"/>
+        <w:ind w:left="1440" w:hanging="360"/>
+        <w:rPr>
+          <w:u w:val="none"/>
+        </w:rPr>
+      </w:pPr>
+      <w:r>
+        <w:rPr>
+          <w:rtl w:val="0"/>
+        </w:rPr>
+        <w:t xml:space="preserve">In the future there will be a way to create new zones, choose a zone to be the current zone, change the name of the current zone and delete the current zone.  If there is only one zone it cannot be deleted.  When a zone is deleted a remaining zone is chosen as the current zone.</w:t>
+      </w:r>
+    </w:p>
+    <w:p>
+      <w:pPr>
+        <w:keepNext w:val="1"/>
+        <w:numPr>
+          <w:ilvl w:val="1"/>
+          <w:numId w:val="4"/>
+        </w:numPr>
+        <w:spacing w:line="240" w:lineRule="auto"/>
+        <w:ind w:left="1440" w:hanging="360"/>
+        <w:rPr>
+          <w:u w:val="none"/>
+        </w:rPr>
+      </w:pPr>
+      <w:r>
+        <w:rPr>
+          <w:rtl w:val="0"/>
+        </w:rPr>
+        <w:t xml:space="preserve">For each plant in the zone there will be a way to delete the plant from the zone.</w:t>
+      </w:r>
+    </w:p>
+    <w:p>
+      <w:pPr>
+        <w:keepNext w:val="1"/>
+        <w:numPr>
+          <w:ilvl w:val="1"/>
+          <w:numId w:val="4"/>
+        </w:numPr>
+        <w:spacing w:line="240" w:lineRule="auto"/>
+        <w:ind w:left="1440" w:hanging="360"/>
+        <w:rPr>
+          <w:u w:val="none"/>
+        </w:rPr>
+      </w:pPr>
+      <w:r>
+        <w:rPr>
+          <w:rtl w:val="0"/>
+        </w:rPr>
+        <w:t xml:space="preserve">There will be a search button, which will take her to the search page.  The plants she chooses from the search page will be added to the current zone.  </w:t>
+      </w:r>
+    </w:p>
+    <w:p>
+      <w:pPr>
+        <w:keepNext w:val="1"/>
+        <w:numPr>
+          <w:ilvl w:val="1"/>
+          <w:numId w:val="4"/>
+        </w:numPr>
+        <w:spacing w:line="240" w:lineRule="auto"/>
+        <w:ind w:left="1440" w:hanging="360"/>
+        <w:rPr>
+          <w:u w:val="none"/>
+        </w:rPr>
+      </w:pPr>
+      <w:r>
+        <w:rPr>
+          <w:rtl w:val="0"/>
+        </w:rPr>
+        <w:t xml:space="preserve">There will be a button to send the current selections to the nursery manager as an e-mail message, with a copy to the gardener so she can print it if she wishes.</w:t>
       </w:r>
     </w:p>
     <w:p>
@@ -3865,7 +4012,7 @@
         <w:rPr>
           <w:rtl w:val="0"/>
         </w:rPr>
-        <w:t xml:space="preserve">Gardener_home: Once a gardener is logged in she will see a screen listing all of the plants she has chosen for the current zone of her garden. Initially a gardener will have one zone, with a blank name </w:t>
+        <w:t xml:space="preserve">Gardener_search: The search page will start by showing all the plants..  Each plant is shown with its formal name, its common name, and a brief description.  In the future we may add a picture of the plant.  There will be a checkbox on each plant to select it, and when the gardener is done with this page she will return to her home page with those plants added to it.  </w:t>
       </w:r>
     </w:p>
     <w:p>
@@ -3885,7 +4032,7 @@
         <w:rPr>
           <w:rtl w:val="0"/>
         </w:rPr>
-        <w:t xml:space="preserve">In the future there will be a way to create new zones, choose a zone to be the current zone, change the name of the current zone and delete the current zone.  If there is only one zone it cannot be deleted.  When a zone is deleted a remaining zone is chosen as the current zone.</w:t>
+        <w:t xml:space="preserve">There is a button on each plant to bring up more information about the plant.</w:t>
       </w:r>
     </w:p>
     <w:p>
@@ -3905,47 +4052,7 @@
         <w:rPr>
           <w:rtl w:val="0"/>
         </w:rPr>
-        <w:t xml:space="preserve">For each plant in the zone there will be a way to delete the plant from the zone.</w:t>
-      </w:r>
-    </w:p>
-    <w:p>
-      <w:pPr>
-        <w:keepNext w:val="1"/>
-        <w:numPr>
-          <w:ilvl w:val="1"/>
-          <w:numId w:val="4"/>
-        </w:numPr>
-        <w:spacing w:line="240" w:lineRule="auto"/>
-        <w:ind w:left="1440" w:hanging="360"/>
-        <w:rPr>
-          <w:u w:val="none"/>
-        </w:rPr>
-      </w:pPr>
-      <w:r>
-        <w:rPr>
-          <w:rtl w:val="0"/>
-        </w:rPr>
-        <w:t xml:space="preserve">There will be a search button, which will take her to the search page.  The plants she chooses from the search page will be added to the current zone.  </w:t>
-      </w:r>
-    </w:p>
-    <w:p>
-      <w:pPr>
-        <w:keepNext w:val="1"/>
-        <w:numPr>
-          <w:ilvl w:val="1"/>
-          <w:numId w:val="4"/>
-        </w:numPr>
-        <w:spacing w:line="240" w:lineRule="auto"/>
-        <w:ind w:left="1440" w:hanging="360"/>
-        <w:rPr>
-          <w:u w:val="none"/>
-        </w:rPr>
-      </w:pPr>
-      <w:r>
-        <w:rPr>
-          <w:rtl w:val="0"/>
-        </w:rPr>
-        <w:t xml:space="preserve">There will be a button to send the current selections to the nursery manager as an e-mail message, with a copy to the gardener so she can print it if she wishes.</w:t>
+        <w:t xml:space="preserve">There is a way to show only the plants that meet the gardener’s needs, by filtering out those that don’t.</w:t>
       </w:r>
     </w:p>
     <w:p>
@@ -3965,47 +4072,7 @@
         <w:rPr>
           <w:rtl w:val="0"/>
         </w:rPr>
-        <w:t xml:space="preserve">Gardener_search: The search page will start by showing all the plants..  Each plant is shown with its formal name, its common name, and a brief description.  In the future we may add a picture of the plant.  There will be a checkbox on each plant to select it, and when the gardener is done with this page she will return to her home page with those plants added to it.  </w:t>
-      </w:r>
-    </w:p>
-    <w:p>
-      <w:pPr>
-        <w:keepNext w:val="1"/>
-        <w:numPr>
-          <w:ilvl w:val="1"/>
-          <w:numId w:val="4"/>
-        </w:numPr>
-        <w:spacing w:line="240" w:lineRule="auto"/>
-        <w:ind w:left="1440" w:hanging="360"/>
-        <w:rPr>
-          <w:u w:val="none"/>
-        </w:rPr>
-      </w:pPr>
-      <w:r>
-        <w:rPr>
-          <w:rtl w:val="0"/>
-        </w:rPr>
-        <w:t xml:space="preserve">There is a button on each plant to bring up more information about the plant.</w:t>
-      </w:r>
-    </w:p>
-    <w:p>
-      <w:pPr>
-        <w:keepNext w:val="1"/>
-        <w:numPr>
-          <w:ilvl w:val="1"/>
-          <w:numId w:val="4"/>
-        </w:numPr>
-        <w:spacing w:line="240" w:lineRule="auto"/>
-        <w:ind w:left="1440" w:hanging="360"/>
-        <w:rPr>
-          <w:u w:val="none"/>
-        </w:rPr>
-      </w:pPr>
-      <w:r>
-        <w:rPr>
-          <w:rtl w:val="0"/>
-        </w:rPr>
-        <w:t xml:space="preserve">There is a way to show only the plants that meet the gardener’s needs, by filtering out those that don’t.</w:t>
+        <w:t xml:space="preserve">Plant: information about the plant, including a picture in the future.</w:t>
       </w:r>
     </w:p>
     <w:p>
@@ -4025,27 +4092,27 @@
         <w:rPr>
           <w:rtl w:val="0"/>
         </w:rPr>
-        <w:t xml:space="preserve">Plant: information about the plant, including a picture in the future.</w:t>
-      </w:r>
-    </w:p>
-    <w:p>
-      <w:pPr>
-        <w:keepNext w:val="1"/>
-        <w:numPr>
-          <w:ilvl w:val="0"/>
+        <w:t xml:space="preserve">Nursery_mangager_home: Once a nursery manager is logged in he sees the list of all plants in the database.</w:t>
+      </w:r>
+    </w:p>
+    <w:p>
+      <w:pPr>
+        <w:keepNext w:val="1"/>
+        <w:numPr>
+          <w:ilvl w:val="1"/>
           <w:numId w:val="4"/>
         </w:numPr>
         <w:spacing w:line="240" w:lineRule="auto"/>
-        <w:ind w:left="720" w:hanging="360"/>
-        <w:rPr>
-          <w:u w:val="none"/>
-        </w:rPr>
-      </w:pPr>
-      <w:r>
-        <w:rPr>
-          <w:rtl w:val="0"/>
-        </w:rPr>
-        <w:t xml:space="preserve">Nursery_mangager_home: Once a nursery manager is logged in he sees the list of all plants in the database.</w:t>
+        <w:ind w:left="1440" w:hanging="360"/>
+        <w:rPr>
+          <w:u w:val="none"/>
+        </w:rPr>
+      </w:pPr>
+      <w:r>
+        <w:rPr>
+          <w:rtl w:val="0"/>
+        </w:rPr>
+        <w:t xml:space="preserve">If he chooses a plant to edit he goes to the nursery_manager_edit_plant page. </w:t>
       </w:r>
     </w:p>
     <w:p>
@@ -4065,7 +4132,7 @@
         <w:rPr>
           <w:rtl w:val="0"/>
         </w:rPr>
-        <w:t xml:space="preserve">If he chooses a plant to edit he goes to the nursery_manager_edit_plant page. </w:t>
+        <w:t xml:space="preserve">There is a button to add a new plant.</w:t>
       </w:r>
     </w:p>
     <w:p>
@@ -4085,7 +4152,7 @@
         <w:rPr>
           <w:rtl w:val="0"/>
         </w:rPr>
-        <w:t xml:space="preserve">There is a button to add a new plant.</w:t>
+        <w:t xml:space="preserve">There is a button to let the nursery manager see the selections of a customer by providing the customer’s name.</w:t>
       </w:r>
     </w:p>
     <w:p>
@@ -4105,7 +4172,7 @@
         <w:rPr>
           <w:rtl w:val="0"/>
         </w:rPr>
-        <w:t xml:space="preserve">There is a button to let the nursery manager see the selections of a customer by providing the customer’s name.</w:t>
+        <w:t xml:space="preserve">We might want a Seed button on the nursery_manager_home page for testing in Heroku.</w:t>
       </w:r>
     </w:p>
     <w:p>
@@ -4125,7 +4192,7 @@
         <w:rPr>
           <w:rtl w:val="0"/>
         </w:rPr>
-        <w:t xml:space="preserve">We might want a Seed button on the home page for testing in Heroku.</w:t>
+        <w:t xml:space="preserve">In the future we will have a way for the nursery manager to separate his nursery into areas, with plants in each area, similar to the gardener’s garden zones.</w:t>
       </w:r>
     </w:p>
     <w:p>
@@ -4340,78 +4407,7 @@
         <w:rPr>
           <w:rtl w:val="0"/>
         </w:rPr>
-        <w:t xml:space="preserve">Get /user/home loads the user’s home page, or the front page if he is not logged in.</w:t>
-      </w:r>
-    </w:p>
-    <w:p>
-      <w:pPr>
-        <w:keepNext w:val="1"/>
-        <w:numPr>
-          <w:ilvl w:val="1"/>
-          <w:numId w:val="3"/>
-        </w:numPr>
-        <w:spacing w:line="240" w:lineRule="auto"/>
-        <w:ind w:left="1440" w:hanging="360"/>
-      </w:pPr>
-      <w:r>
-        <w:rPr>
-          <w:rtl w:val="0"/>
-        </w:rPr>
-        <w:t xml:space="preserve">Get /user/login loads the login page.</w:t>
-      </w:r>
-    </w:p>
-    <w:p>
-      <w:pPr>
-        <w:keepNext w:val="1"/>
-        <w:numPr>
-          <w:ilvl w:val="1"/>
-          <w:numId w:val="3"/>
-        </w:numPr>
-        <w:spacing w:line="240" w:lineRule="auto"/>
-        <w:ind w:left="1440" w:hanging="360"/>
-      </w:pPr>
-      <w:r>
-        <w:rPr>
-          <w:rtl w:val="0"/>
-        </w:rPr>
-        <w:t xml:space="preserve">Get /user/signup_as_gardener loads the signup_as_gardener page.</w:t>
-      </w:r>
-    </w:p>
-    <w:p>
-      <w:pPr>
-        <w:keepNext w:val="1"/>
-        <w:numPr>
-          <w:ilvl w:val="1"/>
-          <w:numId w:val="3"/>
-        </w:numPr>
-        <w:spacing w:line="240" w:lineRule="auto"/>
-        <w:ind w:left="1440" w:hanging="360"/>
-      </w:pPr>
-      <w:r>
-        <w:rPr>
-          <w:rtl w:val="0"/>
-        </w:rPr>
-        <w:t xml:space="preserve">Get /user/signup_as_nursery_manager loads the signup_as_nursery_manager page.  </w:t>
-      </w:r>
-    </w:p>
-    <w:p>
-      <w:pPr>
-        <w:keepNext w:val="1"/>
-        <w:numPr>
-          <w:ilvl w:val="1"/>
-          <w:numId w:val="3"/>
-        </w:numPr>
-        <w:spacing w:line="240" w:lineRule="auto"/>
-        <w:ind w:left="1440" w:hanging="360"/>
-        <w:rPr>
-          <w:u w:val="none"/>
-        </w:rPr>
-      </w:pPr>
-      <w:r>
-        <w:rPr>
-          <w:rtl w:val="0"/>
-        </w:rPr>
-        <w:t xml:space="preserve">Current API routes:</w:t>
+        <w:t xml:space="preserve">Get /user/home loads either</w:t>
       </w:r>
     </w:p>
     <w:p>
@@ -4428,7 +4424,7 @@
         <w:rPr>
           <w:rtl w:val="0"/>
         </w:rPr>
-        <w:t xml:space="preserve">Post /user/api/login validates the login, returning a success or failure indication.  If there is already a login using this user name, the old login is invalidated.</w:t>
+        <w:t xml:space="preserve">The front page if the user is not logged in, or</w:t>
       </w:r>
     </w:p>
     <w:p>
@@ -4440,15 +4436,12 @@
         </w:numPr>
         <w:spacing w:line="240" w:lineRule="auto"/>
         <w:ind w:left="2160" w:hanging="360"/>
-        <w:rPr>
-          <w:u w:val="none"/>
-        </w:rPr>
-      </w:pPr>
-      <w:r>
-        <w:rPr>
-          <w:rtl w:val="0"/>
-        </w:rPr>
-        <w:t xml:space="preserve">Post /user/api/logout Log out the logged-in user.</w:t>
+      </w:pPr>
+      <w:r>
+        <w:rPr>
+          <w:rtl w:val="0"/>
+        </w:rPr>
+        <w:t xml:space="preserve">The gardener_home page if the user is logged in as a gardener, or</w:t>
       </w:r>
     </w:p>
     <w:p>
@@ -4465,7 +4458,78 @@
         <w:rPr>
           <w:rtl w:val="0"/>
         </w:rPr>
-        <w:t xml:space="preserve">Post /user/api/signup_as_gardener validates the signup, returning a success or failure indication. </w:t>
+        <w:t xml:space="preserve">The nursery_manager_home page if the user is logged in as a nursery manager. </w:t>
+      </w:r>
+    </w:p>
+    <w:p>
+      <w:pPr>
+        <w:keepNext w:val="1"/>
+        <w:numPr>
+          <w:ilvl w:val="1"/>
+          <w:numId w:val="3"/>
+        </w:numPr>
+        <w:spacing w:line="240" w:lineRule="auto"/>
+        <w:ind w:left="1440" w:hanging="360"/>
+      </w:pPr>
+      <w:r>
+        <w:rPr>
+          <w:rtl w:val="0"/>
+        </w:rPr>
+        <w:t xml:space="preserve">Get /user/login loads the login page.</w:t>
+      </w:r>
+    </w:p>
+    <w:p>
+      <w:pPr>
+        <w:keepNext w:val="1"/>
+        <w:numPr>
+          <w:ilvl w:val="1"/>
+          <w:numId w:val="3"/>
+        </w:numPr>
+        <w:spacing w:line="240" w:lineRule="auto"/>
+        <w:ind w:left="1440" w:hanging="360"/>
+      </w:pPr>
+      <w:r>
+        <w:rPr>
+          <w:rtl w:val="0"/>
+        </w:rPr>
+        <w:t xml:space="preserve">Get /user/sign_up_as gardener loads the signup page, with the user_type passed as Gardener.</w:t>
+      </w:r>
+    </w:p>
+    <w:p>
+      <w:pPr>
+        <w:keepNext w:val="1"/>
+        <w:numPr>
+          <w:ilvl w:val="1"/>
+          <w:numId w:val="3"/>
+        </w:numPr>
+        <w:spacing w:line="240" w:lineRule="auto"/>
+        <w:ind w:left="1440" w:hanging="360"/>
+      </w:pPr>
+      <w:r>
+        <w:rPr>
+          <w:rtl w:val="0"/>
+        </w:rPr>
+        <w:t xml:space="preserve">Get /user/sign_up_as_nursery_manager loads the signup page, with the user_type passed as Nursery.</w:t>
+      </w:r>
+    </w:p>
+    <w:p>
+      <w:pPr>
+        <w:keepNext w:val="1"/>
+        <w:numPr>
+          <w:ilvl w:val="1"/>
+          <w:numId w:val="3"/>
+        </w:numPr>
+        <w:spacing w:line="240" w:lineRule="auto"/>
+        <w:ind w:left="1440" w:hanging="360"/>
+        <w:rPr>
+          <w:u w:val="none"/>
+        </w:rPr>
+      </w:pPr>
+      <w:r>
+        <w:rPr>
+          <w:rtl w:val="0"/>
+        </w:rPr>
+        <w:t xml:space="preserve">Current API routes:</w:t>
       </w:r>
     </w:p>
     <w:p>
@@ -4482,27 +4546,7 @@
         <w:rPr>
           <w:rtl w:val="0"/>
         </w:rPr>
-        <w:t xml:space="preserve">Post /user/api/signup_as_nursery_manager validates the signup, returning a success or failure.  </w:t>
-      </w:r>
-    </w:p>
-    <w:p>
-      <w:pPr>
-        <w:keepNext w:val="1"/>
-        <w:numPr>
-          <w:ilvl w:val="1"/>
-          <w:numId w:val="3"/>
-        </w:numPr>
-        <w:spacing w:line="240" w:lineRule="auto"/>
-        <w:ind w:left="1440" w:hanging="360"/>
-        <w:rPr>
-          <w:u w:val="none"/>
-        </w:rPr>
-      </w:pPr>
-      <w:r>
-        <w:rPr>
-          <w:rtl w:val="0"/>
-        </w:rPr>
-        <w:t xml:space="preserve">Future API routes:</w:t>
+        <w:t xml:space="preserve">Post /user/api/signup/:userType validates the sign up, returning a success or failure indication.</w:t>
       </w:r>
     </w:p>
     <w:p>
@@ -4519,7 +4563,7 @@
         <w:rPr>
           <w:rtl w:val="0"/>
         </w:rPr>
-        <w:t xml:space="preserve">Get user/api/zone returns the user’s current garden zone. (future)</w:t>
+        <w:t xml:space="preserve">Post /user/api/login validates the login, returning a success or failure indication. </w:t>
       </w:r>
     </w:p>
     <w:p>
@@ -4536,7 +4580,27 @@
         <w:rPr>
           <w:rtl w:val="0"/>
         </w:rPr>
-        <w:t xml:space="preserve">Get user/api/zones returns all of this user’s garden zones. (future)</w:t>
+        <w:t xml:space="preserve">Post /user/api/logout Log out the logged-in user.</w:t>
+      </w:r>
+    </w:p>
+    <w:p>
+      <w:pPr>
+        <w:keepNext w:val="1"/>
+        <w:numPr>
+          <w:ilvl w:val="1"/>
+          <w:numId w:val="3"/>
+        </w:numPr>
+        <w:spacing w:line="240" w:lineRule="auto"/>
+        <w:ind w:left="1440" w:hanging="360"/>
+        <w:rPr>
+          <w:u w:val="none"/>
+        </w:rPr>
+      </w:pPr>
+      <w:r>
+        <w:rPr>
+          <w:rtl w:val="0"/>
+        </w:rPr>
+        <w:t xml:space="preserve">Future API routes:</w:t>
       </w:r>
     </w:p>
     <w:p>
@@ -4553,7 +4617,7 @@
         <w:rPr>
           <w:rtl w:val="0"/>
         </w:rPr>
-        <w:t xml:space="preserve">Put user/api/zone/:zone_id changes the user’s current zone. (future)</w:t>
+        <w:t xml:space="preserve">Get user/api/zone returns the user’s current garden zone</w:t>
       </w:r>
     </w:p>
     <w:p>
@@ -4570,7 +4634,7 @@
         <w:rPr>
           <w:rtl w:val="0"/>
         </w:rPr>
-        <w:t xml:space="preserve">Post user/api/zone/:zone_name creates a new garden_zone.  It is an error to create two zones with the same name. (future)</w:t>
+        <w:t xml:space="preserve">Get user/api/zones returns all of this user’s garden zones</w:t>
       </w:r>
     </w:p>
     <w:p>
@@ -4587,7 +4651,7 @@
         <w:rPr>
           <w:rtl w:val="0"/>
         </w:rPr>
-        <w:t xml:space="preserve">Put user/api/zone/:zone_id/:zone_name changes the name of garden_zone zone_id to zone_name. (future)</w:t>
+        <w:t xml:space="preserve">Put user/api/zone/:zone_id changes the user’s current zone</w:t>
       </w:r>
     </w:p>
     <w:p>
@@ -4604,7 +4668,41 @@
         <w:rPr>
           <w:rtl w:val="0"/>
         </w:rPr>
-        <w:t xml:space="preserve">Delete user/api/zone/:zone_id deletes a garden_zone.  If there is only one zone it cannot be deleted.  When a zone is deleted some other zone is chosen to be the current zone; it is returned. (future)</w:t>
+        <w:t xml:space="preserve">Post user/api/zone/:zone_name creates a new garden_zone.  It is an error to create two zones with the same name.</w:t>
+      </w:r>
+    </w:p>
+    <w:p>
+      <w:pPr>
+        <w:keepNext w:val="1"/>
+        <w:numPr>
+          <w:ilvl w:val="2"/>
+          <w:numId w:val="3"/>
+        </w:numPr>
+        <w:spacing w:line="240" w:lineRule="auto"/>
+        <w:ind w:left="2160" w:hanging="360"/>
+      </w:pPr>
+      <w:r>
+        <w:rPr>
+          <w:rtl w:val="0"/>
+        </w:rPr>
+        <w:t xml:space="preserve">Put user/api/zone/:zone_id/:zone_name changes the name of garden_zone zone_id to zone_name.</w:t>
+      </w:r>
+    </w:p>
+    <w:p>
+      <w:pPr>
+        <w:keepNext w:val="1"/>
+        <w:numPr>
+          <w:ilvl w:val="2"/>
+          <w:numId w:val="3"/>
+        </w:numPr>
+        <w:spacing w:line="240" w:lineRule="auto"/>
+        <w:ind w:left="2160" w:hanging="360"/>
+      </w:pPr>
+      <w:r>
+        <w:rPr>
+          <w:rtl w:val="0"/>
+        </w:rPr>
+        <w:t xml:space="preserve">Delete user/api/zone/:zone_id deletes a garden_zone.  If there is only one zone it cannot be deleted.  When a zone is deleted some other zone is chosen to be the current zone; it is returned.</w:t>
       </w:r>
     </w:p>
     <w:p>
@@ -4977,7 +5075,7 @@
         <w:rPr>
           <w:rtl w:val="0"/>
         </w:rPr>
-        <w:t xml:space="preserve">The user model has an id, name,email address, hashed password, and user_type.</w:t>
+        <w:t xml:space="preserve">The user model has an id, name, email address, hashed password, and user_type.</w:t>
       </w:r>
     </w:p>
     <w:p>
@@ -4997,7 +5095,7 @@
         <w:rPr>
           <w:rtl w:val="0"/>
         </w:rPr>
-        <w:t xml:space="preserve">The user_type will be either gardener or nursery_manager.  </w:t>
+        <w:t xml:space="preserve">The user_type will be either “Gardener” or “Nursery”.  </w:t>
       </w:r>
     </w:p>
     <w:p>
@@ -5097,7 +5195,7 @@
         <w:rPr>
           <w:rtl w:val="0"/>
         </w:rPr>
-        <w:t xml:space="preserve">The plant_type model has an id, common name, formal name, and criteria.  In the future we may add a picture.</w:t>
+        <w:t xml:space="preserve">The plant_type model has an id, plant_name, description, and criteria.  In the future we may add a picture.</w:t>
       </w:r>
     </w:p>
     <w:p>

</xml_diff>

<commit_message>
Put the current revision of the design document in the repository for savekeeping
</commit_message>
<xml_diff>
--- a/proposal/Plant Selection Planner Proposal.docx
+++ b/proposal/Plant Selection Planner Proposal.docx
@@ -18,7 +18,7 @@
           <w:szCs w:val="32"/>
           <w:rtl w:val="0"/>
         </w:rPr>
-        <w:t xml:space="preserve">Plant Selection Planner, July 2, 2022</w:t>
+        <w:t xml:space="preserve">Plant Selection Planner, July 3, 2022</w:t>
       </w:r>
     </w:p>
     <w:p>
@@ -361,7 +361,7 @@
           <w:szCs w:val="24"/>
           <w:rtl w:val="0"/>
         </w:rPr>
-        <w:t xml:space="preserve">Foundation, Node.js, Express.js, Handlebars.js, MySQL, Sequelize, nodemailer</w:t>
+        <w:t xml:space="preserve">Foundation for sites, Node.js, Express.js, Handlebars.js, MySQL, Sequelize, and nodemailer</w:t>
       </w:r>
       <w:r>
         <w:rPr>
@@ -551,25 +551,6 @@
           <w:rtl w:val="0"/>
         </w:rPr>
         <w:t xml:space="preserve">Present the application to the class</w:t>
-      </w:r>
-    </w:p>
-    <w:p>
-      <w:pPr>
-        <w:numPr>
-          <w:ilvl w:val="0"/>
-          <w:numId w:val="1"/>
-        </w:numPr>
-        <w:spacing w:line="240" w:lineRule="auto"/>
-        <w:ind w:left="720" w:hanging="360"/>
-        <w:rPr>
-          <w:u w:val="none"/>
-        </w:rPr>
-      </w:pPr>
-      <w:r>
-        <w:rPr>
-          <w:rtl w:val="0"/>
-        </w:rPr>
-        <w:t xml:space="preserve">Submit the application as project 2.</w:t>
       </w:r>
     </w:p>
     <w:p>
@@ -3812,7 +3793,7 @@
         <w:rPr>
           <w:rtl w:val="0"/>
         </w:rPr>
-        <w:t xml:space="preserve">Front: The front page contains a brief description of the application and buttons to choose whether to log in, sign up as a gardener or sign up as a nursery manager.</w:t>
+        <w:t xml:space="preserve">Front: The front page contains a brief description of the application and buttons to choose whether to log in, sign up as a gardener or sign up as a nursery manager.  The user can search the plant database but cannot save any results without logging in or signing up.</w:t>
       </w:r>
     </w:p>
     <w:p>
@@ -3892,7 +3873,7 @@
         <w:rPr>
           <w:rtl w:val="0"/>
         </w:rPr>
-        <w:t xml:space="preserve">as_nursery_manager: If the user chooses to sign up as a nursery manager he gets a page which lets him enter his desired username, password and email address.  In the future we will also let the nursery manager choose which nursery he is managing, and have a way to create new nurseries.</w:t>
+        <w:t xml:space="preserve">as_nursery_manager: If the user chooses to sign up as a nursery manager he gets a page which lets him enter his desired username, password and email address. </w:t>
       </w:r>
     </w:p>
     <w:p>

</xml_diff>